<commit_message>
#3, get, query params, get-параметры, query string
</commit_message>
<xml_diff>
--- a/ajax.docx
+++ b/ajax.docx
@@ -22,10 +22,7 @@
         </w:numPr>
       </w:pPr>
       <w:r>
-        <w:t xml:space="preserve"> позволяет получать периодически или по запросу данные с сервера</w:t>
-      </w:r>
-      <w:r>
-        <w:t>, не появилось ли что нового на сервере?</w:t>
+        <w:t xml:space="preserve"> позволяет получать периодически или по запросу данные с сервера, не появилось ли что нового на сервере?</w:t>
       </w:r>
     </w:p>
     <w:p>
@@ -129,10 +126,7 @@
         <w:t>interface</w:t>
       </w:r>
       <w:r>
-        <w:t xml:space="preserve"> – </w:t>
-      </w:r>
-      <w:r>
-        <w:t>интерфейс программирования приложений</w:t>
+        <w:t xml:space="preserve"> – интерфейс программирования приложений</w:t>
       </w:r>
     </w:p>
     <w:p>
@@ -146,10 +140,7 @@
         <w:t>Endpoint</w:t>
       </w:r>
       <w:r>
-        <w:t xml:space="preserve"> – </w:t>
-      </w:r>
-      <w:r>
-        <w:t>(конечная точка)</w:t>
+        <w:t xml:space="preserve"> – (конечная точка)</w:t>
       </w:r>
       <w:r>
         <w:t xml:space="preserve"> – то к чему мы обращаемся.</w:t>
@@ -290,10 +281,7 @@
         <w:pStyle w:val="a3"/>
       </w:pPr>
       <w:r>
-        <w:t xml:space="preserve">Сделаем первый запрос на </w:t>
-      </w:r>
-      <w:r>
-        <w:t>https://repetitora.net/api/JS/Images</w:t>
+        <w:t>Сделаем первый запрос на https://repetitora.net/api/JS/Images</w:t>
       </w:r>
     </w:p>
     <w:p>
@@ -500,6 +488,9 @@
     <w:p>
       <w:pPr>
         <w:pStyle w:val="a3"/>
+        <w:rPr>
+          <w:lang w:val="en-US"/>
+        </w:rPr>
       </w:pPr>
       <w:proofErr w:type="spellStart"/>
       <w:r>
@@ -513,31 +504,39 @@
         <w:rPr>
           <w:lang w:val="en-US"/>
         </w:rPr>
+        <w:t xml:space="preserve"> (</w:t>
+      </w:r>
+      <w:r>
+        <w:t>новый</w:t>
+      </w:r>
+      <w:r>
+        <w:rPr>
+          <w:lang w:val="en-US"/>
+        </w:rPr>
         <w:t xml:space="preserve"> </w:t>
       </w:r>
       <w:r>
-        <w:t xml:space="preserve">(новый проект </w:t>
-      </w:r>
-      <w:r>
-        <w:rPr>
-          <w:lang w:val="en-US"/>
-        </w:rPr>
-        <w:t>ajax</w:t>
-      </w:r>
-      <w:r>
-        <w:t>)</w:t>
+        <w:t>проект</w:t>
+      </w:r>
+      <w:r>
+        <w:rPr>
+          <w:lang w:val="en-US"/>
+        </w:rPr>
+        <w:t xml:space="preserve"> ajax)</w:t>
       </w:r>
     </w:p>
     <w:p>
       <w:pPr>
         <w:pStyle w:val="a3"/>
+        <w:rPr>
+          <w:lang w:val="en-US"/>
+        </w:rPr>
       </w:pPr>
     </w:p>
     <w:p>
       <w:pPr>
         <w:pStyle w:val="a3"/>
         <w:rPr>
-          <w:b/>
           <w:sz w:val="40"/>
           <w:szCs w:val="40"/>
           <w:lang w:val="en-US"/>
@@ -545,7 +544,6 @@
       </w:pPr>
       <w:r>
         <w:rPr>
-          <w:b/>
           <w:sz w:val="40"/>
           <w:szCs w:val="40"/>
           <w:lang w:val="en-US"/>
@@ -554,7 +552,6 @@
       </w:r>
       <w:r>
         <w:rPr>
-          <w:b/>
           <w:sz w:val="40"/>
           <w:szCs w:val="40"/>
         </w:rPr>
@@ -562,7 +559,6 @@
       </w:r>
       <w:r>
         <w:rPr>
-          <w:b/>
           <w:sz w:val="40"/>
           <w:szCs w:val="40"/>
           <w:lang w:val="en-US"/>
@@ -571,7 +567,6 @@
       </w:r>
       <w:r>
         <w:rPr>
-          <w:b/>
           <w:sz w:val="40"/>
           <w:szCs w:val="40"/>
         </w:rPr>
@@ -579,7 +574,6 @@
       </w:r>
       <w:r>
         <w:rPr>
-          <w:b/>
           <w:sz w:val="40"/>
           <w:szCs w:val="40"/>
           <w:lang w:val="en-US"/>
@@ -606,10 +600,7 @@
         <w:t>Callback</w:t>
       </w:r>
       <w:r>
-        <w:t xml:space="preserve"> </w:t>
-      </w:r>
-      <w:r>
-        <w:t>используется часто в асинхронном коде.</w:t>
+        <w:t xml:space="preserve"> используется часто в асинхронном коде.</w:t>
       </w:r>
     </w:p>
     <w:p>
@@ -648,18 +639,12 @@
     <w:p>
       <w:pPr>
         <w:pStyle w:val="a3"/>
-        <w:rPr>
-          <w:lang w:val="en-US"/>
-        </w:rPr>
       </w:pPr>
       <w:r>
         <w:t>Например,</w:t>
       </w:r>
       <w:r>
-        <w:t xml:space="preserve"> здесь выведется 0, </w:t>
-      </w:r>
-      <w:r>
-        <w:t>2, 1</w:t>
+        <w:t xml:space="preserve"> здесь выведется 0, 2, 1</w:t>
       </w:r>
       <w:r>
         <w:t xml:space="preserve"> (1 выводится после секундной задержки)</w:t>
@@ -668,9 +653,6 @@
     <w:p>
       <w:pPr>
         <w:pStyle w:val="a3"/>
-        <w:rPr>
-          <w:lang w:val="en-US"/>
-        </w:rPr>
       </w:pPr>
       <w:r>
         <w:rPr>
@@ -714,9 +696,6 @@
         </w:drawing>
       </w:r>
       <w:r>
-        <w:rPr>
-          <w:lang w:val="en-US"/>
-        </w:rPr>
         <w:t xml:space="preserve"> </w:t>
       </w:r>
       <w:r>
@@ -764,9 +743,6 @@
     <w:p>
       <w:pPr>
         <w:pStyle w:val="a3"/>
-        <w:rPr>
-          <w:lang w:val="en-US"/>
-        </w:rPr>
       </w:pPr>
     </w:p>
     <w:p>
@@ -797,10 +773,7 @@
         <w:t>log</w:t>
       </w:r>
       <w:r>
-        <w:t xml:space="preserve">, </w:t>
-      </w:r>
-      <w:r>
-        <w:t xml:space="preserve">а после ответа от </w:t>
+        <w:t xml:space="preserve">, а после ответа от </w:t>
       </w:r>
       <w:r>
         <w:rPr>
@@ -809,10 +782,7 @@
         <w:t>ajax</w:t>
       </w:r>
       <w:r>
-        <w:t xml:space="preserve"> </w:t>
-      </w:r>
-      <w:r>
-        <w:t>выводим сообщение:</w:t>
+        <w:t xml:space="preserve"> выводим сообщение:</w:t>
       </w:r>
     </w:p>
     <w:p>
@@ -918,10 +888,7 @@
         <w:t>Ajax</w:t>
       </w:r>
       <w:r>
-        <w:t xml:space="preserve"> </w:t>
-      </w:r>
-      <w:r>
-        <w:t>в ответе присылает данные (пропсы), которые мы можем так же вывести, и далее использовать:</w:t>
+        <w:t xml:space="preserve"> в ответе присылает данные (пропсы), которые мы можем так же вывести, и далее использовать:</w:t>
       </w:r>
     </w:p>
     <w:p>
@@ -988,8 +955,8 @@
         <w:lastRenderedPageBreak/>
         <w:drawing>
           <wp:inline distT="0" distB="0" distL="0" distR="0" wp14:anchorId="23B05E74" wp14:editId="754133F2">
-            <wp:extent cx="4323809" cy="3314286"/>
-            <wp:effectExtent l="0" t="0" r="635" b="635"/>
+            <wp:extent cx="3713625" cy="2846567"/>
+            <wp:effectExtent l="0" t="0" r="1270" b="0"/>
             <wp:docPr id="13" name="Рисунок 13"/>
             <wp:cNvGraphicFramePr>
               <a:graphicFrameLocks xmlns:a="http://schemas.openxmlformats.org/drawingml/2006/main" noChangeAspect="1"/>
@@ -1010,7 +977,7 @@
                   <pic:spPr>
                     <a:xfrm>
                       <a:off x="0" y="0"/>
-                      <a:ext cx="4323809" cy="3314286"/>
+                      <a:ext cx="3721168" cy="2852349"/>
                     </a:xfrm>
                     <a:prstGeom prst="rect">
                       <a:avLst/>
@@ -1034,12 +1001,19 @@
         <w:rPr>
           <w:lang w:val="en-US"/>
         </w:rPr>
-        <w:t xml:space="preserve">console.log </w:t>
-      </w:r>
-      <w:bookmarkStart w:id="0" w:name="_GoBack"/>
-      <w:bookmarkEnd w:id="0"/>
-      <w:r>
-        <w:t>старайся использовать точки остановок</w:t>
+        <w:t>console</w:t>
+      </w:r>
+      <w:r>
+        <w:t>.</w:t>
+      </w:r>
+      <w:r>
+        <w:rPr>
+          <w:lang w:val="en-US"/>
+        </w:rPr>
+        <w:t>log</w:t>
+      </w:r>
+      <w:r>
+        <w:t xml:space="preserve"> старайся использовать точки остановок</w:t>
       </w:r>
     </w:p>
     <w:p>
@@ -1053,8 +1027,8 @@
         </w:rPr>
         <w:drawing>
           <wp:inline distT="0" distB="0" distL="0" distR="0" wp14:anchorId="2C2DF167" wp14:editId="5F846858">
-            <wp:extent cx="5171429" cy="2514286"/>
-            <wp:effectExtent l="0" t="0" r="0" b="635"/>
+            <wp:extent cx="4230094" cy="2056620"/>
+            <wp:effectExtent l="0" t="0" r="0" b="1270"/>
             <wp:docPr id="14" name="Рисунок 14"/>
             <wp:cNvGraphicFramePr>
               <a:graphicFrameLocks xmlns:a="http://schemas.openxmlformats.org/drawingml/2006/main" noChangeAspect="1"/>
@@ -1075,7 +1049,7 @@
                   <pic:spPr>
                     <a:xfrm>
                       <a:off x="0" y="0"/>
-                      <a:ext cx="5171429" cy="2514286"/>
+                      <a:ext cx="4233986" cy="2058512"/>
                     </a:xfrm>
                     <a:prstGeom prst="rect">
                       <a:avLst/>
@@ -1087,6 +1061,2324 @@
           </wp:inline>
         </w:drawing>
       </w:r>
+    </w:p>
+    <w:p>
+      <w:pPr>
+        <w:pStyle w:val="a3"/>
+        <w:numPr>
+          <w:ilvl w:val="0"/>
+          <w:numId w:val="2"/>
+        </w:numPr>
+      </w:pPr>
+      <w:r>
+        <w:t>Отправляем запрос</w:t>
+      </w:r>
+    </w:p>
+    <w:p>
+      <w:pPr>
+        <w:pStyle w:val="a3"/>
+        <w:numPr>
+          <w:ilvl w:val="0"/>
+          <w:numId w:val="2"/>
+        </w:numPr>
+      </w:pPr>
+      <w:r>
+        <w:t xml:space="preserve">В случае успеха </w:t>
+      </w:r>
+      <w:proofErr w:type="spellStart"/>
+      <w:r>
+        <w:t>мапим</w:t>
+      </w:r>
+      <w:proofErr w:type="spellEnd"/>
+      <w:r>
+        <w:t xml:space="preserve"> данные</w:t>
+      </w:r>
+    </w:p>
+    <w:p>
+      <w:pPr>
+        <w:pStyle w:val="a3"/>
+        <w:numPr>
+          <w:ilvl w:val="0"/>
+          <w:numId w:val="2"/>
+        </w:numPr>
+      </w:pPr>
+      <w:r>
+        <w:t xml:space="preserve">Создаем элемент </w:t>
+      </w:r>
+      <w:proofErr w:type="spellStart"/>
+      <w:r>
+        <w:rPr>
+          <w:lang w:val="en-US"/>
+        </w:rPr>
+        <w:t>img</w:t>
+      </w:r>
+      <w:proofErr w:type="spellEnd"/>
+      <w:r>
+        <w:t xml:space="preserve"> и его </w:t>
+      </w:r>
+      <w:proofErr w:type="spellStart"/>
+      <w:r>
+        <w:rPr>
+          <w:lang w:val="en-US"/>
+        </w:rPr>
+        <w:t>src</w:t>
+      </w:r>
+      <w:proofErr w:type="spellEnd"/>
+      <w:r>
+        <w:t xml:space="preserve"> присваиваем элемент данных</w:t>
+      </w:r>
+    </w:p>
+    <w:p>
+      <w:pPr>
+        <w:pStyle w:val="a3"/>
+        <w:numPr>
+          <w:ilvl w:val="0"/>
+          <w:numId w:val="2"/>
+        </w:numPr>
+      </w:pPr>
+      <w:r>
+        <w:t xml:space="preserve">Добавляем в конец </w:t>
+      </w:r>
+      <w:proofErr w:type="spellStart"/>
+      <w:r>
+        <w:t>боди</w:t>
+      </w:r>
+      <w:proofErr w:type="spellEnd"/>
+      <w:r>
+        <w:t xml:space="preserve"> каждую картинку</w:t>
+      </w:r>
+    </w:p>
+    <w:p>
+      <w:r>
+        <w:rPr>
+          <w:noProof/>
+          <w:lang w:eastAsia="ru-RU"/>
+        </w:rPr>
+        <w:drawing>
+          <wp:inline distT="0" distB="0" distL="0" distR="0" wp14:anchorId="4283DC93" wp14:editId="77C2A974">
+            <wp:extent cx="5057030" cy="2666434"/>
+            <wp:effectExtent l="0" t="0" r="0" b="635"/>
+            <wp:docPr id="15" name="Рисунок 15"/>
+            <wp:cNvGraphicFramePr>
+              <a:graphicFrameLocks xmlns:a="http://schemas.openxmlformats.org/drawingml/2006/main" noChangeAspect="1"/>
+            </wp:cNvGraphicFramePr>
+            <a:graphic xmlns:a="http://schemas.openxmlformats.org/drawingml/2006/main">
+              <a:graphicData uri="http://schemas.openxmlformats.org/drawingml/2006/picture">
+                <pic:pic xmlns:pic="http://schemas.openxmlformats.org/drawingml/2006/picture">
+                  <pic:nvPicPr>
+                    <pic:cNvPr id="1" name=""/>
+                    <pic:cNvPicPr/>
+                  </pic:nvPicPr>
+                  <pic:blipFill>
+                    <a:blip r:embed="rId19"/>
+                    <a:stretch>
+                      <a:fillRect/>
+                    </a:stretch>
+                  </pic:blipFill>
+                  <pic:spPr>
+                    <a:xfrm>
+                      <a:off x="0" y="0"/>
+                      <a:ext cx="5090466" cy="2684064"/>
+                    </a:xfrm>
+                    <a:prstGeom prst="rect">
+                      <a:avLst/>
+                    </a:prstGeom>
+                  </pic:spPr>
+                </pic:pic>
+              </a:graphicData>
+            </a:graphic>
+          </wp:inline>
+        </w:drawing>
+      </w:r>
+    </w:p>
+    <w:p>
+      <w:pPr>
+        <w:rPr>
+          <w:lang w:val="en-US"/>
+        </w:rPr>
+      </w:pPr>
+      <w:proofErr w:type="spellStart"/>
+      <w:r>
+        <w:rPr>
+          <w:lang w:val="en-US"/>
+        </w:rPr>
+        <w:t>Git</w:t>
+      </w:r>
+      <w:proofErr w:type="spellEnd"/>
+    </w:p>
+    <w:p>
+      <w:pPr>
+        <w:spacing w:after="0" w:line="240" w:lineRule="auto"/>
+        <w:outlineLvl w:val="0"/>
+        <w:rPr>
+          <w:rFonts w:ascii="Arial" w:eastAsia="Times New Roman" w:hAnsi="Arial" w:cs="Arial"/>
+          <w:bCs/>
+          <w:color w:val="030303"/>
+          <w:kern w:val="36"/>
+          <w:sz w:val="48"/>
+          <w:szCs w:val="48"/>
+          <w:lang w:val="en-US" w:eastAsia="ru-RU"/>
+        </w:rPr>
+      </w:pPr>
+      <w:r>
+        <w:rPr>
+          <w:rFonts w:ascii="Arial" w:eastAsia="Times New Roman" w:hAnsi="Arial" w:cs="Arial"/>
+          <w:bCs/>
+          <w:color w:val="030303"/>
+          <w:kern w:val="36"/>
+          <w:sz w:val="48"/>
+          <w:szCs w:val="48"/>
+          <w:lang w:val="en-US" w:eastAsia="ru-RU"/>
+        </w:rPr>
+        <w:lastRenderedPageBreak/>
+        <w:t xml:space="preserve">Ajax </w:t>
+      </w:r>
+      <w:r>
+        <w:rPr>
+          <w:rFonts w:ascii="Arial" w:eastAsia="Times New Roman" w:hAnsi="Arial" w:cs="Arial"/>
+          <w:bCs/>
+          <w:color w:val="030303"/>
+          <w:kern w:val="36"/>
+          <w:sz w:val="48"/>
+          <w:szCs w:val="48"/>
+          <w:lang w:eastAsia="ru-RU"/>
+        </w:rPr>
+        <w:t>в</w:t>
+      </w:r>
+      <w:r>
+        <w:rPr>
+          <w:rFonts w:ascii="Arial" w:eastAsia="Times New Roman" w:hAnsi="Arial" w:cs="Arial"/>
+          <w:bCs/>
+          <w:color w:val="030303"/>
+          <w:kern w:val="36"/>
+          <w:sz w:val="48"/>
+          <w:szCs w:val="48"/>
+          <w:lang w:val="en-US" w:eastAsia="ru-RU"/>
+        </w:rPr>
+        <w:t xml:space="preserve"> </w:t>
+      </w:r>
+      <w:r>
+        <w:rPr>
+          <w:rFonts w:ascii="Arial" w:eastAsia="Times New Roman" w:hAnsi="Arial" w:cs="Arial"/>
+          <w:bCs/>
+          <w:color w:val="030303"/>
+          <w:kern w:val="36"/>
+          <w:sz w:val="48"/>
+          <w:szCs w:val="48"/>
+          <w:lang w:eastAsia="ru-RU"/>
+        </w:rPr>
+        <w:t>деталях</w:t>
+      </w:r>
+      <w:r>
+        <w:rPr>
+          <w:rFonts w:ascii="Arial" w:eastAsia="Times New Roman" w:hAnsi="Arial" w:cs="Arial"/>
+          <w:bCs/>
+          <w:color w:val="030303"/>
+          <w:kern w:val="36"/>
+          <w:sz w:val="48"/>
+          <w:szCs w:val="48"/>
+          <w:lang w:val="en-US" w:eastAsia="ru-RU"/>
+        </w:rPr>
+        <w:t xml:space="preserve"> #3, get, query </w:t>
+      </w:r>
+      <w:proofErr w:type="spellStart"/>
+      <w:r>
+        <w:rPr>
+          <w:rFonts w:ascii="Arial" w:eastAsia="Times New Roman" w:hAnsi="Arial" w:cs="Arial"/>
+          <w:bCs/>
+          <w:color w:val="030303"/>
+          <w:kern w:val="36"/>
+          <w:sz w:val="48"/>
+          <w:szCs w:val="48"/>
+          <w:lang w:val="en-US" w:eastAsia="ru-RU"/>
+        </w:rPr>
+        <w:t>params</w:t>
+      </w:r>
+      <w:proofErr w:type="spellEnd"/>
+      <w:r>
+        <w:rPr>
+          <w:rFonts w:ascii="Arial" w:eastAsia="Times New Roman" w:hAnsi="Arial" w:cs="Arial"/>
+          <w:bCs/>
+          <w:color w:val="030303"/>
+          <w:kern w:val="36"/>
+          <w:sz w:val="48"/>
+          <w:szCs w:val="48"/>
+          <w:lang w:val="en-US" w:eastAsia="ru-RU"/>
+        </w:rPr>
+        <w:t>, get-</w:t>
+      </w:r>
+      <w:r>
+        <w:rPr>
+          <w:rFonts w:ascii="Arial" w:eastAsia="Times New Roman" w:hAnsi="Arial" w:cs="Arial"/>
+          <w:bCs/>
+          <w:color w:val="030303"/>
+          <w:kern w:val="36"/>
+          <w:sz w:val="48"/>
+          <w:szCs w:val="48"/>
+          <w:lang w:eastAsia="ru-RU"/>
+        </w:rPr>
+        <w:t>параметры</w:t>
+      </w:r>
+      <w:r>
+        <w:rPr>
+          <w:rFonts w:ascii="Arial" w:eastAsia="Times New Roman" w:hAnsi="Arial" w:cs="Arial"/>
+          <w:bCs/>
+          <w:color w:val="030303"/>
+          <w:kern w:val="36"/>
+          <w:sz w:val="48"/>
+          <w:szCs w:val="48"/>
+          <w:lang w:val="en-US" w:eastAsia="ru-RU"/>
+        </w:rPr>
+        <w:t>, query string</w:t>
+      </w:r>
+    </w:p>
+    <w:p>
+      <w:pPr>
+        <w:rPr>
+          <w:lang w:val="en-US"/>
+        </w:rPr>
+      </w:pPr>
+    </w:p>
+    <w:p>
+      <w:r>
+        <w:t xml:space="preserve">В запросах можно отправлять доп. данные </w:t>
+      </w:r>
+    </w:p>
+    <w:p>
+      <w:r>
+        <w:rPr>
+          <w:noProof/>
+          <w:lang w:eastAsia="ru-RU"/>
+        </w:rPr>
+        <w:drawing>
+          <wp:inline distT="0" distB="0" distL="0" distR="0" wp14:anchorId="111A5218" wp14:editId="689B69E2">
+            <wp:extent cx="5723809" cy="1704762"/>
+            <wp:effectExtent l="0" t="0" r="0" b="0"/>
+            <wp:docPr id="17" name="Рисунок 17"/>
+            <wp:cNvGraphicFramePr>
+              <a:graphicFrameLocks xmlns:a="http://schemas.openxmlformats.org/drawingml/2006/main" noChangeAspect="1"/>
+            </wp:cNvGraphicFramePr>
+            <a:graphic xmlns:a="http://schemas.openxmlformats.org/drawingml/2006/main">
+              <a:graphicData uri="http://schemas.openxmlformats.org/drawingml/2006/picture">
+                <pic:pic xmlns:pic="http://schemas.openxmlformats.org/drawingml/2006/picture">
+                  <pic:nvPicPr>
+                    <pic:cNvPr id="1" name=""/>
+                    <pic:cNvPicPr/>
+                  </pic:nvPicPr>
+                  <pic:blipFill>
+                    <a:blip r:embed="rId20"/>
+                    <a:stretch>
+                      <a:fillRect/>
+                    </a:stretch>
+                  </pic:blipFill>
+                  <pic:spPr>
+                    <a:xfrm>
+                      <a:off x="0" y="0"/>
+                      <a:ext cx="5723809" cy="1704762"/>
+                    </a:xfrm>
+                    <a:prstGeom prst="rect">
+                      <a:avLst/>
+                    </a:prstGeom>
+                  </pic:spPr>
+                </pic:pic>
+              </a:graphicData>
+            </a:graphic>
+          </wp:inline>
+        </w:drawing>
+      </w:r>
+    </w:p>
+    <w:p>
+      <w:r>
+        <w:rPr>
+          <w:noProof/>
+          <w:lang w:eastAsia="ru-RU"/>
+        </w:rPr>
+        <w:drawing>
+          <wp:inline distT="0" distB="0" distL="0" distR="0" wp14:anchorId="4048E741" wp14:editId="1905ED14">
+            <wp:extent cx="5476190" cy="3961905"/>
+            <wp:effectExtent l="0" t="0" r="0" b="635"/>
+            <wp:docPr id="18" name="Рисунок 18"/>
+            <wp:cNvGraphicFramePr>
+              <a:graphicFrameLocks xmlns:a="http://schemas.openxmlformats.org/drawingml/2006/main" noChangeAspect="1"/>
+            </wp:cNvGraphicFramePr>
+            <a:graphic xmlns:a="http://schemas.openxmlformats.org/drawingml/2006/main">
+              <a:graphicData uri="http://schemas.openxmlformats.org/drawingml/2006/picture">
+                <pic:pic xmlns:pic="http://schemas.openxmlformats.org/drawingml/2006/picture">
+                  <pic:nvPicPr>
+                    <pic:cNvPr id="1" name=""/>
+                    <pic:cNvPicPr/>
+                  </pic:nvPicPr>
+                  <pic:blipFill>
+                    <a:blip r:embed="rId21"/>
+                    <a:stretch>
+                      <a:fillRect/>
+                    </a:stretch>
+                  </pic:blipFill>
+                  <pic:spPr>
+                    <a:xfrm>
+                      <a:off x="0" y="0"/>
+                      <a:ext cx="5476190" cy="3961905"/>
+                    </a:xfrm>
+                    <a:prstGeom prst="rect">
+                      <a:avLst/>
+                    </a:prstGeom>
+                  </pic:spPr>
+                </pic:pic>
+              </a:graphicData>
+            </a:graphic>
+          </wp:inline>
+        </w:drawing>
+      </w:r>
+    </w:p>
+    <w:p>
+      <w:pPr>
+        <w:rPr>
+          <w:lang w:val="en-US"/>
+        </w:rPr>
+      </w:pPr>
+      <w:proofErr w:type="spellStart"/>
+      <w:r>
+        <w:t>Конкатена́ция</w:t>
+      </w:r>
+      <w:proofErr w:type="spellEnd"/>
+      <w:r>
+        <w:t xml:space="preserve"> — операция склеивания объектов линейной структуры, обычно строк. Например, конкатенация слов «микро» и «мир» даст слово «микромир».</w:t>
+      </w:r>
+    </w:p>
+    <w:p>
+      <w:pPr>
+        <w:rPr>
+          <w:lang w:val="en-US"/>
+        </w:rPr>
+      </w:pPr>
+    </w:p>
+    <w:p>
+      <w:pPr>
+        <w:shd w:val="clear" w:color="auto" w:fill="FFFFFF"/>
+        <w:tabs>
+          <w:tab w:val="left" w:pos="916"/>
+          <w:tab w:val="left" w:pos="1832"/>
+          <w:tab w:val="left" w:pos="2748"/>
+          <w:tab w:val="left" w:pos="3664"/>
+          <w:tab w:val="left" w:pos="4580"/>
+          <w:tab w:val="left" w:pos="5496"/>
+          <w:tab w:val="left" w:pos="6412"/>
+          <w:tab w:val="left" w:pos="7328"/>
+          <w:tab w:val="left" w:pos="8244"/>
+          <w:tab w:val="left" w:pos="9160"/>
+          <w:tab w:val="left" w:pos="10076"/>
+          <w:tab w:val="left" w:pos="10992"/>
+          <w:tab w:val="left" w:pos="11908"/>
+          <w:tab w:val="left" w:pos="12824"/>
+          <w:tab w:val="left" w:pos="13740"/>
+          <w:tab w:val="left" w:pos="14656"/>
+        </w:tabs>
+        <w:spacing w:after="0" w:line="240" w:lineRule="auto"/>
+        <w:rPr>
+          <w:rFonts w:ascii="JetBrains Mono" w:eastAsia="Times New Roman" w:hAnsi="JetBrains Mono" w:cs="Courier New"/>
+          <w:color w:val="080808"/>
+          <w:sz w:val="20"/>
+          <w:szCs w:val="20"/>
+          <w:lang w:val="en-US" w:eastAsia="ru-RU"/>
+        </w:rPr>
+      </w:pPr>
+      <w:proofErr w:type="spellStart"/>
+      <w:proofErr w:type="gramStart"/>
+      <w:r>
+        <w:rPr>
+          <w:rFonts w:ascii="JetBrains Mono" w:eastAsia="Times New Roman" w:hAnsi="JetBrains Mono" w:cs="Courier New"/>
+          <w:color w:val="830091"/>
+          <w:sz w:val="20"/>
+          <w:szCs w:val="20"/>
+          <w:lang w:val="en-US" w:eastAsia="ru-RU"/>
+        </w:rPr>
+        <w:t>document</w:t>
+      </w:r>
+      <w:r>
+        <w:rPr>
+          <w:rFonts w:ascii="JetBrains Mono" w:eastAsia="Times New Roman" w:hAnsi="JetBrains Mono" w:cs="Courier New"/>
+          <w:color w:val="080808"/>
+          <w:sz w:val="20"/>
+          <w:szCs w:val="20"/>
+          <w:lang w:val="en-US" w:eastAsia="ru-RU"/>
+        </w:rPr>
+        <w:t>.</w:t>
+      </w:r>
+      <w:r>
+        <w:rPr>
+          <w:rFonts w:ascii="JetBrains Mono" w:eastAsia="Times New Roman" w:hAnsi="JetBrains Mono" w:cs="Courier New"/>
+          <w:color w:val="7A7A43"/>
+          <w:sz w:val="20"/>
+          <w:szCs w:val="20"/>
+          <w:lang w:val="en-US" w:eastAsia="ru-RU"/>
+        </w:rPr>
+        <w:t>createElement</w:t>
+      </w:r>
+      <w:proofErr w:type="spellEnd"/>
+      <w:proofErr w:type="gramEnd"/>
+      <w:r>
+        <w:rPr>
+          <w:rFonts w:ascii="JetBrains Mono" w:eastAsia="Times New Roman" w:hAnsi="JetBrains Mono" w:cs="Courier New"/>
+          <w:color w:val="080808"/>
+          <w:sz w:val="20"/>
+          <w:szCs w:val="20"/>
+          <w:lang w:val="en-US" w:eastAsia="ru-RU"/>
+        </w:rPr>
+        <w:t>(</w:t>
+      </w:r>
+      <w:r>
+        <w:rPr>
+          <w:rFonts w:ascii="JetBrains Mono" w:eastAsia="Times New Roman" w:hAnsi="JetBrains Mono" w:cs="Courier New"/>
+          <w:color w:val="067D17"/>
+          <w:sz w:val="20"/>
+          <w:szCs w:val="20"/>
+          <w:lang w:val="en-US" w:eastAsia="ru-RU"/>
+        </w:rPr>
+        <w:t>'</w:t>
+      </w:r>
+      <w:proofErr w:type="spellStart"/>
+      <w:r>
+        <w:rPr>
+          <w:rFonts w:ascii="JetBrains Mono" w:eastAsia="Times New Roman" w:hAnsi="JetBrains Mono" w:cs="Courier New"/>
+          <w:color w:val="067D17"/>
+          <w:sz w:val="20"/>
+          <w:szCs w:val="20"/>
+          <w:lang w:val="en-US" w:eastAsia="ru-RU"/>
+        </w:rPr>
+        <w:t>img</w:t>
+      </w:r>
+      <w:proofErr w:type="spellEnd"/>
+      <w:r>
+        <w:rPr>
+          <w:rFonts w:ascii="JetBrains Mono" w:eastAsia="Times New Roman" w:hAnsi="JetBrains Mono" w:cs="Courier New"/>
+          <w:color w:val="067D17"/>
+          <w:sz w:val="20"/>
+          <w:szCs w:val="20"/>
+          <w:lang w:val="en-US" w:eastAsia="ru-RU"/>
+        </w:rPr>
+        <w:t>'</w:t>
+      </w:r>
+      <w:r>
+        <w:rPr>
+          <w:rFonts w:ascii="JetBrains Mono" w:eastAsia="Times New Roman" w:hAnsi="JetBrains Mono" w:cs="Courier New"/>
+          <w:color w:val="080808"/>
+          <w:sz w:val="20"/>
+          <w:szCs w:val="20"/>
+          <w:lang w:val="en-US" w:eastAsia="ru-RU"/>
+        </w:rPr>
+        <w:t>)</w:t>
+      </w:r>
+      <w:r>
+        <w:rPr>
+          <w:rFonts w:ascii="JetBrains Mono" w:eastAsia="Times New Roman" w:hAnsi="JetBrains Mono" w:cs="Courier New"/>
+          <w:color w:val="080808"/>
+          <w:sz w:val="20"/>
+          <w:szCs w:val="20"/>
+          <w:lang w:val="en-US" w:eastAsia="ru-RU"/>
+        </w:rPr>
+        <w:t xml:space="preserve"> – </w:t>
+      </w:r>
+      <w:r>
+        <w:rPr>
+          <w:rFonts w:ascii="JetBrains Mono" w:eastAsia="Times New Roman" w:hAnsi="JetBrains Mono" w:cs="Courier New"/>
+          <w:color w:val="080808"/>
+          <w:sz w:val="20"/>
+          <w:szCs w:val="20"/>
+          <w:lang w:eastAsia="ru-RU"/>
+        </w:rPr>
+        <w:t>создание</w:t>
+      </w:r>
+      <w:r>
+        <w:rPr>
+          <w:rFonts w:ascii="JetBrains Mono" w:eastAsia="Times New Roman" w:hAnsi="JetBrains Mono" w:cs="Courier New"/>
+          <w:color w:val="080808"/>
+          <w:sz w:val="20"/>
+          <w:szCs w:val="20"/>
+          <w:lang w:val="en-US" w:eastAsia="ru-RU"/>
+        </w:rPr>
+        <w:t xml:space="preserve"> </w:t>
+      </w:r>
+      <w:r>
+        <w:rPr>
+          <w:rFonts w:ascii="JetBrains Mono" w:eastAsia="Times New Roman" w:hAnsi="JetBrains Mono" w:cs="Courier New"/>
+          <w:color w:val="080808"/>
+          <w:sz w:val="20"/>
+          <w:szCs w:val="20"/>
+          <w:lang w:eastAsia="ru-RU"/>
+        </w:rPr>
+        <w:t>элемента</w:t>
+      </w:r>
+      <w:r>
+        <w:rPr>
+          <w:rFonts w:ascii="JetBrains Mono" w:eastAsia="Times New Roman" w:hAnsi="JetBrains Mono" w:cs="Courier New"/>
+          <w:color w:val="080808"/>
+          <w:sz w:val="20"/>
+          <w:szCs w:val="20"/>
+          <w:lang w:val="en-US" w:eastAsia="ru-RU"/>
+        </w:rPr>
+        <w:t xml:space="preserve"> </w:t>
+      </w:r>
+      <w:proofErr w:type="spellStart"/>
+      <w:r>
+        <w:rPr>
+          <w:rFonts w:ascii="JetBrains Mono" w:eastAsia="Times New Roman" w:hAnsi="JetBrains Mono" w:cs="Courier New"/>
+          <w:color w:val="080808"/>
+          <w:sz w:val="20"/>
+          <w:szCs w:val="20"/>
+          <w:lang w:val="en-US" w:eastAsia="ru-RU"/>
+        </w:rPr>
+        <w:t>img</w:t>
+      </w:r>
+      <w:proofErr w:type="spellEnd"/>
+      <w:r>
+        <w:rPr>
+          <w:rFonts w:ascii="JetBrains Mono" w:eastAsia="Times New Roman" w:hAnsi="JetBrains Mono" w:cs="Courier New"/>
+          <w:color w:val="080808"/>
+          <w:sz w:val="20"/>
+          <w:szCs w:val="20"/>
+          <w:lang w:val="en-US" w:eastAsia="ru-RU"/>
+        </w:rPr>
+        <w:t xml:space="preserve"> </w:t>
+      </w:r>
+      <w:r>
+        <w:rPr>
+          <w:rFonts w:ascii="JetBrains Mono" w:eastAsia="Times New Roman" w:hAnsi="JetBrains Mono" w:cs="Courier New"/>
+          <w:color w:val="080808"/>
+          <w:sz w:val="20"/>
+          <w:szCs w:val="20"/>
+          <w:lang w:val="en-US" w:eastAsia="ru-RU"/>
+        </w:rPr>
+        <w:t>(</w:t>
+      </w:r>
+      <w:r>
+        <w:rPr>
+          <w:rFonts w:ascii="JetBrains Mono" w:eastAsia="Times New Roman" w:hAnsi="JetBrains Mono" w:cs="Courier New"/>
+          <w:color w:val="080808"/>
+          <w:sz w:val="20"/>
+          <w:szCs w:val="20"/>
+          <w:lang w:eastAsia="ru-RU"/>
+        </w:rPr>
+        <w:t>картинки</w:t>
+      </w:r>
+      <w:r>
+        <w:rPr>
+          <w:rFonts w:ascii="JetBrains Mono" w:eastAsia="Times New Roman" w:hAnsi="JetBrains Mono" w:cs="Courier New"/>
+          <w:color w:val="080808"/>
+          <w:sz w:val="20"/>
+          <w:szCs w:val="20"/>
+          <w:lang w:val="en-US" w:eastAsia="ru-RU"/>
+        </w:rPr>
+        <w:t xml:space="preserve">) </w:t>
+      </w:r>
+    </w:p>
+    <w:p>
+      <w:pPr>
+        <w:shd w:val="clear" w:color="auto" w:fill="FFFFFF"/>
+        <w:tabs>
+          <w:tab w:val="left" w:pos="916"/>
+          <w:tab w:val="left" w:pos="1832"/>
+          <w:tab w:val="left" w:pos="2748"/>
+          <w:tab w:val="left" w:pos="3664"/>
+          <w:tab w:val="left" w:pos="4580"/>
+          <w:tab w:val="left" w:pos="5496"/>
+          <w:tab w:val="left" w:pos="6412"/>
+          <w:tab w:val="left" w:pos="7328"/>
+          <w:tab w:val="left" w:pos="8244"/>
+          <w:tab w:val="left" w:pos="9160"/>
+          <w:tab w:val="left" w:pos="10076"/>
+          <w:tab w:val="left" w:pos="10992"/>
+          <w:tab w:val="left" w:pos="11908"/>
+          <w:tab w:val="left" w:pos="12824"/>
+          <w:tab w:val="left" w:pos="13740"/>
+          <w:tab w:val="left" w:pos="14656"/>
+        </w:tabs>
+        <w:spacing w:after="0" w:line="240" w:lineRule="auto"/>
+        <w:rPr>
+          <w:rFonts w:ascii="JetBrains Mono" w:eastAsia="Times New Roman" w:hAnsi="JetBrains Mono" w:cs="Courier New"/>
+          <w:color w:val="080808"/>
+          <w:sz w:val="20"/>
+          <w:szCs w:val="20"/>
+          <w:lang w:val="en-US" w:eastAsia="ru-RU"/>
+        </w:rPr>
+      </w:pPr>
+    </w:p>
+    <w:p>
+      <w:pPr>
+        <w:pStyle w:val="HTML"/>
+        <w:shd w:val="clear" w:color="auto" w:fill="FFFFFF"/>
+        <w:rPr>
+          <w:rFonts w:ascii="JetBrains Mono" w:hAnsi="JetBrains Mono"/>
+          <w:color w:val="080808"/>
+          <w:lang w:val="en-US"/>
+        </w:rPr>
+      </w:pPr>
+      <w:r>
+        <w:rPr>
+          <w:rFonts w:ascii="JetBrains Mono" w:hAnsi="JetBrains Mono"/>
+          <w:color w:val="830091"/>
+          <w:lang w:val="en-US"/>
+        </w:rPr>
+        <w:t xml:space="preserve">HTML: </w:t>
+      </w:r>
+      <w:r>
+        <w:rPr>
+          <w:rFonts w:ascii="JetBrains Mono" w:hAnsi="JetBrains Mono"/>
+          <w:color w:val="080808"/>
+          <w:lang w:val="en-US"/>
+        </w:rPr>
+        <w:t>&lt;</w:t>
+      </w:r>
+      <w:r>
+        <w:rPr>
+          <w:rFonts w:ascii="JetBrains Mono" w:hAnsi="JetBrains Mono"/>
+          <w:color w:val="0033B3"/>
+          <w:lang w:val="en-US"/>
+        </w:rPr>
+        <w:t xml:space="preserve">div </w:t>
+      </w:r>
+      <w:r>
+        <w:rPr>
+          <w:rFonts w:ascii="JetBrains Mono" w:hAnsi="JetBrains Mono"/>
+          <w:color w:val="174AD4"/>
+          <w:lang w:val="en-US"/>
+        </w:rPr>
+        <w:t>id</w:t>
+      </w:r>
+      <w:r>
+        <w:rPr>
+          <w:rFonts w:ascii="JetBrains Mono" w:hAnsi="JetBrains Mono"/>
+          <w:color w:val="067D17"/>
+          <w:lang w:val="en-US"/>
+        </w:rPr>
+        <w:t>="result"</w:t>
+      </w:r>
+      <w:r>
+        <w:rPr>
+          <w:rFonts w:ascii="JetBrains Mono" w:hAnsi="JetBrains Mono"/>
+          <w:color w:val="080808"/>
+          <w:lang w:val="en-US"/>
+        </w:rPr>
+        <w:t>&gt;&lt;/</w:t>
+      </w:r>
+      <w:r>
+        <w:rPr>
+          <w:rFonts w:ascii="JetBrains Mono" w:hAnsi="JetBrains Mono"/>
+          <w:color w:val="0033B3"/>
+          <w:lang w:val="en-US"/>
+        </w:rPr>
+        <w:t>div</w:t>
+      </w:r>
+      <w:r>
+        <w:rPr>
+          <w:rFonts w:ascii="JetBrains Mono" w:hAnsi="JetBrains Mono"/>
+          <w:color w:val="080808"/>
+          <w:lang w:val="en-US"/>
+        </w:rPr>
+        <w:t>&gt;</w:t>
+      </w:r>
+    </w:p>
+    <w:p>
+      <w:pPr>
+        <w:pStyle w:val="HTML"/>
+        <w:shd w:val="clear" w:color="auto" w:fill="FFFFFF"/>
+        <w:rPr>
+          <w:rFonts w:ascii="JetBrains Mono" w:hAnsi="JetBrains Mono"/>
+          <w:color w:val="080808"/>
+        </w:rPr>
+      </w:pPr>
+      <w:r>
+        <w:rPr>
+          <w:rFonts w:ascii="JetBrains Mono" w:hAnsi="JetBrains Mono"/>
+          <w:color w:val="830091"/>
+          <w:lang w:val="en-US"/>
+        </w:rPr>
+        <w:t>JS</w:t>
+      </w:r>
+      <w:r>
+        <w:rPr>
+          <w:rFonts w:ascii="JetBrains Mono" w:hAnsi="JetBrains Mono"/>
+          <w:color w:val="830091"/>
+        </w:rPr>
+        <w:t xml:space="preserve">: </w:t>
+      </w:r>
+      <w:proofErr w:type="gramStart"/>
+      <w:r>
+        <w:rPr>
+          <w:rFonts w:ascii="JetBrains Mono" w:hAnsi="JetBrains Mono"/>
+          <w:color w:val="830091"/>
+          <w:lang w:val="en-US"/>
+        </w:rPr>
+        <w:t>document</w:t>
+      </w:r>
+      <w:r>
+        <w:rPr>
+          <w:rFonts w:ascii="JetBrains Mono" w:hAnsi="JetBrains Mono"/>
+          <w:color w:val="080808"/>
+        </w:rPr>
+        <w:t>.</w:t>
+      </w:r>
+      <w:proofErr w:type="spellStart"/>
+      <w:r>
+        <w:rPr>
+          <w:rFonts w:ascii="JetBrains Mono" w:hAnsi="JetBrains Mono"/>
+          <w:color w:val="7A7A43"/>
+          <w:lang w:val="en-US"/>
+        </w:rPr>
+        <w:t>querySelector</w:t>
+      </w:r>
+      <w:proofErr w:type="spellEnd"/>
+      <w:proofErr w:type="gramEnd"/>
+      <w:r>
+        <w:rPr>
+          <w:rFonts w:ascii="JetBrains Mono" w:hAnsi="JetBrains Mono"/>
+          <w:color w:val="080808"/>
+        </w:rPr>
+        <w:t>(</w:t>
+      </w:r>
+      <w:r>
+        <w:rPr>
+          <w:rFonts w:ascii="JetBrains Mono" w:hAnsi="JetBrains Mono"/>
+          <w:color w:val="067D17"/>
+        </w:rPr>
+        <w:t>"#</w:t>
+      </w:r>
+      <w:r>
+        <w:rPr>
+          <w:rFonts w:ascii="JetBrains Mono" w:hAnsi="JetBrains Mono"/>
+          <w:color w:val="067D17"/>
+          <w:lang w:val="en-US"/>
+        </w:rPr>
+        <w:t>result</w:t>
+      </w:r>
+      <w:r>
+        <w:rPr>
+          <w:rFonts w:ascii="JetBrains Mono" w:hAnsi="JetBrains Mono"/>
+          <w:color w:val="067D17"/>
+        </w:rPr>
+        <w:t>"</w:t>
+      </w:r>
+      <w:r>
+        <w:rPr>
+          <w:rFonts w:ascii="JetBrains Mono" w:hAnsi="JetBrains Mono"/>
+          <w:color w:val="080808"/>
+        </w:rPr>
+        <w:t xml:space="preserve">) – </w:t>
+      </w:r>
+      <w:r>
+        <w:rPr>
+          <w:rFonts w:ascii="JetBrains Mono" w:hAnsi="JetBrains Mono"/>
+          <w:color w:val="080808"/>
+        </w:rPr>
+        <w:t>привязать</w:t>
+      </w:r>
+      <w:r>
+        <w:rPr>
+          <w:rFonts w:ascii="JetBrains Mono" w:hAnsi="JetBrains Mono"/>
+          <w:color w:val="080808"/>
+        </w:rPr>
+        <w:t xml:space="preserve"> </w:t>
+      </w:r>
+      <w:r>
+        <w:rPr>
+          <w:rFonts w:ascii="JetBrains Mono" w:hAnsi="JetBrains Mono"/>
+          <w:color w:val="080808"/>
+        </w:rPr>
+        <w:t>элемент</w:t>
+      </w:r>
+      <w:r>
+        <w:rPr>
+          <w:rFonts w:ascii="JetBrains Mono" w:hAnsi="JetBrains Mono"/>
+          <w:color w:val="080808"/>
+        </w:rPr>
+        <w:t xml:space="preserve"> (</w:t>
+      </w:r>
+      <w:r>
+        <w:rPr>
+          <w:rFonts w:ascii="JetBrains Mono" w:hAnsi="JetBrains Mono"/>
+          <w:color w:val="080808"/>
+        </w:rPr>
+        <w:t>переменную</w:t>
+      </w:r>
+      <w:r>
+        <w:rPr>
+          <w:rFonts w:ascii="JetBrains Mono" w:hAnsi="JetBrains Mono"/>
+          <w:color w:val="080808"/>
+        </w:rPr>
+        <w:t xml:space="preserve">) </w:t>
+      </w:r>
+      <w:r>
+        <w:rPr>
+          <w:rFonts w:ascii="JetBrains Mono" w:hAnsi="JetBrains Mono"/>
+          <w:color w:val="080808"/>
+        </w:rPr>
+        <w:t>к</w:t>
+      </w:r>
+      <w:r>
+        <w:rPr>
+          <w:rFonts w:ascii="JetBrains Mono" w:hAnsi="JetBrains Mono"/>
+          <w:color w:val="080808"/>
+        </w:rPr>
+        <w:t xml:space="preserve"> </w:t>
+      </w:r>
+      <w:r>
+        <w:rPr>
+          <w:rFonts w:ascii="JetBrains Mono" w:hAnsi="JetBrains Mono"/>
+          <w:color w:val="080808"/>
+        </w:rPr>
+        <w:t>выбранному</w:t>
+      </w:r>
+      <w:r>
+        <w:rPr>
+          <w:rFonts w:ascii="JetBrains Mono" w:hAnsi="JetBrains Mono"/>
+          <w:color w:val="080808"/>
+        </w:rPr>
+        <w:t xml:space="preserve"> </w:t>
+      </w:r>
+      <w:r>
+        <w:rPr>
+          <w:rFonts w:ascii="JetBrains Mono" w:hAnsi="JetBrains Mono"/>
+          <w:color w:val="080808"/>
+          <w:lang w:val="en-US"/>
+        </w:rPr>
+        <w:t>id</w:t>
+      </w:r>
+      <w:r>
+        <w:rPr>
+          <w:rFonts w:ascii="JetBrains Mono" w:hAnsi="JetBrains Mono"/>
+          <w:color w:val="080808"/>
+        </w:rPr>
+        <w:t xml:space="preserve"> (независимо от тега </w:t>
+      </w:r>
+      <w:r>
+        <w:rPr>
+          <w:rFonts w:ascii="JetBrains Mono" w:hAnsi="JetBrains Mono"/>
+          <w:color w:val="080808"/>
+          <w:lang w:val="en-US"/>
+        </w:rPr>
+        <w:t>div</w:t>
+      </w:r>
+      <w:r>
+        <w:rPr>
+          <w:rFonts w:ascii="JetBrains Mono" w:hAnsi="JetBrains Mono"/>
+          <w:color w:val="080808"/>
+        </w:rPr>
+        <w:t>)</w:t>
+      </w:r>
+    </w:p>
+    <w:p>
+      <w:pPr>
+        <w:shd w:val="clear" w:color="auto" w:fill="FFFFFF"/>
+        <w:tabs>
+          <w:tab w:val="left" w:pos="916"/>
+          <w:tab w:val="left" w:pos="1832"/>
+          <w:tab w:val="left" w:pos="2748"/>
+          <w:tab w:val="left" w:pos="3664"/>
+          <w:tab w:val="left" w:pos="4580"/>
+          <w:tab w:val="left" w:pos="5496"/>
+          <w:tab w:val="left" w:pos="6412"/>
+          <w:tab w:val="left" w:pos="7328"/>
+          <w:tab w:val="left" w:pos="8244"/>
+          <w:tab w:val="left" w:pos="9160"/>
+          <w:tab w:val="left" w:pos="10076"/>
+          <w:tab w:val="left" w:pos="10992"/>
+          <w:tab w:val="left" w:pos="11908"/>
+          <w:tab w:val="left" w:pos="12824"/>
+          <w:tab w:val="left" w:pos="13740"/>
+          <w:tab w:val="left" w:pos="14656"/>
+        </w:tabs>
+        <w:spacing w:after="0" w:line="240" w:lineRule="auto"/>
+        <w:rPr>
+          <w:rFonts w:ascii="JetBrains Mono" w:eastAsia="Times New Roman" w:hAnsi="JetBrains Mono" w:cs="Courier New"/>
+          <w:color w:val="080808"/>
+          <w:sz w:val="20"/>
+          <w:szCs w:val="20"/>
+          <w:lang w:eastAsia="ru-RU"/>
+        </w:rPr>
+      </w:pPr>
+    </w:p>
+    <w:p>
+      <w:pPr>
+        <w:pStyle w:val="HTML"/>
+        <w:shd w:val="clear" w:color="auto" w:fill="FFFFFF"/>
+        <w:rPr>
+          <w:rFonts w:ascii="JetBrains Mono" w:hAnsi="JetBrains Mono"/>
+          <w:color w:val="830091"/>
+          <w:lang w:val="en-US"/>
+        </w:rPr>
+      </w:pPr>
+    </w:p>
+    <w:p>
+      <w:pPr>
+        <w:pStyle w:val="HTML"/>
+        <w:shd w:val="clear" w:color="auto" w:fill="FFFFFF"/>
+        <w:rPr>
+          <w:rFonts w:ascii="JetBrains Mono" w:hAnsi="JetBrains Mono"/>
+          <w:color w:val="080808"/>
+          <w:lang w:val="en-US"/>
+        </w:rPr>
+      </w:pPr>
+      <w:r>
+        <w:rPr>
+          <w:rFonts w:ascii="JetBrains Mono" w:hAnsi="JetBrains Mono"/>
+          <w:color w:val="080808"/>
+          <w:lang w:val="en-US"/>
+        </w:rPr>
+        <w:lastRenderedPageBreak/>
+        <w:t xml:space="preserve">HTML: </w:t>
+      </w:r>
+      <w:r>
+        <w:rPr>
+          <w:rFonts w:ascii="JetBrains Mono" w:hAnsi="JetBrains Mono"/>
+          <w:color w:val="080808"/>
+          <w:lang w:val="en-US"/>
+        </w:rPr>
+        <w:t>&lt;</w:t>
+      </w:r>
+      <w:r>
+        <w:rPr>
+          <w:rFonts w:ascii="JetBrains Mono" w:hAnsi="JetBrains Mono"/>
+          <w:color w:val="0033B3"/>
+          <w:lang w:val="en-US"/>
+        </w:rPr>
+        <w:t xml:space="preserve">button </w:t>
+      </w:r>
+      <w:r>
+        <w:rPr>
+          <w:rFonts w:ascii="JetBrains Mono" w:hAnsi="JetBrains Mono"/>
+          <w:color w:val="174AD4"/>
+          <w:lang w:val="en-US"/>
+        </w:rPr>
+        <w:t>id</w:t>
+      </w:r>
+      <w:r>
+        <w:rPr>
+          <w:rFonts w:ascii="JetBrains Mono" w:hAnsi="JetBrains Mono"/>
+          <w:color w:val="067D17"/>
+          <w:lang w:val="en-US"/>
+        </w:rPr>
+        <w:t>="click-me"</w:t>
+      </w:r>
+      <w:r>
+        <w:rPr>
+          <w:rFonts w:ascii="JetBrains Mono" w:hAnsi="JetBrains Mono"/>
+          <w:color w:val="080808"/>
+          <w:lang w:val="en-US"/>
+        </w:rPr>
+        <w:t>&gt;Click Me2&lt;/</w:t>
+      </w:r>
+      <w:r>
+        <w:rPr>
+          <w:rFonts w:ascii="JetBrains Mono" w:hAnsi="JetBrains Mono"/>
+          <w:color w:val="0033B3"/>
+          <w:lang w:val="en-US"/>
+        </w:rPr>
+        <w:t>button</w:t>
+      </w:r>
+      <w:r>
+        <w:rPr>
+          <w:rFonts w:ascii="JetBrains Mono" w:hAnsi="JetBrains Mono"/>
+          <w:color w:val="080808"/>
+          <w:lang w:val="en-US"/>
+        </w:rPr>
+        <w:t>&gt;</w:t>
+      </w:r>
+    </w:p>
+    <w:p>
+      <w:pPr>
+        <w:pStyle w:val="HTML"/>
+        <w:shd w:val="clear" w:color="auto" w:fill="FFFFFF"/>
+        <w:rPr>
+          <w:rFonts w:ascii="JetBrains Mono" w:hAnsi="JetBrains Mono"/>
+          <w:color w:val="067D17"/>
+          <w:lang w:val="en-US"/>
+        </w:rPr>
+      </w:pPr>
+      <w:r>
+        <w:rPr>
+          <w:rFonts w:ascii="JetBrains Mono" w:hAnsi="JetBrains Mono"/>
+          <w:color w:val="830091"/>
+          <w:lang w:val="en-US"/>
+        </w:rPr>
+        <w:t xml:space="preserve">JS: </w:t>
+      </w:r>
+      <w:proofErr w:type="spellStart"/>
+      <w:proofErr w:type="gramStart"/>
+      <w:r>
+        <w:rPr>
+          <w:rFonts w:ascii="JetBrains Mono" w:hAnsi="JetBrains Mono"/>
+          <w:color w:val="830091"/>
+          <w:lang w:val="en-US"/>
+        </w:rPr>
+        <w:t>document</w:t>
+      </w:r>
+      <w:r>
+        <w:rPr>
+          <w:rFonts w:ascii="JetBrains Mono" w:hAnsi="JetBrains Mono"/>
+          <w:color w:val="080808"/>
+          <w:lang w:val="en-US"/>
+        </w:rPr>
+        <w:t>.</w:t>
+      </w:r>
+      <w:r>
+        <w:rPr>
+          <w:rFonts w:ascii="JetBrains Mono" w:hAnsi="JetBrains Mono"/>
+          <w:color w:val="7A7A43"/>
+          <w:lang w:val="en-US"/>
+        </w:rPr>
+        <w:t>querySelector</w:t>
+      </w:r>
+      <w:proofErr w:type="spellEnd"/>
+      <w:proofErr w:type="gramEnd"/>
+      <w:r>
+        <w:rPr>
+          <w:rFonts w:ascii="JetBrains Mono" w:hAnsi="JetBrains Mono"/>
+          <w:color w:val="080808"/>
+          <w:lang w:val="en-US"/>
+        </w:rPr>
+        <w:t>(</w:t>
+      </w:r>
+      <w:r>
+        <w:rPr>
+          <w:rFonts w:ascii="JetBrains Mono" w:hAnsi="JetBrains Mono"/>
+          <w:color w:val="067D17"/>
+          <w:lang w:val="en-US"/>
+        </w:rPr>
+        <w:t>"#click-me"</w:t>
+      </w:r>
+      <w:r>
+        <w:rPr>
+          <w:rFonts w:ascii="JetBrains Mono" w:hAnsi="JetBrains Mono"/>
+          <w:color w:val="080808"/>
+          <w:lang w:val="en-US"/>
+        </w:rPr>
+        <w:t>).</w:t>
+      </w:r>
+      <w:proofErr w:type="spellStart"/>
+      <w:r>
+        <w:rPr>
+          <w:rFonts w:ascii="JetBrains Mono" w:hAnsi="JetBrains Mono"/>
+          <w:color w:val="7A7A43"/>
+          <w:lang w:val="en-US"/>
+        </w:rPr>
+        <w:t>addEventListener</w:t>
+      </w:r>
+      <w:proofErr w:type="spellEnd"/>
+      <w:r>
+        <w:rPr>
+          <w:rFonts w:ascii="JetBrains Mono" w:hAnsi="JetBrains Mono"/>
+          <w:color w:val="080808"/>
+          <w:lang w:val="en-US"/>
+        </w:rPr>
+        <w:t>(</w:t>
+      </w:r>
+      <w:r>
+        <w:rPr>
+          <w:rFonts w:ascii="JetBrains Mono" w:hAnsi="JetBrains Mono"/>
+          <w:color w:val="067D17"/>
+          <w:lang w:val="en-US"/>
+        </w:rPr>
+        <w:t>'click'</w:t>
+      </w:r>
+      <w:r>
+        <w:rPr>
+          <w:rFonts w:ascii="JetBrains Mono" w:hAnsi="JetBrains Mono"/>
+          <w:color w:val="080808"/>
+          <w:lang w:val="en-US"/>
+        </w:rPr>
+        <w:t xml:space="preserve">, </w:t>
+      </w:r>
+      <w:proofErr w:type="spellStart"/>
+      <w:r>
+        <w:rPr>
+          <w:rFonts w:ascii="JetBrains Mono" w:hAnsi="JetBrains Mono"/>
+          <w:i/>
+          <w:iCs/>
+          <w:color w:val="080808"/>
+          <w:lang w:val="en-US"/>
+        </w:rPr>
+        <w:t>makeRequest</w:t>
+      </w:r>
+      <w:proofErr w:type="spellEnd"/>
+      <w:r>
+        <w:rPr>
+          <w:rFonts w:ascii="JetBrains Mono" w:hAnsi="JetBrains Mono"/>
+          <w:color w:val="080808"/>
+          <w:lang w:val="en-US"/>
+        </w:rPr>
+        <w:t>)</w:t>
+      </w:r>
+      <w:r>
+        <w:rPr>
+          <w:rFonts w:ascii="JetBrains Mono" w:hAnsi="JetBrains Mono"/>
+          <w:color w:val="080808"/>
+          <w:lang w:val="en-US"/>
+        </w:rPr>
+        <w:t xml:space="preserve"> </w:t>
+      </w:r>
+      <w:r>
+        <w:rPr>
+          <w:rFonts w:ascii="JetBrains Mono" w:hAnsi="JetBrains Mono"/>
+          <w:color w:val="080808"/>
+          <w:lang w:val="en-US"/>
+        </w:rPr>
+        <w:t xml:space="preserve"> </w:t>
+      </w:r>
+      <w:r>
+        <w:rPr>
+          <w:rFonts w:ascii="JetBrains Mono" w:hAnsi="JetBrains Mono"/>
+          <w:color w:val="080808"/>
+        </w:rPr>
+        <w:t>запускает</w:t>
+      </w:r>
+      <w:r>
+        <w:rPr>
+          <w:rFonts w:ascii="JetBrains Mono" w:hAnsi="JetBrains Mono"/>
+          <w:color w:val="080808"/>
+          <w:lang w:val="en-US"/>
+        </w:rPr>
+        <w:t xml:space="preserve"> </w:t>
+      </w:r>
+      <w:proofErr w:type="spellStart"/>
+      <w:r>
+        <w:rPr>
+          <w:rFonts w:ascii="JetBrains Mono" w:hAnsi="JetBrains Mono"/>
+          <w:i/>
+          <w:iCs/>
+          <w:color w:val="080808"/>
+          <w:lang w:val="en-US"/>
+        </w:rPr>
+        <w:t>makeRequest</w:t>
+      </w:r>
+      <w:proofErr w:type="spellEnd"/>
+      <w:r>
+        <w:rPr>
+          <w:rFonts w:ascii="JetBrains Mono" w:hAnsi="JetBrains Mono"/>
+          <w:i/>
+          <w:iCs/>
+          <w:color w:val="080808"/>
+          <w:lang w:val="en-US"/>
+        </w:rPr>
+        <w:t xml:space="preserve"> </w:t>
+      </w:r>
+      <w:r>
+        <w:rPr>
+          <w:rFonts w:ascii="JetBrains Mono" w:hAnsi="JetBrains Mono"/>
+          <w:i/>
+          <w:iCs/>
+          <w:color w:val="080808"/>
+        </w:rPr>
+        <w:t>по</w:t>
+      </w:r>
+      <w:r>
+        <w:rPr>
+          <w:rFonts w:ascii="JetBrains Mono" w:hAnsi="JetBrains Mono"/>
+          <w:i/>
+          <w:iCs/>
+          <w:color w:val="080808"/>
+          <w:lang w:val="en-US"/>
+        </w:rPr>
+        <w:t xml:space="preserve"> </w:t>
+      </w:r>
+      <w:r>
+        <w:rPr>
+          <w:rFonts w:ascii="JetBrains Mono" w:hAnsi="JetBrains Mono"/>
+          <w:i/>
+          <w:iCs/>
+          <w:color w:val="080808"/>
+        </w:rPr>
+        <w:t>клику</w:t>
+      </w:r>
+      <w:r>
+        <w:rPr>
+          <w:rFonts w:ascii="JetBrains Mono" w:hAnsi="JetBrains Mono"/>
+          <w:i/>
+          <w:iCs/>
+          <w:color w:val="080808"/>
+          <w:lang w:val="en-US"/>
+        </w:rPr>
+        <w:t xml:space="preserve"> </w:t>
+      </w:r>
+      <w:r>
+        <w:rPr>
+          <w:rFonts w:ascii="JetBrains Mono" w:hAnsi="JetBrains Mono"/>
+          <w:i/>
+          <w:iCs/>
+          <w:color w:val="080808"/>
+        </w:rPr>
+        <w:t>в</w:t>
+      </w:r>
+      <w:r>
+        <w:rPr>
+          <w:rFonts w:ascii="JetBrains Mono" w:hAnsi="JetBrains Mono"/>
+          <w:i/>
+          <w:iCs/>
+          <w:color w:val="080808"/>
+          <w:lang w:val="en-US"/>
+        </w:rPr>
+        <w:t xml:space="preserve"> </w:t>
+      </w:r>
+      <w:r>
+        <w:rPr>
+          <w:rFonts w:ascii="JetBrains Mono" w:hAnsi="JetBrains Mono"/>
+          <w:i/>
+          <w:iCs/>
+          <w:color w:val="080808"/>
+          <w:lang w:val="en-US"/>
+        </w:rPr>
+        <w:t xml:space="preserve">HTML </w:t>
+      </w:r>
+      <w:r>
+        <w:rPr>
+          <w:rFonts w:ascii="JetBrains Mono" w:hAnsi="JetBrains Mono"/>
+          <w:i/>
+          <w:iCs/>
+          <w:color w:val="080808"/>
+        </w:rPr>
+        <w:t>теге</w:t>
+      </w:r>
+      <w:r>
+        <w:rPr>
+          <w:rFonts w:ascii="JetBrains Mono" w:hAnsi="JetBrains Mono"/>
+          <w:i/>
+          <w:iCs/>
+          <w:color w:val="080808"/>
+          <w:lang w:val="en-US"/>
+        </w:rPr>
+        <w:t xml:space="preserve"> </w:t>
+      </w:r>
+      <w:r>
+        <w:rPr>
+          <w:rFonts w:ascii="JetBrains Mono" w:hAnsi="JetBrains Mono"/>
+          <w:color w:val="080808"/>
+          <w:lang w:val="en-US"/>
+        </w:rPr>
+        <w:t>&lt;</w:t>
+      </w:r>
+      <w:r>
+        <w:rPr>
+          <w:rFonts w:ascii="JetBrains Mono" w:hAnsi="JetBrains Mono"/>
+          <w:color w:val="0033B3"/>
+          <w:lang w:val="en-US"/>
+        </w:rPr>
+        <w:t>button</w:t>
+      </w:r>
+      <w:r>
+        <w:rPr>
+          <w:rFonts w:ascii="JetBrains Mono" w:hAnsi="JetBrains Mono"/>
+          <w:color w:val="0033B3"/>
+          <w:lang w:val="en-US"/>
+        </w:rPr>
+        <w:t>&gt;</w:t>
+      </w:r>
+      <w:r>
+        <w:rPr>
+          <w:rFonts w:ascii="JetBrains Mono" w:hAnsi="JetBrains Mono"/>
+          <w:color w:val="0033B3"/>
+          <w:lang w:val="en-US"/>
+        </w:rPr>
+        <w:t xml:space="preserve"> </w:t>
+      </w:r>
+      <w:r>
+        <w:rPr>
+          <w:rFonts w:ascii="JetBrains Mono" w:hAnsi="JetBrains Mono"/>
+          <w:i/>
+          <w:iCs/>
+          <w:color w:val="080808"/>
+        </w:rPr>
+        <w:t>с</w:t>
+      </w:r>
+      <w:r>
+        <w:rPr>
+          <w:rFonts w:ascii="JetBrains Mono" w:hAnsi="JetBrains Mono"/>
+          <w:i/>
+          <w:iCs/>
+          <w:color w:val="080808"/>
+          <w:lang w:val="en-US"/>
+        </w:rPr>
+        <w:t xml:space="preserve"> </w:t>
+      </w:r>
+      <w:r>
+        <w:rPr>
+          <w:rFonts w:ascii="JetBrains Mono" w:hAnsi="JetBrains Mono"/>
+          <w:i/>
+          <w:iCs/>
+          <w:color w:val="080808"/>
+          <w:lang w:val="en-US"/>
+        </w:rPr>
+        <w:t xml:space="preserve">id </w:t>
+      </w:r>
+      <w:r>
+        <w:rPr>
+          <w:rFonts w:ascii="JetBrains Mono" w:hAnsi="JetBrains Mono"/>
+          <w:color w:val="067D17"/>
+          <w:lang w:val="en-US"/>
+        </w:rPr>
+        <w:t>click-me</w:t>
+      </w:r>
+    </w:p>
+    <w:p>
+      <w:pPr>
+        <w:pStyle w:val="HTML"/>
+        <w:shd w:val="clear" w:color="auto" w:fill="FFFFFF"/>
+        <w:rPr>
+          <w:rFonts w:ascii="JetBrains Mono" w:hAnsi="JetBrains Mono"/>
+          <w:color w:val="080808"/>
+          <w:lang w:val="en-US"/>
+        </w:rPr>
+      </w:pPr>
+      <w:proofErr w:type="spellStart"/>
+      <w:r>
+        <w:rPr>
+          <w:rFonts w:ascii="JetBrains Mono" w:hAnsi="JetBrains Mono"/>
+          <w:i/>
+          <w:iCs/>
+          <w:color w:val="080808"/>
+          <w:lang w:val="en-US"/>
+        </w:rPr>
+        <w:t>makeRequest</w:t>
+      </w:r>
+      <w:proofErr w:type="spellEnd"/>
+      <w:r>
+        <w:rPr>
+          <w:rFonts w:ascii="JetBrains Mono" w:hAnsi="JetBrains Mono"/>
+          <w:i/>
+          <w:iCs/>
+          <w:color w:val="080808"/>
+          <w:lang w:val="en-US"/>
+        </w:rPr>
+        <w:t xml:space="preserve"> () {…}</w:t>
+      </w:r>
+    </w:p>
+    <w:p>
+      <w:pPr>
+        <w:shd w:val="clear" w:color="auto" w:fill="FFFFFF"/>
+        <w:tabs>
+          <w:tab w:val="left" w:pos="916"/>
+          <w:tab w:val="left" w:pos="1832"/>
+          <w:tab w:val="left" w:pos="2748"/>
+          <w:tab w:val="left" w:pos="3664"/>
+          <w:tab w:val="left" w:pos="4580"/>
+          <w:tab w:val="left" w:pos="5496"/>
+          <w:tab w:val="left" w:pos="6412"/>
+          <w:tab w:val="left" w:pos="7328"/>
+          <w:tab w:val="left" w:pos="8244"/>
+          <w:tab w:val="left" w:pos="9160"/>
+          <w:tab w:val="left" w:pos="10076"/>
+          <w:tab w:val="left" w:pos="10992"/>
+          <w:tab w:val="left" w:pos="11908"/>
+          <w:tab w:val="left" w:pos="12824"/>
+          <w:tab w:val="left" w:pos="13740"/>
+          <w:tab w:val="left" w:pos="14656"/>
+        </w:tabs>
+        <w:spacing w:after="0" w:line="240" w:lineRule="auto"/>
+        <w:rPr>
+          <w:rFonts w:ascii="JetBrains Mono" w:eastAsia="Times New Roman" w:hAnsi="JetBrains Mono" w:cs="Courier New"/>
+          <w:color w:val="080808"/>
+          <w:sz w:val="20"/>
+          <w:szCs w:val="20"/>
+          <w:lang w:val="en-US" w:eastAsia="ru-RU"/>
+        </w:rPr>
+      </w:pPr>
+    </w:p>
+    <w:p>
+      <w:pPr>
+        <w:shd w:val="clear" w:color="auto" w:fill="FFFFFF"/>
+        <w:tabs>
+          <w:tab w:val="left" w:pos="916"/>
+          <w:tab w:val="left" w:pos="1832"/>
+          <w:tab w:val="left" w:pos="2748"/>
+          <w:tab w:val="left" w:pos="3664"/>
+          <w:tab w:val="left" w:pos="4580"/>
+          <w:tab w:val="left" w:pos="5496"/>
+          <w:tab w:val="left" w:pos="6412"/>
+          <w:tab w:val="left" w:pos="7328"/>
+          <w:tab w:val="left" w:pos="8244"/>
+          <w:tab w:val="left" w:pos="9160"/>
+          <w:tab w:val="left" w:pos="10076"/>
+          <w:tab w:val="left" w:pos="10992"/>
+          <w:tab w:val="left" w:pos="11908"/>
+          <w:tab w:val="left" w:pos="12824"/>
+          <w:tab w:val="left" w:pos="13740"/>
+          <w:tab w:val="left" w:pos="14656"/>
+        </w:tabs>
+        <w:spacing w:after="0" w:line="240" w:lineRule="auto"/>
+        <w:rPr>
+          <w:rFonts w:ascii="JetBrains Mono" w:eastAsia="Times New Roman" w:hAnsi="JetBrains Mono" w:cs="Courier New"/>
+          <w:color w:val="080808"/>
+          <w:sz w:val="20"/>
+          <w:szCs w:val="20"/>
+          <w:lang w:eastAsia="ru-RU"/>
+        </w:rPr>
+      </w:pPr>
+      <w:r>
+        <w:rPr>
+          <w:rFonts w:ascii="JetBrains Mono" w:eastAsia="Times New Roman" w:hAnsi="JetBrains Mono" w:cs="Courier New"/>
+          <w:color w:val="080808"/>
+          <w:sz w:val="20"/>
+          <w:szCs w:val="20"/>
+          <w:lang w:eastAsia="ru-RU"/>
+        </w:rPr>
+        <w:t xml:space="preserve">Задаем кнопку и тег вывода </w:t>
+      </w:r>
+      <w:r>
+        <w:rPr>
+          <w:rFonts w:ascii="JetBrains Mono" w:eastAsia="Times New Roman" w:hAnsi="JetBrains Mono" w:cs="Courier New"/>
+          <w:color w:val="080808"/>
+          <w:sz w:val="20"/>
+          <w:szCs w:val="20"/>
+          <w:lang w:val="en-US" w:eastAsia="ru-RU"/>
+        </w:rPr>
+        <w:t>div</w:t>
+      </w:r>
+    </w:p>
+    <w:p>
+      <w:pPr>
+        <w:shd w:val="clear" w:color="auto" w:fill="FFFFFF"/>
+        <w:tabs>
+          <w:tab w:val="left" w:pos="916"/>
+          <w:tab w:val="left" w:pos="1832"/>
+          <w:tab w:val="left" w:pos="2748"/>
+          <w:tab w:val="left" w:pos="3664"/>
+          <w:tab w:val="left" w:pos="4580"/>
+          <w:tab w:val="left" w:pos="5496"/>
+          <w:tab w:val="left" w:pos="6412"/>
+          <w:tab w:val="left" w:pos="7328"/>
+          <w:tab w:val="left" w:pos="8244"/>
+          <w:tab w:val="left" w:pos="9160"/>
+          <w:tab w:val="left" w:pos="10076"/>
+          <w:tab w:val="left" w:pos="10992"/>
+          <w:tab w:val="left" w:pos="11908"/>
+          <w:tab w:val="left" w:pos="12824"/>
+          <w:tab w:val="left" w:pos="13740"/>
+          <w:tab w:val="left" w:pos="14656"/>
+        </w:tabs>
+        <w:spacing w:after="0" w:line="240" w:lineRule="auto"/>
+        <w:rPr>
+          <w:rFonts w:ascii="JetBrains Mono" w:eastAsia="Times New Roman" w:hAnsi="JetBrains Mono" w:cs="Courier New"/>
+          <w:color w:val="080808"/>
+          <w:sz w:val="20"/>
+          <w:szCs w:val="20"/>
+          <w:lang w:eastAsia="ru-RU"/>
+        </w:rPr>
+      </w:pPr>
+    </w:p>
+    <w:p>
+      <w:pPr>
+        <w:shd w:val="clear" w:color="auto" w:fill="FFFFFF"/>
+        <w:tabs>
+          <w:tab w:val="left" w:pos="916"/>
+          <w:tab w:val="left" w:pos="1832"/>
+          <w:tab w:val="left" w:pos="2748"/>
+          <w:tab w:val="left" w:pos="3664"/>
+          <w:tab w:val="left" w:pos="4580"/>
+          <w:tab w:val="left" w:pos="5496"/>
+          <w:tab w:val="left" w:pos="6412"/>
+          <w:tab w:val="left" w:pos="7328"/>
+          <w:tab w:val="left" w:pos="8244"/>
+          <w:tab w:val="left" w:pos="9160"/>
+          <w:tab w:val="left" w:pos="10076"/>
+          <w:tab w:val="left" w:pos="10992"/>
+          <w:tab w:val="left" w:pos="11908"/>
+          <w:tab w:val="left" w:pos="12824"/>
+          <w:tab w:val="left" w:pos="13740"/>
+          <w:tab w:val="left" w:pos="14656"/>
+        </w:tabs>
+        <w:spacing w:after="0" w:line="240" w:lineRule="auto"/>
+        <w:rPr>
+          <w:rFonts w:ascii="JetBrains Mono" w:eastAsia="Times New Roman" w:hAnsi="JetBrains Mono" w:cs="Courier New"/>
+          <w:color w:val="080808"/>
+          <w:sz w:val="20"/>
+          <w:szCs w:val="20"/>
+          <w:lang w:val="en-US" w:eastAsia="ru-RU"/>
+        </w:rPr>
+      </w:pPr>
+      <w:r>
+        <w:rPr>
+          <w:noProof/>
+          <w:lang w:eastAsia="ru-RU"/>
+        </w:rPr>
+        <w:drawing>
+          <wp:inline distT="0" distB="0" distL="0" distR="0" wp14:anchorId="0895658E" wp14:editId="17475CBA">
+            <wp:extent cx="5940425" cy="2198370"/>
+            <wp:effectExtent l="0" t="0" r="3175" b="0"/>
+            <wp:docPr id="16" name="Рисунок 16"/>
+            <wp:cNvGraphicFramePr>
+              <a:graphicFrameLocks xmlns:a="http://schemas.openxmlformats.org/drawingml/2006/main" noChangeAspect="1"/>
+            </wp:cNvGraphicFramePr>
+            <a:graphic xmlns:a="http://schemas.openxmlformats.org/drawingml/2006/main">
+              <a:graphicData uri="http://schemas.openxmlformats.org/drawingml/2006/picture">
+                <pic:pic xmlns:pic="http://schemas.openxmlformats.org/drawingml/2006/picture">
+                  <pic:nvPicPr>
+                    <pic:cNvPr id="1" name=""/>
+                    <pic:cNvPicPr/>
+                  </pic:nvPicPr>
+                  <pic:blipFill>
+                    <a:blip r:embed="rId22"/>
+                    <a:stretch>
+                      <a:fillRect/>
+                    </a:stretch>
+                  </pic:blipFill>
+                  <pic:spPr>
+                    <a:xfrm>
+                      <a:off x="0" y="0"/>
+                      <a:ext cx="5940425" cy="2198370"/>
+                    </a:xfrm>
+                    <a:prstGeom prst="rect">
+                      <a:avLst/>
+                    </a:prstGeom>
+                  </pic:spPr>
+                </pic:pic>
+              </a:graphicData>
+            </a:graphic>
+          </wp:inline>
+        </w:drawing>
+      </w:r>
+    </w:p>
+    <w:p>
+      <w:pPr>
+        <w:shd w:val="clear" w:color="auto" w:fill="FFFFFF"/>
+        <w:tabs>
+          <w:tab w:val="left" w:pos="916"/>
+          <w:tab w:val="left" w:pos="1832"/>
+          <w:tab w:val="left" w:pos="2748"/>
+          <w:tab w:val="left" w:pos="3664"/>
+          <w:tab w:val="left" w:pos="4580"/>
+          <w:tab w:val="left" w:pos="5496"/>
+          <w:tab w:val="left" w:pos="6412"/>
+          <w:tab w:val="left" w:pos="7328"/>
+          <w:tab w:val="left" w:pos="8244"/>
+          <w:tab w:val="left" w:pos="9160"/>
+          <w:tab w:val="left" w:pos="10076"/>
+          <w:tab w:val="left" w:pos="10992"/>
+          <w:tab w:val="left" w:pos="11908"/>
+          <w:tab w:val="left" w:pos="12824"/>
+          <w:tab w:val="left" w:pos="13740"/>
+          <w:tab w:val="left" w:pos="14656"/>
+        </w:tabs>
+        <w:spacing w:after="0" w:line="240" w:lineRule="auto"/>
+        <w:rPr>
+          <w:rFonts w:ascii="JetBrains Mono" w:eastAsia="Times New Roman" w:hAnsi="JetBrains Mono" w:cs="Courier New"/>
+          <w:color w:val="080808"/>
+          <w:sz w:val="20"/>
+          <w:szCs w:val="20"/>
+          <w:lang w:val="en-US" w:eastAsia="ru-RU"/>
+        </w:rPr>
+      </w:pPr>
+    </w:p>
+    <w:p>
+      <w:pPr>
+        <w:shd w:val="clear" w:color="auto" w:fill="FFFFFF"/>
+        <w:tabs>
+          <w:tab w:val="left" w:pos="916"/>
+          <w:tab w:val="left" w:pos="1832"/>
+          <w:tab w:val="left" w:pos="2748"/>
+          <w:tab w:val="left" w:pos="3664"/>
+          <w:tab w:val="left" w:pos="4580"/>
+          <w:tab w:val="left" w:pos="5496"/>
+          <w:tab w:val="left" w:pos="6412"/>
+          <w:tab w:val="left" w:pos="7328"/>
+          <w:tab w:val="left" w:pos="8244"/>
+          <w:tab w:val="left" w:pos="9160"/>
+          <w:tab w:val="left" w:pos="10076"/>
+          <w:tab w:val="left" w:pos="10992"/>
+          <w:tab w:val="left" w:pos="11908"/>
+          <w:tab w:val="left" w:pos="12824"/>
+          <w:tab w:val="left" w:pos="13740"/>
+          <w:tab w:val="left" w:pos="14656"/>
+        </w:tabs>
+        <w:spacing w:after="0" w:line="240" w:lineRule="auto"/>
+        <w:rPr>
+          <w:rFonts w:ascii="JetBrains Mono" w:eastAsia="Times New Roman" w:hAnsi="JetBrains Mono" w:cs="Courier New"/>
+          <w:color w:val="080808"/>
+          <w:sz w:val="20"/>
+          <w:szCs w:val="20"/>
+          <w:lang w:eastAsia="ru-RU"/>
+        </w:rPr>
+      </w:pPr>
+      <w:r>
+        <w:rPr>
+          <w:rFonts w:ascii="JetBrains Mono" w:eastAsia="Times New Roman" w:hAnsi="JetBrains Mono" w:cs="Courier New"/>
+          <w:color w:val="080808"/>
+          <w:sz w:val="20"/>
+          <w:szCs w:val="20"/>
+          <w:lang w:eastAsia="ru-RU"/>
+        </w:rPr>
+        <w:t>Запускаем функцию по клику</w:t>
+      </w:r>
+    </w:p>
+    <w:p>
+      <w:pPr>
+        <w:shd w:val="clear" w:color="auto" w:fill="FFFFFF"/>
+        <w:tabs>
+          <w:tab w:val="left" w:pos="916"/>
+          <w:tab w:val="left" w:pos="1832"/>
+          <w:tab w:val="left" w:pos="2748"/>
+          <w:tab w:val="left" w:pos="3664"/>
+          <w:tab w:val="left" w:pos="4580"/>
+          <w:tab w:val="left" w:pos="5496"/>
+          <w:tab w:val="left" w:pos="6412"/>
+          <w:tab w:val="left" w:pos="7328"/>
+          <w:tab w:val="left" w:pos="8244"/>
+          <w:tab w:val="left" w:pos="9160"/>
+          <w:tab w:val="left" w:pos="10076"/>
+          <w:tab w:val="left" w:pos="10992"/>
+          <w:tab w:val="left" w:pos="11908"/>
+          <w:tab w:val="left" w:pos="12824"/>
+          <w:tab w:val="left" w:pos="13740"/>
+          <w:tab w:val="left" w:pos="14656"/>
+        </w:tabs>
+        <w:spacing w:after="0" w:line="240" w:lineRule="auto"/>
+        <w:rPr>
+          <w:rFonts w:ascii="JetBrains Mono" w:eastAsia="Times New Roman" w:hAnsi="JetBrains Mono" w:cs="Courier New"/>
+          <w:color w:val="080808"/>
+          <w:sz w:val="20"/>
+          <w:szCs w:val="20"/>
+          <w:lang w:val="en-US" w:eastAsia="ru-RU"/>
+        </w:rPr>
+      </w:pPr>
+      <w:r>
+        <w:rPr>
+          <w:noProof/>
+          <w:lang w:eastAsia="ru-RU"/>
+        </w:rPr>
+        <w:drawing>
+          <wp:inline distT="0" distB="0" distL="0" distR="0" wp14:anchorId="44555A19" wp14:editId="3BF6F916">
+            <wp:extent cx="4842345" cy="2828281"/>
+            <wp:effectExtent l="0" t="0" r="0" b="0"/>
+            <wp:docPr id="19" name="Рисунок 19"/>
+            <wp:cNvGraphicFramePr>
+              <a:graphicFrameLocks xmlns:a="http://schemas.openxmlformats.org/drawingml/2006/main" noChangeAspect="1"/>
+            </wp:cNvGraphicFramePr>
+            <a:graphic xmlns:a="http://schemas.openxmlformats.org/drawingml/2006/main">
+              <a:graphicData uri="http://schemas.openxmlformats.org/drawingml/2006/picture">
+                <pic:pic xmlns:pic="http://schemas.openxmlformats.org/drawingml/2006/picture">
+                  <pic:nvPicPr>
+                    <pic:cNvPr id="1" name=""/>
+                    <pic:cNvPicPr/>
+                  </pic:nvPicPr>
+                  <pic:blipFill>
+                    <a:blip r:embed="rId23"/>
+                    <a:stretch>
+                      <a:fillRect/>
+                    </a:stretch>
+                  </pic:blipFill>
+                  <pic:spPr>
+                    <a:xfrm>
+                      <a:off x="0" y="0"/>
+                      <a:ext cx="4846412" cy="2830657"/>
+                    </a:xfrm>
+                    <a:prstGeom prst="rect">
+                      <a:avLst/>
+                    </a:prstGeom>
+                  </pic:spPr>
+                </pic:pic>
+              </a:graphicData>
+            </a:graphic>
+          </wp:inline>
+        </w:drawing>
+      </w:r>
+    </w:p>
+    <w:p>
+      <w:pPr>
+        <w:shd w:val="clear" w:color="auto" w:fill="FFFFFF"/>
+        <w:tabs>
+          <w:tab w:val="left" w:pos="916"/>
+          <w:tab w:val="left" w:pos="1832"/>
+          <w:tab w:val="left" w:pos="2748"/>
+          <w:tab w:val="left" w:pos="3664"/>
+          <w:tab w:val="left" w:pos="4580"/>
+          <w:tab w:val="left" w:pos="5496"/>
+          <w:tab w:val="left" w:pos="6412"/>
+          <w:tab w:val="left" w:pos="7328"/>
+          <w:tab w:val="left" w:pos="8244"/>
+          <w:tab w:val="left" w:pos="9160"/>
+          <w:tab w:val="left" w:pos="10076"/>
+          <w:tab w:val="left" w:pos="10992"/>
+          <w:tab w:val="left" w:pos="11908"/>
+          <w:tab w:val="left" w:pos="12824"/>
+          <w:tab w:val="left" w:pos="13740"/>
+          <w:tab w:val="left" w:pos="14656"/>
+        </w:tabs>
+        <w:spacing w:after="0" w:line="240" w:lineRule="auto"/>
+        <w:rPr>
+          <w:rFonts w:ascii="JetBrains Mono" w:eastAsia="Times New Roman" w:hAnsi="JetBrains Mono" w:cs="Courier New"/>
+          <w:color w:val="080808"/>
+          <w:sz w:val="20"/>
+          <w:szCs w:val="20"/>
+          <w:lang w:eastAsia="ru-RU"/>
+        </w:rPr>
+      </w:pPr>
+      <w:r>
+        <w:rPr>
+          <w:rFonts w:ascii="JetBrains Mono" w:eastAsia="Times New Roman" w:hAnsi="JetBrains Mono" w:cs="Courier New"/>
+          <w:color w:val="080808"/>
+          <w:sz w:val="20"/>
+          <w:szCs w:val="20"/>
+          <w:lang w:eastAsia="ru-RU"/>
+        </w:rPr>
+        <w:t>Вывод 4 изображений по умолчанию</w:t>
+      </w:r>
+    </w:p>
+    <w:p>
+      <w:pPr>
+        <w:shd w:val="clear" w:color="auto" w:fill="FFFFFF"/>
+        <w:tabs>
+          <w:tab w:val="left" w:pos="916"/>
+          <w:tab w:val="left" w:pos="1832"/>
+          <w:tab w:val="left" w:pos="2748"/>
+          <w:tab w:val="left" w:pos="3664"/>
+          <w:tab w:val="left" w:pos="4580"/>
+          <w:tab w:val="left" w:pos="5496"/>
+          <w:tab w:val="left" w:pos="6412"/>
+          <w:tab w:val="left" w:pos="7328"/>
+          <w:tab w:val="left" w:pos="8244"/>
+          <w:tab w:val="left" w:pos="9160"/>
+          <w:tab w:val="left" w:pos="10076"/>
+          <w:tab w:val="left" w:pos="10992"/>
+          <w:tab w:val="left" w:pos="11908"/>
+          <w:tab w:val="left" w:pos="12824"/>
+          <w:tab w:val="left" w:pos="13740"/>
+          <w:tab w:val="left" w:pos="14656"/>
+        </w:tabs>
+        <w:spacing w:after="0" w:line="240" w:lineRule="auto"/>
+        <w:rPr>
+          <w:rFonts w:ascii="JetBrains Mono" w:eastAsia="Times New Roman" w:hAnsi="JetBrains Mono" w:cs="Courier New"/>
+          <w:color w:val="080808"/>
+          <w:sz w:val="20"/>
+          <w:szCs w:val="20"/>
+          <w:lang w:val="en-US" w:eastAsia="ru-RU"/>
+        </w:rPr>
+      </w:pPr>
+      <w:r>
+        <w:rPr>
+          <w:noProof/>
+          <w:lang w:eastAsia="ru-RU"/>
+        </w:rPr>
+        <w:drawing>
+          <wp:inline distT="0" distB="0" distL="0" distR="0" wp14:anchorId="4471E02F" wp14:editId="2DFBE975">
+            <wp:extent cx="4921858" cy="2342939"/>
+            <wp:effectExtent l="0" t="0" r="0" b="635"/>
+            <wp:docPr id="20" name="Рисунок 20"/>
+            <wp:cNvGraphicFramePr>
+              <a:graphicFrameLocks xmlns:a="http://schemas.openxmlformats.org/drawingml/2006/main" noChangeAspect="1"/>
+            </wp:cNvGraphicFramePr>
+            <a:graphic xmlns:a="http://schemas.openxmlformats.org/drawingml/2006/main">
+              <a:graphicData uri="http://schemas.openxmlformats.org/drawingml/2006/picture">
+                <pic:pic xmlns:pic="http://schemas.openxmlformats.org/drawingml/2006/picture">
+                  <pic:nvPicPr>
+                    <pic:cNvPr id="1" name=""/>
+                    <pic:cNvPicPr/>
+                  </pic:nvPicPr>
+                  <pic:blipFill>
+                    <a:blip r:embed="rId24"/>
+                    <a:stretch>
+                      <a:fillRect/>
+                    </a:stretch>
+                  </pic:blipFill>
+                  <pic:spPr>
+                    <a:xfrm>
+                      <a:off x="0" y="0"/>
+                      <a:ext cx="4929214" cy="2346441"/>
+                    </a:xfrm>
+                    <a:prstGeom prst="rect">
+                      <a:avLst/>
+                    </a:prstGeom>
+                  </pic:spPr>
+                </pic:pic>
+              </a:graphicData>
+            </a:graphic>
+          </wp:inline>
+        </w:drawing>
+      </w:r>
+    </w:p>
+    <w:p>
+      <w:pPr>
+        <w:shd w:val="clear" w:color="auto" w:fill="FFFFFF"/>
+        <w:tabs>
+          <w:tab w:val="left" w:pos="916"/>
+          <w:tab w:val="left" w:pos="1832"/>
+          <w:tab w:val="left" w:pos="2748"/>
+          <w:tab w:val="left" w:pos="3664"/>
+          <w:tab w:val="left" w:pos="4580"/>
+          <w:tab w:val="left" w:pos="5496"/>
+          <w:tab w:val="left" w:pos="6412"/>
+          <w:tab w:val="left" w:pos="7328"/>
+          <w:tab w:val="left" w:pos="8244"/>
+          <w:tab w:val="left" w:pos="9160"/>
+          <w:tab w:val="left" w:pos="10076"/>
+          <w:tab w:val="left" w:pos="10992"/>
+          <w:tab w:val="left" w:pos="11908"/>
+          <w:tab w:val="left" w:pos="12824"/>
+          <w:tab w:val="left" w:pos="13740"/>
+          <w:tab w:val="left" w:pos="14656"/>
+        </w:tabs>
+        <w:spacing w:after="0" w:line="240" w:lineRule="auto"/>
+        <w:rPr>
+          <w:rFonts w:ascii="JetBrains Mono" w:eastAsia="Times New Roman" w:hAnsi="JetBrains Mono" w:cs="Courier New"/>
+          <w:color w:val="080808"/>
+          <w:sz w:val="20"/>
+          <w:szCs w:val="20"/>
+          <w:lang w:val="en-US" w:eastAsia="ru-RU"/>
+        </w:rPr>
+      </w:pPr>
+    </w:p>
+    <w:p>
+      <w:pPr>
+        <w:shd w:val="clear" w:color="auto" w:fill="FFFFFF"/>
+        <w:tabs>
+          <w:tab w:val="left" w:pos="916"/>
+          <w:tab w:val="left" w:pos="1832"/>
+          <w:tab w:val="left" w:pos="2748"/>
+          <w:tab w:val="left" w:pos="3664"/>
+          <w:tab w:val="left" w:pos="4580"/>
+          <w:tab w:val="left" w:pos="5496"/>
+          <w:tab w:val="left" w:pos="6412"/>
+          <w:tab w:val="left" w:pos="7328"/>
+          <w:tab w:val="left" w:pos="8244"/>
+          <w:tab w:val="left" w:pos="9160"/>
+          <w:tab w:val="left" w:pos="10076"/>
+          <w:tab w:val="left" w:pos="10992"/>
+          <w:tab w:val="left" w:pos="11908"/>
+          <w:tab w:val="left" w:pos="12824"/>
+          <w:tab w:val="left" w:pos="13740"/>
+          <w:tab w:val="left" w:pos="14656"/>
+        </w:tabs>
+        <w:spacing w:after="0" w:line="240" w:lineRule="auto"/>
+        <w:rPr>
+          <w:rFonts w:ascii="JetBrains Mono" w:eastAsia="Times New Roman" w:hAnsi="JetBrains Mono" w:cs="Courier New"/>
+          <w:color w:val="080808"/>
+          <w:sz w:val="20"/>
+          <w:szCs w:val="20"/>
+          <w:lang w:val="en-US" w:eastAsia="ru-RU"/>
+        </w:rPr>
+      </w:pPr>
+    </w:p>
+    <w:p>
+      <w:pPr>
+        <w:shd w:val="clear" w:color="auto" w:fill="FFFFFF"/>
+        <w:tabs>
+          <w:tab w:val="left" w:pos="916"/>
+          <w:tab w:val="left" w:pos="1832"/>
+          <w:tab w:val="left" w:pos="2748"/>
+          <w:tab w:val="left" w:pos="3664"/>
+          <w:tab w:val="left" w:pos="4580"/>
+          <w:tab w:val="left" w:pos="5496"/>
+          <w:tab w:val="left" w:pos="6412"/>
+          <w:tab w:val="left" w:pos="7328"/>
+          <w:tab w:val="left" w:pos="8244"/>
+          <w:tab w:val="left" w:pos="9160"/>
+          <w:tab w:val="left" w:pos="10076"/>
+          <w:tab w:val="left" w:pos="10992"/>
+          <w:tab w:val="left" w:pos="11908"/>
+          <w:tab w:val="left" w:pos="12824"/>
+          <w:tab w:val="left" w:pos="13740"/>
+          <w:tab w:val="left" w:pos="14656"/>
+        </w:tabs>
+        <w:spacing w:after="0" w:line="240" w:lineRule="auto"/>
+        <w:rPr>
+          <w:rFonts w:ascii="JetBrains Mono" w:eastAsia="Times New Roman" w:hAnsi="JetBrains Mono" w:cs="Courier New"/>
+          <w:color w:val="080808"/>
+          <w:sz w:val="20"/>
+          <w:szCs w:val="20"/>
+          <w:lang w:eastAsia="ru-RU"/>
+        </w:rPr>
+      </w:pPr>
+      <w:r>
+        <w:rPr>
+          <w:rFonts w:ascii="JetBrains Mono" w:eastAsia="Times New Roman" w:hAnsi="JetBrains Mono" w:cs="Courier New"/>
+          <w:color w:val="080808"/>
+          <w:sz w:val="20"/>
+          <w:szCs w:val="20"/>
+          <w:lang w:eastAsia="ru-RU"/>
+        </w:rPr>
+        <w:lastRenderedPageBreak/>
+        <w:t>Добавим поле ввода номера страниц</w:t>
+      </w:r>
+    </w:p>
+    <w:p>
+      <w:pPr>
+        <w:shd w:val="clear" w:color="auto" w:fill="FFFFFF"/>
+        <w:tabs>
+          <w:tab w:val="left" w:pos="916"/>
+          <w:tab w:val="left" w:pos="1832"/>
+          <w:tab w:val="left" w:pos="2748"/>
+          <w:tab w:val="left" w:pos="3664"/>
+          <w:tab w:val="left" w:pos="4580"/>
+          <w:tab w:val="left" w:pos="5496"/>
+          <w:tab w:val="left" w:pos="6412"/>
+          <w:tab w:val="left" w:pos="7328"/>
+          <w:tab w:val="left" w:pos="8244"/>
+          <w:tab w:val="left" w:pos="9160"/>
+          <w:tab w:val="left" w:pos="10076"/>
+          <w:tab w:val="left" w:pos="10992"/>
+          <w:tab w:val="left" w:pos="11908"/>
+          <w:tab w:val="left" w:pos="12824"/>
+          <w:tab w:val="left" w:pos="13740"/>
+          <w:tab w:val="left" w:pos="14656"/>
+        </w:tabs>
+        <w:spacing w:after="0" w:line="240" w:lineRule="auto"/>
+        <w:rPr>
+          <w:rFonts w:ascii="JetBrains Mono" w:eastAsia="Times New Roman" w:hAnsi="JetBrains Mono" w:cs="Courier New"/>
+          <w:color w:val="080808"/>
+          <w:sz w:val="20"/>
+          <w:szCs w:val="20"/>
+          <w:lang w:eastAsia="ru-RU"/>
+        </w:rPr>
+      </w:pPr>
+      <w:r>
+        <w:rPr>
+          <w:noProof/>
+          <w:lang w:eastAsia="ru-RU"/>
+        </w:rPr>
+        <w:drawing>
+          <wp:inline distT="0" distB="0" distL="0" distR="0" wp14:anchorId="015BF7A3" wp14:editId="0F88715B">
+            <wp:extent cx="5940425" cy="2677795"/>
+            <wp:effectExtent l="0" t="0" r="3175" b="8255"/>
+            <wp:docPr id="23" name="Рисунок 23"/>
+            <wp:cNvGraphicFramePr>
+              <a:graphicFrameLocks xmlns:a="http://schemas.openxmlformats.org/drawingml/2006/main" noChangeAspect="1"/>
+            </wp:cNvGraphicFramePr>
+            <a:graphic xmlns:a="http://schemas.openxmlformats.org/drawingml/2006/main">
+              <a:graphicData uri="http://schemas.openxmlformats.org/drawingml/2006/picture">
+                <pic:pic xmlns:pic="http://schemas.openxmlformats.org/drawingml/2006/picture">
+                  <pic:nvPicPr>
+                    <pic:cNvPr id="1" name=""/>
+                    <pic:cNvPicPr/>
+                  </pic:nvPicPr>
+                  <pic:blipFill>
+                    <a:blip r:embed="rId25"/>
+                    <a:stretch>
+                      <a:fillRect/>
+                    </a:stretch>
+                  </pic:blipFill>
+                  <pic:spPr>
+                    <a:xfrm>
+                      <a:off x="0" y="0"/>
+                      <a:ext cx="5940425" cy="2677795"/>
+                    </a:xfrm>
+                    <a:prstGeom prst="rect">
+                      <a:avLst/>
+                    </a:prstGeom>
+                  </pic:spPr>
+                </pic:pic>
+              </a:graphicData>
+            </a:graphic>
+          </wp:inline>
+        </w:drawing>
+      </w:r>
+    </w:p>
+    <w:p>
+      <w:pPr>
+        <w:shd w:val="clear" w:color="auto" w:fill="FFFFFF"/>
+        <w:tabs>
+          <w:tab w:val="left" w:pos="916"/>
+          <w:tab w:val="left" w:pos="1832"/>
+          <w:tab w:val="left" w:pos="2748"/>
+          <w:tab w:val="left" w:pos="3664"/>
+          <w:tab w:val="left" w:pos="4580"/>
+          <w:tab w:val="left" w:pos="5496"/>
+          <w:tab w:val="left" w:pos="6412"/>
+          <w:tab w:val="left" w:pos="7328"/>
+          <w:tab w:val="left" w:pos="8244"/>
+          <w:tab w:val="left" w:pos="9160"/>
+          <w:tab w:val="left" w:pos="10076"/>
+          <w:tab w:val="left" w:pos="10992"/>
+          <w:tab w:val="left" w:pos="11908"/>
+          <w:tab w:val="left" w:pos="12824"/>
+          <w:tab w:val="left" w:pos="13740"/>
+          <w:tab w:val="left" w:pos="14656"/>
+        </w:tabs>
+        <w:spacing w:after="0" w:line="240" w:lineRule="auto"/>
+        <w:rPr>
+          <w:rFonts w:ascii="JetBrains Mono" w:eastAsia="Times New Roman" w:hAnsi="JetBrains Mono" w:cs="Courier New"/>
+          <w:color w:val="080808"/>
+          <w:sz w:val="20"/>
+          <w:szCs w:val="20"/>
+          <w:lang w:eastAsia="ru-RU"/>
+        </w:rPr>
+      </w:pPr>
+      <w:r>
+        <w:rPr>
+          <w:rFonts w:ascii="JetBrains Mono" w:eastAsia="Times New Roman" w:hAnsi="JetBrains Mono" w:cs="Courier New"/>
+          <w:color w:val="080808"/>
+          <w:sz w:val="20"/>
+          <w:szCs w:val="20"/>
+          <w:lang w:eastAsia="ru-RU"/>
+        </w:rPr>
+        <w:t xml:space="preserve">Добавим </w:t>
+      </w:r>
+      <w:proofErr w:type="spellStart"/>
+      <w:r>
+        <w:rPr>
+          <w:rFonts w:ascii="JetBrains Mono" w:eastAsia="Times New Roman" w:hAnsi="JetBrains Mono" w:cs="Courier New"/>
+          <w:color w:val="080808"/>
+          <w:sz w:val="20"/>
+          <w:szCs w:val="20"/>
+          <w:lang w:eastAsia="ru-RU"/>
+        </w:rPr>
+        <w:t>отрисовку</w:t>
+      </w:r>
+      <w:proofErr w:type="spellEnd"/>
+      <w:r>
+        <w:rPr>
+          <w:rFonts w:ascii="JetBrains Mono" w:eastAsia="Times New Roman" w:hAnsi="JetBrains Mono" w:cs="Courier New"/>
+          <w:color w:val="080808"/>
+          <w:sz w:val="20"/>
+          <w:szCs w:val="20"/>
+          <w:lang w:eastAsia="ru-RU"/>
+        </w:rPr>
+        <w:t xml:space="preserve"> </w:t>
+      </w:r>
+      <w:r>
+        <w:rPr>
+          <w:rFonts w:ascii="JetBrains Mono" w:eastAsia="Times New Roman" w:hAnsi="JetBrains Mono" w:cs="Courier New"/>
+          <w:color w:val="080808"/>
+          <w:sz w:val="20"/>
+          <w:szCs w:val="20"/>
+          <w:lang w:eastAsia="ru-RU"/>
+        </w:rPr>
+        <w:t>введенной</w:t>
+      </w:r>
+      <w:r>
+        <w:rPr>
+          <w:rFonts w:ascii="JetBrains Mono" w:eastAsia="Times New Roman" w:hAnsi="JetBrains Mono" w:cs="Courier New"/>
+          <w:color w:val="080808"/>
+          <w:sz w:val="20"/>
+          <w:szCs w:val="20"/>
+          <w:lang w:eastAsia="ru-RU"/>
+        </w:rPr>
+        <w:t xml:space="preserve"> страницы по 1 картинке</w:t>
+      </w:r>
+    </w:p>
+    <w:p>
+      <w:pPr>
+        <w:shd w:val="clear" w:color="auto" w:fill="FFFFFF"/>
+        <w:tabs>
+          <w:tab w:val="left" w:pos="916"/>
+          <w:tab w:val="left" w:pos="1832"/>
+          <w:tab w:val="left" w:pos="2748"/>
+          <w:tab w:val="left" w:pos="3664"/>
+          <w:tab w:val="left" w:pos="4580"/>
+          <w:tab w:val="left" w:pos="5496"/>
+          <w:tab w:val="left" w:pos="6412"/>
+          <w:tab w:val="left" w:pos="7328"/>
+          <w:tab w:val="left" w:pos="8244"/>
+          <w:tab w:val="left" w:pos="9160"/>
+          <w:tab w:val="left" w:pos="10076"/>
+          <w:tab w:val="left" w:pos="10992"/>
+          <w:tab w:val="left" w:pos="11908"/>
+          <w:tab w:val="left" w:pos="12824"/>
+          <w:tab w:val="left" w:pos="13740"/>
+          <w:tab w:val="left" w:pos="14656"/>
+        </w:tabs>
+        <w:spacing w:after="0" w:line="240" w:lineRule="auto"/>
+        <w:rPr>
+          <w:rFonts w:ascii="JetBrains Mono" w:eastAsia="Times New Roman" w:hAnsi="JetBrains Mono" w:cs="Courier New"/>
+          <w:color w:val="080808"/>
+          <w:sz w:val="20"/>
+          <w:szCs w:val="20"/>
+          <w:lang w:eastAsia="ru-RU"/>
+        </w:rPr>
+      </w:pPr>
+      <w:r>
+        <w:rPr>
+          <w:noProof/>
+          <w:lang w:eastAsia="ru-RU"/>
+        </w:rPr>
+        <w:drawing>
+          <wp:inline distT="0" distB="0" distL="0" distR="0" wp14:anchorId="624BB396" wp14:editId="15C6CCB0">
+            <wp:extent cx="5940425" cy="3084830"/>
+            <wp:effectExtent l="0" t="0" r="3175" b="1270"/>
+            <wp:docPr id="22" name="Рисунок 22"/>
+            <wp:cNvGraphicFramePr>
+              <a:graphicFrameLocks xmlns:a="http://schemas.openxmlformats.org/drawingml/2006/main" noChangeAspect="1"/>
+            </wp:cNvGraphicFramePr>
+            <a:graphic xmlns:a="http://schemas.openxmlformats.org/drawingml/2006/main">
+              <a:graphicData uri="http://schemas.openxmlformats.org/drawingml/2006/picture">
+                <pic:pic xmlns:pic="http://schemas.openxmlformats.org/drawingml/2006/picture">
+                  <pic:nvPicPr>
+                    <pic:cNvPr id="1" name=""/>
+                    <pic:cNvPicPr/>
+                  </pic:nvPicPr>
+                  <pic:blipFill>
+                    <a:blip r:embed="rId26"/>
+                    <a:stretch>
+                      <a:fillRect/>
+                    </a:stretch>
+                  </pic:blipFill>
+                  <pic:spPr>
+                    <a:xfrm>
+                      <a:off x="0" y="0"/>
+                      <a:ext cx="5940425" cy="3084830"/>
+                    </a:xfrm>
+                    <a:prstGeom prst="rect">
+                      <a:avLst/>
+                    </a:prstGeom>
+                  </pic:spPr>
+                </pic:pic>
+              </a:graphicData>
+            </a:graphic>
+          </wp:inline>
+        </w:drawing>
+      </w:r>
+    </w:p>
+    <w:p>
+      <w:pPr>
+        <w:shd w:val="clear" w:color="auto" w:fill="FFFFFF"/>
+        <w:tabs>
+          <w:tab w:val="left" w:pos="916"/>
+          <w:tab w:val="left" w:pos="1832"/>
+          <w:tab w:val="left" w:pos="2748"/>
+          <w:tab w:val="left" w:pos="3664"/>
+          <w:tab w:val="left" w:pos="4580"/>
+          <w:tab w:val="left" w:pos="5496"/>
+          <w:tab w:val="left" w:pos="6412"/>
+          <w:tab w:val="left" w:pos="7328"/>
+          <w:tab w:val="left" w:pos="8244"/>
+          <w:tab w:val="left" w:pos="9160"/>
+          <w:tab w:val="left" w:pos="10076"/>
+          <w:tab w:val="left" w:pos="10992"/>
+          <w:tab w:val="left" w:pos="11908"/>
+          <w:tab w:val="left" w:pos="12824"/>
+          <w:tab w:val="left" w:pos="13740"/>
+          <w:tab w:val="left" w:pos="14656"/>
+        </w:tabs>
+        <w:spacing w:after="0" w:line="240" w:lineRule="auto"/>
+        <w:rPr>
+          <w:rFonts w:ascii="JetBrains Mono" w:eastAsia="Times New Roman" w:hAnsi="JetBrains Mono" w:cs="Courier New"/>
+          <w:color w:val="080808"/>
+          <w:sz w:val="20"/>
+          <w:szCs w:val="20"/>
+          <w:lang w:eastAsia="ru-RU"/>
+        </w:rPr>
+      </w:pPr>
+      <w:r>
+        <w:rPr>
+          <w:noProof/>
+          <w:lang w:eastAsia="ru-RU"/>
+        </w:rPr>
+        <w:drawing>
+          <wp:inline distT="0" distB="0" distL="0" distR="0" wp14:anchorId="412F5F62" wp14:editId="079A8C0A">
+            <wp:extent cx="4914286" cy="2361905"/>
+            <wp:effectExtent l="0" t="0" r="635" b="635"/>
+            <wp:docPr id="24" name="Рисунок 24"/>
+            <wp:cNvGraphicFramePr>
+              <a:graphicFrameLocks xmlns:a="http://schemas.openxmlformats.org/drawingml/2006/main" noChangeAspect="1"/>
+            </wp:cNvGraphicFramePr>
+            <a:graphic xmlns:a="http://schemas.openxmlformats.org/drawingml/2006/main">
+              <a:graphicData uri="http://schemas.openxmlformats.org/drawingml/2006/picture">
+                <pic:pic xmlns:pic="http://schemas.openxmlformats.org/drawingml/2006/picture">
+                  <pic:nvPicPr>
+                    <pic:cNvPr id="1" name=""/>
+                    <pic:cNvPicPr/>
+                  </pic:nvPicPr>
+                  <pic:blipFill>
+                    <a:blip r:embed="rId27"/>
+                    <a:stretch>
+                      <a:fillRect/>
+                    </a:stretch>
+                  </pic:blipFill>
+                  <pic:spPr>
+                    <a:xfrm>
+                      <a:off x="0" y="0"/>
+                      <a:ext cx="4914286" cy="2361905"/>
+                    </a:xfrm>
+                    <a:prstGeom prst="rect">
+                      <a:avLst/>
+                    </a:prstGeom>
+                  </pic:spPr>
+                </pic:pic>
+              </a:graphicData>
+            </a:graphic>
+          </wp:inline>
+        </w:drawing>
+      </w:r>
+    </w:p>
+    <w:p>
+      <w:pPr>
+        <w:shd w:val="clear" w:color="auto" w:fill="FFFFFF"/>
+        <w:tabs>
+          <w:tab w:val="left" w:pos="916"/>
+          <w:tab w:val="left" w:pos="1832"/>
+          <w:tab w:val="left" w:pos="2748"/>
+          <w:tab w:val="left" w:pos="3664"/>
+          <w:tab w:val="left" w:pos="4580"/>
+          <w:tab w:val="left" w:pos="5496"/>
+          <w:tab w:val="left" w:pos="6412"/>
+          <w:tab w:val="left" w:pos="7328"/>
+          <w:tab w:val="left" w:pos="8244"/>
+          <w:tab w:val="left" w:pos="9160"/>
+          <w:tab w:val="left" w:pos="10076"/>
+          <w:tab w:val="left" w:pos="10992"/>
+          <w:tab w:val="left" w:pos="11908"/>
+          <w:tab w:val="left" w:pos="12824"/>
+          <w:tab w:val="left" w:pos="13740"/>
+          <w:tab w:val="left" w:pos="14656"/>
+        </w:tabs>
+        <w:spacing w:after="0" w:line="240" w:lineRule="auto"/>
+        <w:rPr>
+          <w:rFonts w:ascii="JetBrains Mono" w:eastAsia="Times New Roman" w:hAnsi="JetBrains Mono" w:cs="Courier New"/>
+          <w:color w:val="080808"/>
+          <w:sz w:val="20"/>
+          <w:szCs w:val="20"/>
+          <w:lang w:val="en-US" w:eastAsia="ru-RU"/>
+        </w:rPr>
+      </w:pPr>
+      <w:proofErr w:type="spellStart"/>
+      <w:r>
+        <w:rPr>
+          <w:rFonts w:ascii="JetBrains Mono" w:eastAsia="Times New Roman" w:hAnsi="JetBrains Mono" w:cs="Courier New"/>
+          <w:color w:val="080808"/>
+          <w:sz w:val="20"/>
+          <w:szCs w:val="20"/>
+          <w:lang w:val="en-US" w:eastAsia="ru-RU"/>
+        </w:rPr>
+        <w:t>Git</w:t>
+      </w:r>
+      <w:proofErr w:type="spellEnd"/>
+      <w:r>
+        <w:rPr>
+          <w:rFonts w:ascii="JetBrains Mono" w:eastAsia="Times New Roman" w:hAnsi="JetBrains Mono" w:cs="Courier New"/>
+          <w:color w:val="080808"/>
+          <w:sz w:val="20"/>
+          <w:szCs w:val="20"/>
+          <w:lang w:val="en-US" w:eastAsia="ru-RU"/>
+        </w:rPr>
+        <w:t xml:space="preserve"> </w:t>
+      </w:r>
+      <w:bookmarkStart w:id="0" w:name="_GoBack"/>
+      <w:bookmarkEnd w:id="0"/>
+    </w:p>
+    <w:p>
+      <w:pPr>
+        <w:shd w:val="clear" w:color="auto" w:fill="FFFFFF"/>
+        <w:tabs>
+          <w:tab w:val="left" w:pos="916"/>
+          <w:tab w:val="left" w:pos="1832"/>
+          <w:tab w:val="left" w:pos="2748"/>
+          <w:tab w:val="left" w:pos="3664"/>
+          <w:tab w:val="left" w:pos="4580"/>
+          <w:tab w:val="left" w:pos="5496"/>
+          <w:tab w:val="left" w:pos="6412"/>
+          <w:tab w:val="left" w:pos="7328"/>
+          <w:tab w:val="left" w:pos="8244"/>
+          <w:tab w:val="left" w:pos="9160"/>
+          <w:tab w:val="left" w:pos="10076"/>
+          <w:tab w:val="left" w:pos="10992"/>
+          <w:tab w:val="left" w:pos="11908"/>
+          <w:tab w:val="left" w:pos="12824"/>
+          <w:tab w:val="left" w:pos="13740"/>
+          <w:tab w:val="left" w:pos="14656"/>
+        </w:tabs>
+        <w:spacing w:after="0" w:line="240" w:lineRule="auto"/>
+        <w:rPr>
+          <w:rFonts w:ascii="JetBrains Mono" w:eastAsia="Times New Roman" w:hAnsi="JetBrains Mono" w:cs="Courier New"/>
+          <w:color w:val="080808"/>
+          <w:sz w:val="20"/>
+          <w:szCs w:val="20"/>
+          <w:lang w:eastAsia="ru-RU"/>
+        </w:rPr>
+      </w:pPr>
     </w:p>
     <w:sectPr>
       <w:pgSz w:w="11906" w:h="16838"/>
@@ -1101,6 +3393,92 @@
 <file path=word/numbering.xml><?xml version="1.0" encoding="utf-8"?>
 <w:numbering xmlns:wpc="http://schemas.microsoft.com/office/word/2010/wordprocessingCanvas" xmlns:cx="http://schemas.microsoft.com/office/drawing/2014/chartex" xmlns:cx1="http://schemas.microsoft.com/office/drawing/2015/9/8/chartex" xmlns:mc="http://schemas.openxmlformats.org/markup-compatibility/2006" xmlns:o="urn:schemas-microsoft-com:office:office" xmlns:r="http://schemas.openxmlformats.org/officeDocument/2006/relationships" xmlns:m="http://schemas.openxmlformats.org/officeDocument/2006/math" xmlns:v="urn:schemas-microsoft-com:vml" xmlns:wp14="http://schemas.microsoft.com/office/word/2010/wordprocessingDrawing" xmlns:wp="http://schemas.openxmlformats.org/drawingml/2006/wordprocessingDrawing" xmlns:w10="urn:schemas-microsoft-com:office:word" xmlns:w="http://schemas.openxmlformats.org/wordprocessingml/2006/main" xmlns:w14="http://schemas.microsoft.com/office/word/2010/wordml" xmlns:w15="http://schemas.microsoft.com/office/word/2012/wordml" xmlns:w16se="http://schemas.microsoft.com/office/word/2015/wordml/symex" xmlns:wpg="http://schemas.microsoft.com/office/word/2010/wordprocessingGroup" xmlns:wpi="http://schemas.microsoft.com/office/word/2010/wordprocessingInk" xmlns:wne="http://schemas.microsoft.com/office/word/2006/wordml" xmlns:wps="http://schemas.microsoft.com/office/word/2010/wordprocessingShape" mc:Ignorable="w14 w15 w16se wp14">
   <w:abstractNum w:abstractNumId="0" w15:restartNumberingAfterBreak="0">
+    <w:nsid w:val="1E321A13"/>
+    <w:multiLevelType w:val="hybridMultilevel"/>
+    <w:tmpl w:val="E646BA6C"/>
+    <w:lvl w:ilvl="0" w:tplc="0419000F">
+      <w:start w:val="1"/>
+      <w:numFmt w:val="decimal"/>
+      <w:lvlText w:val="%1."/>
+      <w:lvlJc w:val="left"/>
+      <w:pPr>
+        <w:ind w:left="1440" w:hanging="360"/>
+      </w:pPr>
+    </w:lvl>
+    <w:lvl w:ilvl="1" w:tplc="04190019" w:tentative="1">
+      <w:start w:val="1"/>
+      <w:numFmt w:val="lowerLetter"/>
+      <w:lvlText w:val="%2."/>
+      <w:lvlJc w:val="left"/>
+      <w:pPr>
+        <w:ind w:left="2160" w:hanging="360"/>
+      </w:pPr>
+    </w:lvl>
+    <w:lvl w:ilvl="2" w:tplc="0419001B" w:tentative="1">
+      <w:start w:val="1"/>
+      <w:numFmt w:val="lowerRoman"/>
+      <w:lvlText w:val="%3."/>
+      <w:lvlJc w:val="right"/>
+      <w:pPr>
+        <w:ind w:left="2880" w:hanging="180"/>
+      </w:pPr>
+    </w:lvl>
+    <w:lvl w:ilvl="3" w:tplc="0419000F" w:tentative="1">
+      <w:start w:val="1"/>
+      <w:numFmt w:val="decimal"/>
+      <w:lvlText w:val="%4."/>
+      <w:lvlJc w:val="left"/>
+      <w:pPr>
+        <w:ind w:left="3600" w:hanging="360"/>
+      </w:pPr>
+    </w:lvl>
+    <w:lvl w:ilvl="4" w:tplc="04190019" w:tentative="1">
+      <w:start w:val="1"/>
+      <w:numFmt w:val="lowerLetter"/>
+      <w:lvlText w:val="%5."/>
+      <w:lvlJc w:val="left"/>
+      <w:pPr>
+        <w:ind w:left="4320" w:hanging="360"/>
+      </w:pPr>
+    </w:lvl>
+    <w:lvl w:ilvl="5" w:tplc="0419001B" w:tentative="1">
+      <w:start w:val="1"/>
+      <w:numFmt w:val="lowerRoman"/>
+      <w:lvlText w:val="%6."/>
+      <w:lvlJc w:val="right"/>
+      <w:pPr>
+        <w:ind w:left="5040" w:hanging="180"/>
+      </w:pPr>
+    </w:lvl>
+    <w:lvl w:ilvl="6" w:tplc="0419000F" w:tentative="1">
+      <w:start w:val="1"/>
+      <w:numFmt w:val="decimal"/>
+      <w:lvlText w:val="%7."/>
+      <w:lvlJc w:val="left"/>
+      <w:pPr>
+        <w:ind w:left="5760" w:hanging="360"/>
+      </w:pPr>
+    </w:lvl>
+    <w:lvl w:ilvl="7" w:tplc="04190019" w:tentative="1">
+      <w:start w:val="1"/>
+      <w:numFmt w:val="lowerLetter"/>
+      <w:lvlText w:val="%8."/>
+      <w:lvlJc w:val="left"/>
+      <w:pPr>
+        <w:ind w:left="6480" w:hanging="360"/>
+      </w:pPr>
+    </w:lvl>
+    <w:lvl w:ilvl="8" w:tplc="0419001B" w:tentative="1">
+      <w:start w:val="1"/>
+      <w:numFmt w:val="lowerRoman"/>
+      <w:lvlText w:val="%9."/>
+      <w:lvlJc w:val="right"/>
+      <w:pPr>
+        <w:ind w:left="7200" w:hanging="180"/>
+      </w:pPr>
+    </w:lvl>
+  </w:abstractNum>
+  <w:abstractNum w:abstractNumId="1" w15:restartNumberingAfterBreak="0">
     <w:nsid w:val="27F92F65"/>
     <w:multiLevelType w:val="hybridMultilevel"/>
     <w:tmpl w:val="B9A0A702"/>
@@ -1190,6 +3568,9 @@
     </w:lvl>
   </w:abstractNum>
   <w:num w:numId="1">
+    <w:abstractNumId w:val="1"/>
+  </w:num>
+  <w:num w:numId="2">
     <w:abstractNumId w:val="0"/>
   </w:num>
 </w:numbering>
@@ -1589,6 +3970,27 @@
     <w:name w:val="Normal"/>
     <w:qFormat/>
   </w:style>
+  <w:style w:type="paragraph" w:styleId="1">
+    <w:name w:val="heading 1"/>
+    <w:basedOn w:val="a"/>
+    <w:link w:val="10"/>
+    <w:uiPriority w:val="9"/>
+    <w:qFormat/>
+    <w:rsid w:val="005E17EB"/>
+    <w:pPr>
+      <w:spacing w:before="100" w:beforeAutospacing="1" w:after="100" w:afterAutospacing="1" w:line="240" w:lineRule="auto"/>
+      <w:outlineLvl w:val="0"/>
+    </w:pPr>
+    <w:rPr>
+      <w:rFonts w:ascii="Times New Roman" w:eastAsia="Times New Roman" w:hAnsi="Times New Roman" w:cs="Times New Roman"/>
+      <w:b/>
+      <w:bCs/>
+      <w:kern w:val="36"/>
+      <w:sz w:val="48"/>
+      <w:szCs w:val="48"/>
+      <w:lang w:eastAsia="ru-RU"/>
+    </w:rPr>
+  </w:style>
   <w:style w:type="character" w:default="1" w:styleId="a0">
     <w:name w:val="Default Paragraph Font"/>
     <w:uiPriority w:val="1"/>
@@ -1626,6 +4028,70 @@
       <w:ind w:left="720"/>
       <w:contextualSpacing/>
     </w:pPr>
+  </w:style>
+  <w:style w:type="character" w:customStyle="1" w:styleId="10">
+    <w:name w:val="Заголовок 1 Знак"/>
+    <w:basedOn w:val="a0"/>
+    <w:link w:val="1"/>
+    <w:uiPriority w:val="9"/>
+    <w:rsid w:val="005E17EB"/>
+    <w:rPr>
+      <w:rFonts w:ascii="Times New Roman" w:eastAsia="Times New Roman" w:hAnsi="Times New Roman" w:cs="Times New Roman"/>
+      <w:b/>
+      <w:bCs/>
+      <w:kern w:val="36"/>
+      <w:sz w:val="48"/>
+      <w:szCs w:val="48"/>
+      <w:lang w:eastAsia="ru-RU"/>
+    </w:rPr>
+  </w:style>
+  <w:style w:type="paragraph" w:styleId="HTML">
+    <w:name w:val="HTML Preformatted"/>
+    <w:basedOn w:val="a"/>
+    <w:link w:val="HTML0"/>
+    <w:uiPriority w:val="99"/>
+    <w:unhideWhenUsed/>
+    <w:rsid w:val="00FB1257"/>
+    <w:pPr>
+      <w:tabs>
+        <w:tab w:val="left" w:pos="916"/>
+        <w:tab w:val="left" w:pos="1832"/>
+        <w:tab w:val="left" w:pos="2748"/>
+        <w:tab w:val="left" w:pos="3664"/>
+        <w:tab w:val="left" w:pos="4580"/>
+        <w:tab w:val="left" w:pos="5496"/>
+        <w:tab w:val="left" w:pos="6412"/>
+        <w:tab w:val="left" w:pos="7328"/>
+        <w:tab w:val="left" w:pos="8244"/>
+        <w:tab w:val="left" w:pos="9160"/>
+        <w:tab w:val="left" w:pos="10076"/>
+        <w:tab w:val="left" w:pos="10992"/>
+        <w:tab w:val="left" w:pos="11908"/>
+        <w:tab w:val="left" w:pos="12824"/>
+        <w:tab w:val="left" w:pos="13740"/>
+        <w:tab w:val="left" w:pos="14656"/>
+      </w:tabs>
+      <w:spacing w:after="0" w:line="240" w:lineRule="auto"/>
+    </w:pPr>
+    <w:rPr>
+      <w:rFonts w:ascii="Courier New" w:eastAsia="Times New Roman" w:hAnsi="Courier New" w:cs="Courier New"/>
+      <w:sz w:val="20"/>
+      <w:szCs w:val="20"/>
+      <w:lang w:eastAsia="ru-RU"/>
+    </w:rPr>
+  </w:style>
+  <w:style w:type="character" w:customStyle="1" w:styleId="HTML0">
+    <w:name w:val="Стандартный HTML Знак"/>
+    <w:basedOn w:val="a0"/>
+    <w:link w:val="HTML"/>
+    <w:uiPriority w:val="99"/>
+    <w:rsid w:val="00FB1257"/>
+    <w:rPr>
+      <w:rFonts w:ascii="Courier New" w:eastAsia="Times New Roman" w:hAnsi="Courier New" w:cs="Courier New"/>
+      <w:sz w:val="20"/>
+      <w:szCs w:val="20"/>
+      <w:lang w:eastAsia="ru-RU"/>
+    </w:rPr>
   </w:style>
 </w:styles>
 </file>

</xml_diff>

<commit_message>
Ajax в деталях #4, ui-dal (data access layer)
</commit_message>
<xml_diff>
--- a/ajax.docx
+++ b/ajax.docx
@@ -2003,7 +2003,6 @@
         <w:rPr>
           <w:rFonts w:ascii="JetBrains Mono" w:hAnsi="JetBrains Mono"/>
           <w:color w:val="830091"/>
-          <w:lang w:val="en-US"/>
         </w:rPr>
       </w:pPr>
     </w:p>
@@ -2423,7 +2422,6 @@
         <w:rPr>
           <w:rFonts w:ascii="JetBrains Mono" w:hAnsi="JetBrains Mono"/>
           <w:color w:val="080808"/>
-          <w:lang w:val="en-US"/>
         </w:rPr>
       </w:pPr>
       <w:proofErr w:type="spellStart"/>
@@ -2444,7 +2442,6 @@
           <w:i/>
           <w:iCs/>
           <w:color w:val="080808"/>
-          <w:lang w:val="en-US"/>
         </w:rPr>
         <w:t xml:space="preserve"> () {…}</w:t>
       </w:r>
@@ -2476,7 +2473,7 @@
           <w:color w:val="080808"/>
           <w:sz w:val="20"/>
           <w:szCs w:val="20"/>
-          <w:lang w:val="en-US" w:eastAsia="ru-RU"/>
+          <w:lang w:eastAsia="ru-RU"/>
         </w:rPr>
       </w:pPr>
     </w:p>
@@ -3346,6 +3343,1588 @@
         </w:rPr>
         <w:t xml:space="preserve"> </w:t>
       </w:r>
+    </w:p>
+    <w:p>
+      <w:pPr>
+        <w:rPr>
+          <w:rFonts w:ascii="JetBrains Mono" w:eastAsia="Times New Roman" w:hAnsi="JetBrains Mono" w:cs="Courier New"/>
+          <w:color w:val="080808"/>
+          <w:sz w:val="20"/>
+          <w:szCs w:val="20"/>
+          <w:lang w:val="en-US" w:eastAsia="ru-RU"/>
+        </w:rPr>
+      </w:pPr>
+      <w:r>
+        <w:rPr>
+          <w:rFonts w:ascii="JetBrains Mono" w:eastAsia="Times New Roman" w:hAnsi="JetBrains Mono" w:cs="Courier New"/>
+          <w:color w:val="080808"/>
+          <w:sz w:val="20"/>
+          <w:szCs w:val="20"/>
+          <w:lang w:val="en-US" w:eastAsia="ru-RU"/>
+        </w:rPr>
+        <w:br w:type="page"/>
+      </w:r>
+    </w:p>
+    <w:p>
+      <w:pPr>
+        <w:shd w:val="clear" w:color="auto" w:fill="FFFFFF"/>
+        <w:tabs>
+          <w:tab w:val="left" w:pos="916"/>
+          <w:tab w:val="left" w:pos="1832"/>
+          <w:tab w:val="left" w:pos="2748"/>
+          <w:tab w:val="left" w:pos="3664"/>
+          <w:tab w:val="left" w:pos="4580"/>
+          <w:tab w:val="left" w:pos="5496"/>
+          <w:tab w:val="left" w:pos="6412"/>
+          <w:tab w:val="left" w:pos="7328"/>
+          <w:tab w:val="left" w:pos="8244"/>
+          <w:tab w:val="left" w:pos="9160"/>
+          <w:tab w:val="left" w:pos="10076"/>
+          <w:tab w:val="left" w:pos="10992"/>
+          <w:tab w:val="left" w:pos="11908"/>
+          <w:tab w:val="left" w:pos="12824"/>
+          <w:tab w:val="left" w:pos="13740"/>
+          <w:tab w:val="left" w:pos="14656"/>
+        </w:tabs>
+        <w:spacing w:after="0" w:line="240" w:lineRule="auto"/>
+        <w:rPr>
+          <w:rFonts w:ascii="JetBrains Mono" w:eastAsia="Times New Roman" w:hAnsi="JetBrains Mono" w:cs="Courier New"/>
+          <w:color w:val="080808"/>
+          <w:sz w:val="40"/>
+          <w:szCs w:val="40"/>
+          <w:lang w:val="en-US" w:eastAsia="ru-RU"/>
+        </w:rPr>
+      </w:pPr>
+      <w:r>
+        <w:rPr>
+          <w:rFonts w:ascii="JetBrains Mono" w:eastAsia="Times New Roman" w:hAnsi="JetBrains Mono" w:cs="Courier New"/>
+          <w:color w:val="080808"/>
+          <w:sz w:val="40"/>
+          <w:szCs w:val="40"/>
+          <w:lang w:val="en-US" w:eastAsia="ru-RU"/>
+        </w:rPr>
+        <w:lastRenderedPageBreak/>
+        <w:t xml:space="preserve">Ajax </w:t>
+      </w:r>
+      <w:r>
+        <w:rPr>
+          <w:rFonts w:ascii="JetBrains Mono" w:eastAsia="Times New Roman" w:hAnsi="JetBrains Mono" w:cs="Courier New"/>
+          <w:color w:val="080808"/>
+          <w:sz w:val="40"/>
+          <w:szCs w:val="40"/>
+          <w:lang w:eastAsia="ru-RU"/>
+        </w:rPr>
+        <w:t>в</w:t>
+      </w:r>
+      <w:r>
+        <w:rPr>
+          <w:rFonts w:ascii="JetBrains Mono" w:eastAsia="Times New Roman" w:hAnsi="JetBrains Mono" w:cs="Courier New"/>
+          <w:color w:val="080808"/>
+          <w:sz w:val="40"/>
+          <w:szCs w:val="40"/>
+          <w:lang w:val="en-US" w:eastAsia="ru-RU"/>
+        </w:rPr>
+        <w:t xml:space="preserve"> </w:t>
+      </w:r>
+      <w:r>
+        <w:rPr>
+          <w:rFonts w:ascii="JetBrains Mono" w:eastAsia="Times New Roman" w:hAnsi="JetBrains Mono" w:cs="Courier New"/>
+          <w:color w:val="080808"/>
+          <w:sz w:val="40"/>
+          <w:szCs w:val="40"/>
+          <w:lang w:eastAsia="ru-RU"/>
+        </w:rPr>
+        <w:t>деталях</w:t>
+      </w:r>
+      <w:r>
+        <w:rPr>
+          <w:rFonts w:ascii="JetBrains Mono" w:eastAsia="Times New Roman" w:hAnsi="JetBrains Mono" w:cs="Courier New"/>
+          <w:color w:val="080808"/>
+          <w:sz w:val="40"/>
+          <w:szCs w:val="40"/>
+          <w:lang w:val="en-US" w:eastAsia="ru-RU"/>
+        </w:rPr>
+        <w:t xml:space="preserve"> #4, </w:t>
+      </w:r>
+      <w:proofErr w:type="spellStart"/>
+      <w:r>
+        <w:rPr>
+          <w:rFonts w:ascii="JetBrains Mono" w:eastAsia="Times New Roman" w:hAnsi="JetBrains Mono" w:cs="Courier New"/>
+          <w:color w:val="080808"/>
+          <w:sz w:val="40"/>
+          <w:szCs w:val="40"/>
+          <w:lang w:val="en-US" w:eastAsia="ru-RU"/>
+        </w:rPr>
+        <w:t>ui</w:t>
+      </w:r>
+      <w:proofErr w:type="spellEnd"/>
+      <w:r>
+        <w:rPr>
+          <w:rFonts w:ascii="JetBrains Mono" w:eastAsia="Times New Roman" w:hAnsi="JetBrains Mono" w:cs="Courier New"/>
+          <w:color w:val="080808"/>
+          <w:sz w:val="40"/>
+          <w:szCs w:val="40"/>
+          <w:lang w:val="en-US" w:eastAsia="ru-RU"/>
+        </w:rPr>
+        <w:t>-dal (data access layer)</w:t>
+      </w:r>
+    </w:p>
+    <w:p>
+      <w:pPr>
+        <w:shd w:val="clear" w:color="auto" w:fill="FFFFFF"/>
+        <w:tabs>
+          <w:tab w:val="left" w:pos="916"/>
+          <w:tab w:val="left" w:pos="1832"/>
+          <w:tab w:val="left" w:pos="2748"/>
+          <w:tab w:val="left" w:pos="3664"/>
+          <w:tab w:val="left" w:pos="4580"/>
+          <w:tab w:val="left" w:pos="5496"/>
+          <w:tab w:val="left" w:pos="6412"/>
+          <w:tab w:val="left" w:pos="7328"/>
+          <w:tab w:val="left" w:pos="8244"/>
+          <w:tab w:val="left" w:pos="9160"/>
+          <w:tab w:val="left" w:pos="10076"/>
+          <w:tab w:val="left" w:pos="10992"/>
+          <w:tab w:val="left" w:pos="11908"/>
+          <w:tab w:val="left" w:pos="12824"/>
+          <w:tab w:val="left" w:pos="13740"/>
+          <w:tab w:val="left" w:pos="14656"/>
+        </w:tabs>
+        <w:spacing w:after="0" w:line="240" w:lineRule="auto"/>
+        <w:rPr>
+          <w:rFonts w:ascii="JetBrains Mono" w:eastAsia="Times New Roman" w:hAnsi="JetBrains Mono" w:cs="Courier New"/>
+          <w:color w:val="080808"/>
+          <w:sz w:val="20"/>
+          <w:szCs w:val="20"/>
+          <w:lang w:val="en-US" w:eastAsia="ru-RU"/>
+        </w:rPr>
+      </w:pPr>
+      <w:r>
+        <w:rPr>
+          <w:rFonts w:ascii="JetBrains Mono" w:eastAsia="Times New Roman" w:hAnsi="JetBrains Mono" w:cs="Courier New"/>
+          <w:color w:val="080808"/>
+          <w:sz w:val="20"/>
+          <w:szCs w:val="20"/>
+          <w:lang w:eastAsia="ru-RU"/>
+        </w:rPr>
+        <w:t xml:space="preserve">Проблема – код не разделен на слои. </w:t>
+      </w:r>
+      <w:r>
+        <w:rPr>
+          <w:rFonts w:ascii="JetBrains Mono" w:eastAsia="Times New Roman" w:hAnsi="JetBrains Mono" w:cs="Courier New"/>
+          <w:color w:val="080808"/>
+          <w:sz w:val="20"/>
+          <w:szCs w:val="20"/>
+          <w:lang w:val="en-US" w:eastAsia="ru-RU"/>
+        </w:rPr>
+        <w:t>Index</w:t>
+      </w:r>
+      <w:r>
+        <w:rPr>
+          <w:rFonts w:ascii="JetBrains Mono" w:eastAsia="Times New Roman" w:hAnsi="JetBrains Mono" w:cs="Courier New"/>
+          <w:color w:val="080808"/>
+          <w:sz w:val="20"/>
+          <w:szCs w:val="20"/>
+          <w:lang w:eastAsia="ru-RU"/>
+        </w:rPr>
+        <w:t xml:space="preserve"> </w:t>
+      </w:r>
+      <w:proofErr w:type="spellStart"/>
+      <w:r>
+        <w:rPr>
+          <w:rFonts w:ascii="JetBrains Mono" w:eastAsia="Times New Roman" w:hAnsi="JetBrains Mono" w:cs="Courier New"/>
+          <w:color w:val="080808"/>
+          <w:sz w:val="20"/>
+          <w:szCs w:val="20"/>
+          <w:lang w:val="en-US" w:eastAsia="ru-RU"/>
+        </w:rPr>
+        <w:t>js</w:t>
+      </w:r>
+      <w:proofErr w:type="spellEnd"/>
+      <w:r>
+        <w:rPr>
+          <w:rFonts w:ascii="JetBrains Mono" w:eastAsia="Times New Roman" w:hAnsi="JetBrains Mono" w:cs="Courier New"/>
+          <w:color w:val="080808"/>
+          <w:sz w:val="20"/>
+          <w:szCs w:val="20"/>
+          <w:lang w:eastAsia="ru-RU"/>
+        </w:rPr>
+        <w:t xml:space="preserve"> </w:t>
+      </w:r>
+      <w:r>
+        <w:rPr>
+          <w:rFonts w:ascii="JetBrains Mono" w:eastAsia="Times New Roman" w:hAnsi="JetBrains Mono" w:cs="Courier New"/>
+          <w:color w:val="080808"/>
+          <w:sz w:val="20"/>
+          <w:szCs w:val="20"/>
+          <w:lang w:eastAsia="ru-RU"/>
+        </w:rPr>
+        <w:t xml:space="preserve">и обращается к северу, и обрабатывает </w:t>
+      </w:r>
+      <w:r>
+        <w:rPr>
+          <w:rFonts w:ascii="JetBrains Mono" w:eastAsia="Times New Roman" w:hAnsi="JetBrains Mono" w:cs="Courier New"/>
+          <w:color w:val="080808"/>
+          <w:sz w:val="20"/>
+          <w:szCs w:val="20"/>
+          <w:lang w:val="en-US" w:eastAsia="ru-RU"/>
+        </w:rPr>
+        <w:t>DOM</w:t>
+      </w:r>
+      <w:r>
+        <w:rPr>
+          <w:rFonts w:ascii="JetBrains Mono" w:eastAsia="Times New Roman" w:hAnsi="JetBrains Mono" w:cs="Courier New"/>
+          <w:color w:val="080808"/>
+          <w:sz w:val="20"/>
+          <w:szCs w:val="20"/>
+          <w:lang w:eastAsia="ru-RU"/>
+        </w:rPr>
+        <w:t xml:space="preserve"> </w:t>
+      </w:r>
+      <w:r>
+        <w:rPr>
+          <w:rFonts w:ascii="JetBrains Mono" w:eastAsia="Times New Roman" w:hAnsi="JetBrains Mono" w:cs="Courier New"/>
+          <w:color w:val="080808"/>
+          <w:sz w:val="20"/>
+          <w:szCs w:val="20"/>
+          <w:lang w:eastAsia="ru-RU"/>
+        </w:rPr>
+        <w:t>элементы. Разделим обязанности (</w:t>
+      </w:r>
+      <w:proofErr w:type="spellStart"/>
+      <w:r>
+        <w:rPr>
+          <w:rFonts w:ascii="JetBrains Mono" w:eastAsia="Times New Roman" w:hAnsi="JetBrains Mono" w:cs="Courier New"/>
+          <w:color w:val="080808"/>
+          <w:sz w:val="20"/>
+          <w:szCs w:val="20"/>
+          <w:lang w:eastAsia="ru-RU"/>
+        </w:rPr>
+        <w:t>singl</w:t>
+      </w:r>
+      <w:proofErr w:type="spellEnd"/>
+      <w:r>
+        <w:rPr>
+          <w:rFonts w:ascii="JetBrains Mono" w:eastAsia="Times New Roman" w:hAnsi="JetBrains Mono" w:cs="Courier New"/>
+          <w:color w:val="080808"/>
+          <w:sz w:val="20"/>
+          <w:szCs w:val="20"/>
+          <w:lang w:val="en-US" w:eastAsia="ru-RU"/>
+        </w:rPr>
+        <w:t>e responsibility)</w:t>
+      </w:r>
+    </w:p>
+    <w:p>
+      <w:pPr>
+        <w:shd w:val="clear" w:color="auto" w:fill="FFFFFF"/>
+        <w:tabs>
+          <w:tab w:val="left" w:pos="916"/>
+          <w:tab w:val="left" w:pos="1832"/>
+          <w:tab w:val="left" w:pos="2748"/>
+          <w:tab w:val="left" w:pos="3664"/>
+          <w:tab w:val="left" w:pos="4580"/>
+          <w:tab w:val="left" w:pos="5496"/>
+          <w:tab w:val="left" w:pos="6412"/>
+          <w:tab w:val="left" w:pos="7328"/>
+          <w:tab w:val="left" w:pos="8244"/>
+          <w:tab w:val="left" w:pos="9160"/>
+          <w:tab w:val="left" w:pos="10076"/>
+          <w:tab w:val="left" w:pos="10992"/>
+          <w:tab w:val="left" w:pos="11908"/>
+          <w:tab w:val="left" w:pos="12824"/>
+          <w:tab w:val="left" w:pos="13740"/>
+          <w:tab w:val="left" w:pos="14656"/>
+        </w:tabs>
+        <w:spacing w:after="0" w:line="240" w:lineRule="auto"/>
+        <w:rPr>
+          <w:rFonts w:ascii="JetBrains Mono" w:eastAsia="Times New Roman" w:hAnsi="JetBrains Mono" w:cs="Courier New"/>
+          <w:color w:val="080808"/>
+          <w:sz w:val="20"/>
+          <w:szCs w:val="20"/>
+          <w:lang w:val="en-US" w:eastAsia="ru-RU"/>
+        </w:rPr>
+      </w:pPr>
+      <w:r>
+        <w:rPr>
+          <w:rFonts w:ascii="JetBrains Mono" w:eastAsia="Times New Roman" w:hAnsi="JetBrains Mono" w:cs="Courier New"/>
+          <w:color w:val="080808"/>
+          <w:sz w:val="20"/>
+          <w:szCs w:val="20"/>
+          <w:lang w:eastAsia="ru-RU"/>
+        </w:rPr>
+        <w:t xml:space="preserve">Добавим в </w:t>
+      </w:r>
+      <w:proofErr w:type="spellStart"/>
+      <w:r>
+        <w:rPr>
+          <w:rFonts w:ascii="JetBrains Mono" w:eastAsia="Times New Roman" w:hAnsi="JetBrains Mono" w:cs="Courier New"/>
+          <w:color w:val="080808"/>
+          <w:sz w:val="20"/>
+          <w:szCs w:val="20"/>
+          <w:lang w:val="en-US" w:eastAsia="ru-RU"/>
+        </w:rPr>
+        <w:t>git</w:t>
+      </w:r>
+      <w:proofErr w:type="spellEnd"/>
+      <w:r>
+        <w:rPr>
+          <w:rFonts w:ascii="JetBrains Mono" w:eastAsia="Times New Roman" w:hAnsi="JetBrains Mono" w:cs="Courier New"/>
+          <w:color w:val="080808"/>
+          <w:sz w:val="20"/>
+          <w:szCs w:val="20"/>
+          <w:lang w:val="en-US" w:eastAsia="ru-RU"/>
+        </w:rPr>
+        <w:t xml:space="preserve"> ignore ajax.docx</w:t>
+      </w:r>
+    </w:p>
+    <w:p>
+      <w:pPr>
+        <w:shd w:val="clear" w:color="auto" w:fill="FFFFFF"/>
+        <w:tabs>
+          <w:tab w:val="left" w:pos="916"/>
+          <w:tab w:val="left" w:pos="1832"/>
+          <w:tab w:val="left" w:pos="2748"/>
+          <w:tab w:val="left" w:pos="3664"/>
+          <w:tab w:val="left" w:pos="4580"/>
+          <w:tab w:val="left" w:pos="5496"/>
+          <w:tab w:val="left" w:pos="6412"/>
+          <w:tab w:val="left" w:pos="7328"/>
+          <w:tab w:val="left" w:pos="8244"/>
+          <w:tab w:val="left" w:pos="9160"/>
+          <w:tab w:val="left" w:pos="10076"/>
+          <w:tab w:val="left" w:pos="10992"/>
+          <w:tab w:val="left" w:pos="11908"/>
+          <w:tab w:val="left" w:pos="12824"/>
+          <w:tab w:val="left" w:pos="13740"/>
+          <w:tab w:val="left" w:pos="14656"/>
+        </w:tabs>
+        <w:spacing w:after="0" w:line="240" w:lineRule="auto"/>
+        <w:rPr>
+          <w:rFonts w:ascii="JetBrains Mono" w:eastAsia="Times New Roman" w:hAnsi="JetBrains Mono" w:cs="Courier New"/>
+          <w:color w:val="080808"/>
+          <w:sz w:val="20"/>
+          <w:szCs w:val="20"/>
+          <w:lang w:val="en-US" w:eastAsia="ru-RU"/>
+        </w:rPr>
+      </w:pPr>
+      <w:r>
+        <w:rPr>
+          <w:noProof/>
+          <w:lang w:eastAsia="ru-RU"/>
+        </w:rPr>
+        <w:drawing>
+          <wp:inline distT="0" distB="0" distL="0" distR="0" wp14:anchorId="48A59882" wp14:editId="73C5AC92">
+            <wp:extent cx="2466667" cy="1209524"/>
+            <wp:effectExtent l="0" t="0" r="0" b="0"/>
+            <wp:docPr id="21" name="Рисунок 21"/>
+            <wp:cNvGraphicFramePr>
+              <a:graphicFrameLocks xmlns:a="http://schemas.openxmlformats.org/drawingml/2006/main" noChangeAspect="1"/>
+            </wp:cNvGraphicFramePr>
+            <a:graphic xmlns:a="http://schemas.openxmlformats.org/drawingml/2006/main">
+              <a:graphicData uri="http://schemas.openxmlformats.org/drawingml/2006/picture">
+                <pic:pic xmlns:pic="http://schemas.openxmlformats.org/drawingml/2006/picture">
+                  <pic:nvPicPr>
+                    <pic:cNvPr id="1" name=""/>
+                    <pic:cNvPicPr/>
+                  </pic:nvPicPr>
+                  <pic:blipFill>
+                    <a:blip r:embed="rId28"/>
+                    <a:stretch>
+                      <a:fillRect/>
+                    </a:stretch>
+                  </pic:blipFill>
+                  <pic:spPr>
+                    <a:xfrm>
+                      <a:off x="0" y="0"/>
+                      <a:ext cx="2466667" cy="1209524"/>
+                    </a:xfrm>
+                    <a:prstGeom prst="rect">
+                      <a:avLst/>
+                    </a:prstGeom>
+                  </pic:spPr>
+                </pic:pic>
+              </a:graphicData>
+            </a:graphic>
+          </wp:inline>
+        </w:drawing>
+      </w:r>
+    </w:p>
+    <w:p>
+      <w:pPr>
+        <w:shd w:val="clear" w:color="auto" w:fill="FFFFFF"/>
+        <w:tabs>
+          <w:tab w:val="left" w:pos="916"/>
+          <w:tab w:val="left" w:pos="1832"/>
+          <w:tab w:val="left" w:pos="2748"/>
+          <w:tab w:val="left" w:pos="3664"/>
+          <w:tab w:val="left" w:pos="4580"/>
+          <w:tab w:val="left" w:pos="5496"/>
+          <w:tab w:val="left" w:pos="6412"/>
+          <w:tab w:val="left" w:pos="7328"/>
+          <w:tab w:val="left" w:pos="8244"/>
+          <w:tab w:val="left" w:pos="9160"/>
+          <w:tab w:val="left" w:pos="10076"/>
+          <w:tab w:val="left" w:pos="10992"/>
+          <w:tab w:val="left" w:pos="11908"/>
+          <w:tab w:val="left" w:pos="12824"/>
+          <w:tab w:val="left" w:pos="13740"/>
+          <w:tab w:val="left" w:pos="14656"/>
+        </w:tabs>
+        <w:spacing w:after="0" w:line="240" w:lineRule="auto"/>
+        <w:rPr>
+          <w:rFonts w:ascii="JetBrains Mono" w:eastAsia="Times New Roman" w:hAnsi="JetBrains Mono" w:cs="Courier New"/>
+          <w:color w:val="080808"/>
+          <w:sz w:val="20"/>
+          <w:szCs w:val="20"/>
+          <w:lang w:val="en-US" w:eastAsia="ru-RU"/>
+        </w:rPr>
+      </w:pPr>
+    </w:p>
+    <w:p>
+      <w:pPr>
+        <w:shd w:val="clear" w:color="auto" w:fill="FFFFFF"/>
+        <w:tabs>
+          <w:tab w:val="left" w:pos="916"/>
+          <w:tab w:val="left" w:pos="1832"/>
+          <w:tab w:val="left" w:pos="2748"/>
+          <w:tab w:val="left" w:pos="3664"/>
+          <w:tab w:val="left" w:pos="4580"/>
+          <w:tab w:val="left" w:pos="5496"/>
+          <w:tab w:val="left" w:pos="6412"/>
+          <w:tab w:val="left" w:pos="7328"/>
+          <w:tab w:val="left" w:pos="8244"/>
+          <w:tab w:val="left" w:pos="9160"/>
+          <w:tab w:val="left" w:pos="10076"/>
+          <w:tab w:val="left" w:pos="10992"/>
+          <w:tab w:val="left" w:pos="11908"/>
+          <w:tab w:val="left" w:pos="12824"/>
+          <w:tab w:val="left" w:pos="13740"/>
+          <w:tab w:val="left" w:pos="14656"/>
+        </w:tabs>
+        <w:spacing w:after="0" w:line="240" w:lineRule="auto"/>
+        <w:rPr>
+          <w:rFonts w:ascii="JetBrains Mono" w:eastAsia="Times New Roman" w:hAnsi="JetBrains Mono" w:cs="Courier New"/>
+          <w:color w:val="080808"/>
+          <w:sz w:val="20"/>
+          <w:szCs w:val="20"/>
+          <w:lang w:eastAsia="ru-RU"/>
+        </w:rPr>
+      </w:pPr>
+      <w:r>
+        <w:rPr>
+          <w:rFonts w:ascii="JetBrains Mono" w:eastAsia="Times New Roman" w:hAnsi="JetBrains Mono" w:cs="Courier New"/>
+          <w:color w:val="080808"/>
+          <w:sz w:val="20"/>
+          <w:szCs w:val="20"/>
+          <w:lang w:eastAsia="ru-RU"/>
+        </w:rPr>
+        <w:t xml:space="preserve">Создадим отдельный файл </w:t>
+      </w:r>
+      <w:r>
+        <w:rPr>
+          <w:rFonts w:ascii="JetBrains Mono" w:eastAsia="Times New Roman" w:hAnsi="JetBrains Mono" w:cs="Courier New"/>
+          <w:color w:val="080808"/>
+          <w:sz w:val="20"/>
+          <w:szCs w:val="20"/>
+          <w:lang w:val="en-US" w:eastAsia="ru-RU"/>
+        </w:rPr>
+        <w:t>service</w:t>
+      </w:r>
+      <w:r>
+        <w:rPr>
+          <w:rFonts w:ascii="JetBrains Mono" w:eastAsia="Times New Roman" w:hAnsi="JetBrains Mono" w:cs="Courier New"/>
+          <w:color w:val="080808"/>
+          <w:sz w:val="20"/>
+          <w:szCs w:val="20"/>
+          <w:lang w:eastAsia="ru-RU"/>
+        </w:rPr>
+        <w:t xml:space="preserve"> </w:t>
+      </w:r>
+      <w:proofErr w:type="spellStart"/>
+      <w:r>
+        <w:rPr>
+          <w:rFonts w:ascii="JetBrains Mono" w:eastAsia="Times New Roman" w:hAnsi="JetBrains Mono" w:cs="Courier New"/>
+          <w:color w:val="080808"/>
+          <w:sz w:val="20"/>
+          <w:szCs w:val="20"/>
+          <w:lang w:val="en-US" w:eastAsia="ru-RU"/>
+        </w:rPr>
+        <w:t>js</w:t>
+      </w:r>
+      <w:proofErr w:type="spellEnd"/>
+      <w:r>
+        <w:rPr>
+          <w:rFonts w:ascii="JetBrains Mono" w:eastAsia="Times New Roman" w:hAnsi="JetBrains Mono" w:cs="Courier New"/>
+          <w:color w:val="080808"/>
+          <w:sz w:val="20"/>
+          <w:szCs w:val="20"/>
+          <w:lang w:eastAsia="ru-RU"/>
+        </w:rPr>
+        <w:t xml:space="preserve">, </w:t>
+      </w:r>
+      <w:r>
+        <w:rPr>
+          <w:rFonts w:ascii="JetBrains Mono" w:eastAsia="Times New Roman" w:hAnsi="JetBrains Mono" w:cs="Courier New"/>
+          <w:color w:val="080808"/>
+          <w:sz w:val="20"/>
+          <w:szCs w:val="20"/>
+          <w:lang w:eastAsia="ru-RU"/>
+        </w:rPr>
+        <w:t xml:space="preserve">который в пропсах будет передавать </w:t>
+      </w:r>
+      <w:r>
+        <w:rPr>
+          <w:rFonts w:ascii="JetBrains Mono" w:eastAsia="Times New Roman" w:hAnsi="JetBrains Mono" w:cs="Courier New"/>
+          <w:color w:val="080808"/>
+          <w:sz w:val="20"/>
+          <w:szCs w:val="20"/>
+          <w:lang w:eastAsia="ru-RU"/>
+        </w:rPr>
+        <w:t xml:space="preserve">страницы, вводимые с кнопки </w:t>
+      </w:r>
+      <w:proofErr w:type="spellStart"/>
+      <w:r>
+        <w:rPr>
+          <w:rFonts w:ascii="JetBrains Mono" w:eastAsia="Times New Roman" w:hAnsi="JetBrains Mono" w:cs="Courier New"/>
+          <w:color w:val="080808"/>
+          <w:sz w:val="20"/>
+          <w:szCs w:val="20"/>
+          <w:lang w:val="en-US" w:eastAsia="ru-RU"/>
+        </w:rPr>
+        <w:t>PageNumber</w:t>
+      </w:r>
+      <w:proofErr w:type="spellEnd"/>
+      <w:r>
+        <w:rPr>
+          <w:rFonts w:ascii="JetBrains Mono" w:eastAsia="Times New Roman" w:hAnsi="JetBrains Mono" w:cs="Courier New"/>
+          <w:color w:val="080808"/>
+          <w:sz w:val="20"/>
+          <w:szCs w:val="20"/>
+          <w:lang w:eastAsia="ru-RU"/>
+        </w:rPr>
+        <w:t xml:space="preserve">, и отдельную функцию </w:t>
+      </w:r>
+      <w:proofErr w:type="spellStart"/>
+      <w:r>
+        <w:rPr>
+          <w:rFonts w:ascii="JetBrains Mono" w:eastAsia="Times New Roman" w:hAnsi="JetBrains Mono" w:cs="Courier New"/>
+          <w:color w:val="080808"/>
+          <w:sz w:val="20"/>
+          <w:szCs w:val="20"/>
+          <w:lang w:val="en-US" w:eastAsia="ru-RU"/>
+        </w:rPr>
+        <w:t>onDataRecieved</w:t>
+      </w:r>
+      <w:proofErr w:type="spellEnd"/>
+      <w:r>
+        <w:rPr>
+          <w:rFonts w:ascii="JetBrains Mono" w:eastAsia="Times New Roman" w:hAnsi="JetBrains Mono" w:cs="Courier New"/>
+          <w:color w:val="080808"/>
+          <w:sz w:val="20"/>
+          <w:szCs w:val="20"/>
+          <w:lang w:eastAsia="ru-RU"/>
+        </w:rPr>
+        <w:t xml:space="preserve">, </w:t>
+      </w:r>
+      <w:r>
+        <w:rPr>
+          <w:rFonts w:ascii="JetBrains Mono" w:eastAsia="Times New Roman" w:hAnsi="JetBrains Mono" w:cs="Courier New"/>
+          <w:color w:val="080808"/>
+          <w:sz w:val="20"/>
+          <w:szCs w:val="20"/>
+          <w:lang w:eastAsia="ru-RU"/>
+        </w:rPr>
+        <w:t xml:space="preserve">обрабатывающую данные в </w:t>
+      </w:r>
+      <w:r>
+        <w:rPr>
+          <w:rFonts w:ascii="JetBrains Mono" w:eastAsia="Times New Roman" w:hAnsi="JetBrains Mono" w:cs="Courier New"/>
+          <w:color w:val="080808"/>
+          <w:sz w:val="20"/>
+          <w:szCs w:val="20"/>
+          <w:lang w:val="en-US" w:eastAsia="ru-RU"/>
+        </w:rPr>
+        <w:t>DOM</w:t>
+      </w:r>
+      <w:r>
+        <w:rPr>
+          <w:rFonts w:ascii="JetBrains Mono" w:eastAsia="Times New Roman" w:hAnsi="JetBrains Mono" w:cs="Courier New"/>
+          <w:color w:val="080808"/>
+          <w:sz w:val="20"/>
+          <w:szCs w:val="20"/>
+          <w:lang w:eastAsia="ru-RU"/>
+        </w:rPr>
+        <w:t>:</w:t>
+      </w:r>
+    </w:p>
+    <w:p>
+      <w:pPr>
+        <w:shd w:val="clear" w:color="auto" w:fill="FFFFFF"/>
+        <w:tabs>
+          <w:tab w:val="left" w:pos="916"/>
+          <w:tab w:val="left" w:pos="1832"/>
+          <w:tab w:val="left" w:pos="2748"/>
+          <w:tab w:val="left" w:pos="3664"/>
+          <w:tab w:val="left" w:pos="4580"/>
+          <w:tab w:val="left" w:pos="5496"/>
+          <w:tab w:val="left" w:pos="6412"/>
+          <w:tab w:val="left" w:pos="7328"/>
+          <w:tab w:val="left" w:pos="8244"/>
+          <w:tab w:val="left" w:pos="9160"/>
+          <w:tab w:val="left" w:pos="10076"/>
+          <w:tab w:val="left" w:pos="10992"/>
+          <w:tab w:val="left" w:pos="11908"/>
+          <w:tab w:val="left" w:pos="12824"/>
+          <w:tab w:val="left" w:pos="13740"/>
+          <w:tab w:val="left" w:pos="14656"/>
+        </w:tabs>
+        <w:spacing w:after="0" w:line="240" w:lineRule="auto"/>
+        <w:rPr>
+          <w:rFonts w:ascii="JetBrains Mono" w:eastAsia="Times New Roman" w:hAnsi="JetBrains Mono" w:cs="Courier New"/>
+          <w:color w:val="080808"/>
+          <w:sz w:val="20"/>
+          <w:szCs w:val="20"/>
+          <w:lang w:eastAsia="ru-RU"/>
+        </w:rPr>
+      </w:pPr>
+      <w:r>
+        <w:rPr>
+          <w:noProof/>
+          <w:lang w:eastAsia="ru-RU"/>
+        </w:rPr>
+        <w:drawing>
+          <wp:inline distT="0" distB="0" distL="0" distR="0" wp14:anchorId="799CC9EF" wp14:editId="5CBE6858">
+            <wp:extent cx="5866667" cy="3523809"/>
+            <wp:effectExtent l="0" t="0" r="1270" b="635"/>
+            <wp:docPr id="25" name="Рисунок 25"/>
+            <wp:cNvGraphicFramePr>
+              <a:graphicFrameLocks xmlns:a="http://schemas.openxmlformats.org/drawingml/2006/main" noChangeAspect="1"/>
+            </wp:cNvGraphicFramePr>
+            <a:graphic xmlns:a="http://schemas.openxmlformats.org/drawingml/2006/main">
+              <a:graphicData uri="http://schemas.openxmlformats.org/drawingml/2006/picture">
+                <pic:pic xmlns:pic="http://schemas.openxmlformats.org/drawingml/2006/picture">
+                  <pic:nvPicPr>
+                    <pic:cNvPr id="1" name=""/>
+                    <pic:cNvPicPr/>
+                  </pic:nvPicPr>
+                  <pic:blipFill>
+                    <a:blip r:embed="rId29"/>
+                    <a:stretch>
+                      <a:fillRect/>
+                    </a:stretch>
+                  </pic:blipFill>
+                  <pic:spPr>
+                    <a:xfrm>
+                      <a:off x="0" y="0"/>
+                      <a:ext cx="5866667" cy="3523809"/>
+                    </a:xfrm>
+                    <a:prstGeom prst="rect">
+                      <a:avLst/>
+                    </a:prstGeom>
+                  </pic:spPr>
+                </pic:pic>
+              </a:graphicData>
+            </a:graphic>
+          </wp:inline>
+        </w:drawing>
+      </w:r>
+    </w:p>
+    <w:p>
+      <w:pPr>
+        <w:shd w:val="clear" w:color="auto" w:fill="FFFFFF"/>
+        <w:tabs>
+          <w:tab w:val="left" w:pos="916"/>
+          <w:tab w:val="left" w:pos="1832"/>
+          <w:tab w:val="left" w:pos="2748"/>
+          <w:tab w:val="left" w:pos="3664"/>
+          <w:tab w:val="left" w:pos="4580"/>
+          <w:tab w:val="left" w:pos="5496"/>
+          <w:tab w:val="left" w:pos="6412"/>
+          <w:tab w:val="left" w:pos="7328"/>
+          <w:tab w:val="left" w:pos="8244"/>
+          <w:tab w:val="left" w:pos="9160"/>
+          <w:tab w:val="left" w:pos="10076"/>
+          <w:tab w:val="left" w:pos="10992"/>
+          <w:tab w:val="left" w:pos="11908"/>
+          <w:tab w:val="left" w:pos="12824"/>
+          <w:tab w:val="left" w:pos="13740"/>
+          <w:tab w:val="left" w:pos="14656"/>
+        </w:tabs>
+        <w:spacing w:after="0" w:line="240" w:lineRule="auto"/>
+        <w:rPr>
+          <w:rFonts w:ascii="JetBrains Mono" w:eastAsia="Times New Roman" w:hAnsi="JetBrains Mono" w:cs="Courier New"/>
+          <w:color w:val="080808"/>
+          <w:sz w:val="20"/>
+          <w:szCs w:val="20"/>
+          <w:lang w:eastAsia="ru-RU"/>
+        </w:rPr>
+      </w:pPr>
+      <w:proofErr w:type="spellStart"/>
+      <w:r>
+        <w:rPr>
+          <w:rFonts w:ascii="JetBrains Mono" w:eastAsia="Times New Roman" w:hAnsi="JetBrains Mono" w:cs="Courier New"/>
+          <w:color w:val="080808"/>
+          <w:sz w:val="20"/>
+          <w:szCs w:val="20"/>
+          <w:lang w:val="en-US" w:eastAsia="ru-RU"/>
+        </w:rPr>
+        <w:t>detImages</w:t>
+      </w:r>
+      <w:proofErr w:type="spellEnd"/>
+      <w:r>
+        <w:rPr>
+          <w:rFonts w:ascii="JetBrains Mono" w:eastAsia="Times New Roman" w:hAnsi="JetBrains Mono" w:cs="Courier New"/>
+          <w:color w:val="080808"/>
+          <w:sz w:val="20"/>
+          <w:szCs w:val="20"/>
+          <w:lang w:eastAsia="ru-RU"/>
+        </w:rPr>
+        <w:t xml:space="preserve"> </w:t>
+      </w:r>
+      <w:r>
+        <w:rPr>
+          <w:rFonts w:ascii="JetBrains Mono" w:eastAsia="Times New Roman" w:hAnsi="JetBrains Mono" w:cs="Courier New"/>
+          <w:color w:val="080808"/>
+          <w:sz w:val="20"/>
+          <w:szCs w:val="20"/>
+          <w:lang w:eastAsia="ru-RU"/>
+        </w:rPr>
+        <w:t xml:space="preserve">при этом будет заниматься только отправкой и получением данных с </w:t>
+      </w:r>
+      <w:proofErr w:type="spellStart"/>
+      <w:r>
+        <w:rPr>
+          <w:rFonts w:ascii="JetBrains Mono" w:eastAsia="Times New Roman" w:hAnsi="JetBrains Mono" w:cs="Courier New"/>
+          <w:color w:val="080808"/>
+          <w:sz w:val="20"/>
+          <w:szCs w:val="20"/>
+          <w:lang w:eastAsia="ru-RU"/>
+        </w:rPr>
+        <w:t>сервака</w:t>
+      </w:r>
+      <w:proofErr w:type="spellEnd"/>
+    </w:p>
+    <w:p>
+      <w:pPr>
+        <w:shd w:val="clear" w:color="auto" w:fill="FFFFFF"/>
+        <w:tabs>
+          <w:tab w:val="left" w:pos="916"/>
+          <w:tab w:val="left" w:pos="1832"/>
+          <w:tab w:val="left" w:pos="2748"/>
+          <w:tab w:val="left" w:pos="3664"/>
+          <w:tab w:val="left" w:pos="4580"/>
+          <w:tab w:val="left" w:pos="5496"/>
+          <w:tab w:val="left" w:pos="6412"/>
+          <w:tab w:val="left" w:pos="7328"/>
+          <w:tab w:val="left" w:pos="8244"/>
+          <w:tab w:val="left" w:pos="9160"/>
+          <w:tab w:val="left" w:pos="10076"/>
+          <w:tab w:val="left" w:pos="10992"/>
+          <w:tab w:val="left" w:pos="11908"/>
+          <w:tab w:val="left" w:pos="12824"/>
+          <w:tab w:val="left" w:pos="13740"/>
+          <w:tab w:val="left" w:pos="14656"/>
+        </w:tabs>
+        <w:spacing w:after="0" w:line="240" w:lineRule="auto"/>
+        <w:rPr>
+          <w:rFonts w:ascii="JetBrains Mono" w:eastAsia="Times New Roman" w:hAnsi="JetBrains Mono" w:cs="Courier New"/>
+          <w:color w:val="080808"/>
+          <w:sz w:val="20"/>
+          <w:szCs w:val="20"/>
+          <w:lang w:eastAsia="ru-RU"/>
+        </w:rPr>
+      </w:pPr>
+      <w:r>
+        <w:rPr>
+          <w:noProof/>
+          <w:lang w:eastAsia="ru-RU"/>
+        </w:rPr>
+        <w:drawing>
+          <wp:inline distT="0" distB="0" distL="0" distR="0" wp14:anchorId="7AEA063A" wp14:editId="01C66450">
+            <wp:extent cx="5940425" cy="1619250"/>
+            <wp:effectExtent l="0" t="0" r="3175" b="0"/>
+            <wp:docPr id="26" name="Рисунок 26"/>
+            <wp:cNvGraphicFramePr>
+              <a:graphicFrameLocks xmlns:a="http://schemas.openxmlformats.org/drawingml/2006/main" noChangeAspect="1"/>
+            </wp:cNvGraphicFramePr>
+            <a:graphic xmlns:a="http://schemas.openxmlformats.org/drawingml/2006/main">
+              <a:graphicData uri="http://schemas.openxmlformats.org/drawingml/2006/picture">
+                <pic:pic xmlns:pic="http://schemas.openxmlformats.org/drawingml/2006/picture">
+                  <pic:nvPicPr>
+                    <pic:cNvPr id="1" name=""/>
+                    <pic:cNvPicPr/>
+                  </pic:nvPicPr>
+                  <pic:blipFill>
+                    <a:blip r:embed="rId30"/>
+                    <a:stretch>
+                      <a:fillRect/>
+                    </a:stretch>
+                  </pic:blipFill>
+                  <pic:spPr>
+                    <a:xfrm>
+                      <a:off x="0" y="0"/>
+                      <a:ext cx="5940425" cy="1619250"/>
+                    </a:xfrm>
+                    <a:prstGeom prst="rect">
+                      <a:avLst/>
+                    </a:prstGeom>
+                  </pic:spPr>
+                </pic:pic>
+              </a:graphicData>
+            </a:graphic>
+          </wp:inline>
+        </w:drawing>
+      </w:r>
+    </w:p>
+    <w:p>
+      <w:pPr>
+        <w:shd w:val="clear" w:color="auto" w:fill="FFFFFF"/>
+        <w:tabs>
+          <w:tab w:val="left" w:pos="916"/>
+          <w:tab w:val="left" w:pos="1832"/>
+          <w:tab w:val="left" w:pos="2748"/>
+          <w:tab w:val="left" w:pos="3664"/>
+          <w:tab w:val="left" w:pos="4580"/>
+          <w:tab w:val="left" w:pos="5496"/>
+          <w:tab w:val="left" w:pos="6412"/>
+          <w:tab w:val="left" w:pos="7328"/>
+          <w:tab w:val="left" w:pos="8244"/>
+          <w:tab w:val="left" w:pos="9160"/>
+          <w:tab w:val="left" w:pos="10076"/>
+          <w:tab w:val="left" w:pos="10992"/>
+          <w:tab w:val="left" w:pos="11908"/>
+          <w:tab w:val="left" w:pos="12824"/>
+          <w:tab w:val="left" w:pos="13740"/>
+          <w:tab w:val="left" w:pos="14656"/>
+        </w:tabs>
+        <w:spacing w:after="0" w:line="240" w:lineRule="auto"/>
+        <w:rPr>
+          <w:rFonts w:ascii="JetBrains Mono" w:eastAsia="Times New Roman" w:hAnsi="JetBrains Mono" w:cs="Courier New"/>
+          <w:color w:val="080808"/>
+          <w:sz w:val="20"/>
+          <w:szCs w:val="20"/>
+          <w:lang w:eastAsia="ru-RU"/>
+        </w:rPr>
+      </w:pPr>
+      <w:r>
+        <w:rPr>
+          <w:rFonts w:ascii="JetBrains Mono" w:eastAsia="Times New Roman" w:hAnsi="JetBrains Mono" w:cs="Courier New"/>
+          <w:color w:val="080808"/>
+          <w:sz w:val="20"/>
+          <w:szCs w:val="20"/>
+          <w:lang w:eastAsia="ru-RU"/>
+        </w:rPr>
+        <w:t xml:space="preserve">Подключаем </w:t>
+      </w:r>
+      <w:r>
+        <w:rPr>
+          <w:rFonts w:ascii="JetBrains Mono" w:eastAsia="Times New Roman" w:hAnsi="JetBrains Mono" w:cs="Courier New"/>
+          <w:color w:val="080808"/>
+          <w:sz w:val="20"/>
+          <w:szCs w:val="20"/>
+          <w:lang w:val="en-US" w:eastAsia="ru-RU"/>
+        </w:rPr>
+        <w:t>service</w:t>
+      </w:r>
+      <w:r>
+        <w:rPr>
+          <w:rFonts w:ascii="JetBrains Mono" w:eastAsia="Times New Roman" w:hAnsi="JetBrains Mono" w:cs="Courier New"/>
+          <w:color w:val="080808"/>
+          <w:sz w:val="20"/>
+          <w:szCs w:val="20"/>
+          <w:lang w:eastAsia="ru-RU"/>
+        </w:rPr>
+        <w:t>.</w:t>
+      </w:r>
+      <w:proofErr w:type="spellStart"/>
+      <w:r>
+        <w:rPr>
+          <w:rFonts w:ascii="JetBrains Mono" w:eastAsia="Times New Roman" w:hAnsi="JetBrains Mono" w:cs="Courier New"/>
+          <w:color w:val="080808"/>
+          <w:sz w:val="20"/>
+          <w:szCs w:val="20"/>
+          <w:lang w:val="en-US" w:eastAsia="ru-RU"/>
+        </w:rPr>
+        <w:t>js</w:t>
+      </w:r>
+      <w:proofErr w:type="spellEnd"/>
+      <w:r>
+        <w:rPr>
+          <w:rFonts w:ascii="JetBrains Mono" w:eastAsia="Times New Roman" w:hAnsi="JetBrains Mono" w:cs="Courier New"/>
+          <w:color w:val="080808"/>
+          <w:sz w:val="20"/>
+          <w:szCs w:val="20"/>
+          <w:lang w:eastAsia="ru-RU"/>
+        </w:rPr>
+        <w:t xml:space="preserve"> </w:t>
+      </w:r>
+      <w:r>
+        <w:rPr>
+          <w:rFonts w:ascii="JetBrains Mono" w:eastAsia="Times New Roman" w:hAnsi="JetBrains Mono" w:cs="Courier New"/>
+          <w:color w:val="080808"/>
+          <w:sz w:val="20"/>
+          <w:szCs w:val="20"/>
+          <w:lang w:eastAsia="ru-RU"/>
+        </w:rPr>
+        <w:t xml:space="preserve">к </w:t>
+      </w:r>
+      <w:r>
+        <w:rPr>
+          <w:rFonts w:ascii="JetBrains Mono" w:eastAsia="Times New Roman" w:hAnsi="JetBrains Mono" w:cs="Courier New"/>
+          <w:color w:val="080808"/>
+          <w:sz w:val="20"/>
+          <w:szCs w:val="20"/>
+          <w:lang w:val="en-US" w:eastAsia="ru-RU"/>
+        </w:rPr>
+        <w:t>index</w:t>
+      </w:r>
+      <w:r>
+        <w:rPr>
+          <w:rFonts w:ascii="JetBrains Mono" w:eastAsia="Times New Roman" w:hAnsi="JetBrains Mono" w:cs="Courier New"/>
+          <w:color w:val="080808"/>
+          <w:sz w:val="20"/>
+          <w:szCs w:val="20"/>
+          <w:lang w:eastAsia="ru-RU"/>
+        </w:rPr>
+        <w:t>.</w:t>
+      </w:r>
+      <w:r>
+        <w:rPr>
+          <w:rFonts w:ascii="JetBrains Mono" w:eastAsia="Times New Roman" w:hAnsi="JetBrains Mono" w:cs="Courier New"/>
+          <w:color w:val="080808"/>
+          <w:sz w:val="20"/>
+          <w:szCs w:val="20"/>
+          <w:lang w:val="en-US" w:eastAsia="ru-RU"/>
+        </w:rPr>
+        <w:t>html</w:t>
+      </w:r>
+    </w:p>
+    <w:p>
+      <w:pPr>
+        <w:shd w:val="clear" w:color="auto" w:fill="FFFFFF"/>
+        <w:tabs>
+          <w:tab w:val="left" w:pos="916"/>
+          <w:tab w:val="left" w:pos="1832"/>
+          <w:tab w:val="left" w:pos="2748"/>
+          <w:tab w:val="left" w:pos="3664"/>
+          <w:tab w:val="left" w:pos="4580"/>
+          <w:tab w:val="left" w:pos="5496"/>
+          <w:tab w:val="left" w:pos="6412"/>
+          <w:tab w:val="left" w:pos="7328"/>
+          <w:tab w:val="left" w:pos="8244"/>
+          <w:tab w:val="left" w:pos="9160"/>
+          <w:tab w:val="left" w:pos="10076"/>
+          <w:tab w:val="left" w:pos="10992"/>
+          <w:tab w:val="left" w:pos="11908"/>
+          <w:tab w:val="left" w:pos="12824"/>
+          <w:tab w:val="left" w:pos="13740"/>
+          <w:tab w:val="left" w:pos="14656"/>
+        </w:tabs>
+        <w:spacing w:after="0" w:line="240" w:lineRule="auto"/>
+        <w:rPr>
+          <w:rFonts w:ascii="JetBrains Mono" w:eastAsia="Times New Roman" w:hAnsi="JetBrains Mono" w:cs="Courier New"/>
+          <w:color w:val="080808"/>
+          <w:sz w:val="20"/>
+          <w:szCs w:val="20"/>
+          <w:lang w:eastAsia="ru-RU"/>
+        </w:rPr>
+      </w:pPr>
+      <w:r>
+        <w:rPr>
+          <w:noProof/>
+          <w:lang w:eastAsia="ru-RU"/>
+        </w:rPr>
+        <w:lastRenderedPageBreak/>
+        <w:drawing>
+          <wp:inline distT="0" distB="0" distL="0" distR="0" wp14:anchorId="1578E524" wp14:editId="68677F01">
+            <wp:extent cx="5940425" cy="2699385"/>
+            <wp:effectExtent l="0" t="0" r="3175" b="5715"/>
+            <wp:docPr id="27" name="Рисунок 27"/>
+            <wp:cNvGraphicFramePr>
+              <a:graphicFrameLocks xmlns:a="http://schemas.openxmlformats.org/drawingml/2006/main" noChangeAspect="1"/>
+            </wp:cNvGraphicFramePr>
+            <a:graphic xmlns:a="http://schemas.openxmlformats.org/drawingml/2006/main">
+              <a:graphicData uri="http://schemas.openxmlformats.org/drawingml/2006/picture">
+                <pic:pic xmlns:pic="http://schemas.openxmlformats.org/drawingml/2006/picture">
+                  <pic:nvPicPr>
+                    <pic:cNvPr id="1" name=""/>
+                    <pic:cNvPicPr/>
+                  </pic:nvPicPr>
+                  <pic:blipFill>
+                    <a:blip r:embed="rId31"/>
+                    <a:stretch>
+                      <a:fillRect/>
+                    </a:stretch>
+                  </pic:blipFill>
+                  <pic:spPr>
+                    <a:xfrm>
+                      <a:off x="0" y="0"/>
+                      <a:ext cx="5940425" cy="2699385"/>
+                    </a:xfrm>
+                    <a:prstGeom prst="rect">
+                      <a:avLst/>
+                    </a:prstGeom>
+                  </pic:spPr>
+                </pic:pic>
+              </a:graphicData>
+            </a:graphic>
+          </wp:inline>
+        </w:drawing>
+      </w:r>
+    </w:p>
+    <w:p>
+      <w:pPr>
+        <w:shd w:val="clear" w:color="auto" w:fill="FFFFFF"/>
+        <w:tabs>
+          <w:tab w:val="left" w:pos="916"/>
+          <w:tab w:val="left" w:pos="1832"/>
+          <w:tab w:val="left" w:pos="2748"/>
+          <w:tab w:val="left" w:pos="3664"/>
+          <w:tab w:val="left" w:pos="4580"/>
+          <w:tab w:val="left" w:pos="5496"/>
+          <w:tab w:val="left" w:pos="6412"/>
+          <w:tab w:val="left" w:pos="7328"/>
+          <w:tab w:val="left" w:pos="8244"/>
+          <w:tab w:val="left" w:pos="9160"/>
+          <w:tab w:val="left" w:pos="10076"/>
+          <w:tab w:val="left" w:pos="10992"/>
+          <w:tab w:val="left" w:pos="11908"/>
+          <w:tab w:val="left" w:pos="12824"/>
+          <w:tab w:val="left" w:pos="13740"/>
+          <w:tab w:val="left" w:pos="14656"/>
+        </w:tabs>
+        <w:spacing w:after="0" w:line="240" w:lineRule="auto"/>
+        <w:rPr>
+          <w:rFonts w:ascii="JetBrains Mono" w:eastAsia="Times New Roman" w:hAnsi="JetBrains Mono" w:cs="Courier New"/>
+          <w:color w:val="080808"/>
+          <w:sz w:val="20"/>
+          <w:szCs w:val="20"/>
+          <w:lang w:eastAsia="ru-RU"/>
+        </w:rPr>
+      </w:pPr>
+      <w:r>
+        <w:rPr>
+          <w:rFonts w:ascii="JetBrains Mono" w:eastAsia="Times New Roman" w:hAnsi="JetBrains Mono" w:cs="Courier New"/>
+          <w:color w:val="080808"/>
+          <w:sz w:val="20"/>
+          <w:szCs w:val="20"/>
+          <w:lang w:eastAsia="ru-RU"/>
+        </w:rPr>
+        <w:t xml:space="preserve">Мы создали разделение на </w:t>
+      </w:r>
+      <w:r>
+        <w:rPr>
+          <w:rFonts w:ascii="JetBrains Mono" w:eastAsia="Times New Roman" w:hAnsi="JetBrains Mono" w:cs="Courier New"/>
+          <w:color w:val="080808"/>
+          <w:sz w:val="20"/>
+          <w:szCs w:val="20"/>
+          <w:lang w:val="en-US" w:eastAsia="ru-RU"/>
+        </w:rPr>
+        <w:t>UI</w:t>
+      </w:r>
+      <w:r>
+        <w:rPr>
+          <w:rFonts w:ascii="JetBrains Mono" w:eastAsia="Times New Roman" w:hAnsi="JetBrains Mono" w:cs="Courier New"/>
+          <w:color w:val="080808"/>
+          <w:sz w:val="20"/>
+          <w:szCs w:val="20"/>
+          <w:lang w:eastAsia="ru-RU"/>
+        </w:rPr>
+        <w:t xml:space="preserve"> (</w:t>
+      </w:r>
+      <w:r>
+        <w:rPr>
+          <w:rFonts w:ascii="JetBrains Mono" w:eastAsia="Times New Roman" w:hAnsi="JetBrains Mono" w:cs="Courier New"/>
+          <w:color w:val="080808"/>
+          <w:sz w:val="20"/>
+          <w:szCs w:val="20"/>
+          <w:lang w:val="en-US" w:eastAsia="ru-RU"/>
+        </w:rPr>
+        <w:t>index</w:t>
+      </w:r>
+      <w:r>
+        <w:rPr>
+          <w:rFonts w:ascii="JetBrains Mono" w:eastAsia="Times New Roman" w:hAnsi="JetBrains Mono" w:cs="Courier New"/>
+          <w:color w:val="080808"/>
+          <w:sz w:val="20"/>
+          <w:szCs w:val="20"/>
+          <w:lang w:eastAsia="ru-RU"/>
+        </w:rPr>
+        <w:t>.</w:t>
+      </w:r>
+      <w:proofErr w:type="spellStart"/>
+      <w:r>
+        <w:rPr>
+          <w:rFonts w:ascii="JetBrains Mono" w:eastAsia="Times New Roman" w:hAnsi="JetBrains Mono" w:cs="Courier New"/>
+          <w:color w:val="080808"/>
+          <w:sz w:val="20"/>
+          <w:szCs w:val="20"/>
+          <w:lang w:val="en-US" w:eastAsia="ru-RU"/>
+        </w:rPr>
+        <w:t>js</w:t>
+      </w:r>
+      <w:proofErr w:type="spellEnd"/>
+      <w:r>
+        <w:rPr>
+          <w:rFonts w:ascii="JetBrains Mono" w:eastAsia="Times New Roman" w:hAnsi="JetBrains Mono" w:cs="Courier New"/>
+          <w:color w:val="080808"/>
+          <w:sz w:val="20"/>
+          <w:szCs w:val="20"/>
+          <w:lang w:eastAsia="ru-RU"/>
+        </w:rPr>
+        <w:t>)</w:t>
+      </w:r>
+      <w:r>
+        <w:rPr>
+          <w:rFonts w:ascii="JetBrains Mono" w:eastAsia="Times New Roman" w:hAnsi="JetBrains Mono" w:cs="Courier New"/>
+          <w:color w:val="080808"/>
+          <w:sz w:val="20"/>
+          <w:szCs w:val="20"/>
+          <w:lang w:eastAsia="ru-RU"/>
+        </w:rPr>
+        <w:t xml:space="preserve">, </w:t>
+      </w:r>
+      <w:r>
+        <w:rPr>
+          <w:rFonts w:ascii="JetBrains Mono" w:eastAsia="Times New Roman" w:hAnsi="JetBrains Mono" w:cs="Courier New" w:hint="eastAsia"/>
+          <w:color w:val="080808"/>
+          <w:sz w:val="20"/>
+          <w:szCs w:val="20"/>
+          <w:lang w:eastAsia="ru-RU"/>
+        </w:rPr>
+        <w:t>и</w:t>
+      </w:r>
+      <w:r>
+        <w:rPr>
+          <w:rFonts w:ascii="JetBrains Mono" w:eastAsia="Times New Roman" w:hAnsi="JetBrains Mono" w:cs="Courier New"/>
+          <w:color w:val="080808"/>
+          <w:sz w:val="20"/>
+          <w:szCs w:val="20"/>
+          <w:lang w:eastAsia="ru-RU"/>
+        </w:rPr>
+        <w:t xml:space="preserve"> </w:t>
+      </w:r>
+      <w:r>
+        <w:rPr>
+          <w:rFonts w:ascii="JetBrains Mono" w:eastAsia="Times New Roman" w:hAnsi="JetBrains Mono" w:cs="Courier New"/>
+          <w:color w:val="080808"/>
+          <w:sz w:val="20"/>
+          <w:szCs w:val="20"/>
+          <w:lang w:val="en-US" w:eastAsia="ru-RU"/>
+        </w:rPr>
+        <w:t>DAL</w:t>
+      </w:r>
+      <w:r>
+        <w:rPr>
+          <w:rFonts w:ascii="JetBrains Mono" w:eastAsia="Times New Roman" w:hAnsi="JetBrains Mono" w:cs="Courier New"/>
+          <w:color w:val="080808"/>
+          <w:sz w:val="20"/>
+          <w:szCs w:val="20"/>
+          <w:lang w:eastAsia="ru-RU"/>
+        </w:rPr>
+        <w:t xml:space="preserve"> (</w:t>
+      </w:r>
+      <w:r>
+        <w:rPr>
+          <w:rFonts w:ascii="JetBrains Mono" w:eastAsia="Times New Roman" w:hAnsi="JetBrains Mono" w:cs="Courier New"/>
+          <w:color w:val="080808"/>
+          <w:sz w:val="20"/>
+          <w:szCs w:val="20"/>
+          <w:lang w:val="en-US" w:eastAsia="ru-RU"/>
+        </w:rPr>
+        <w:t>Data</w:t>
+      </w:r>
+      <w:r>
+        <w:rPr>
+          <w:rFonts w:ascii="JetBrains Mono" w:eastAsia="Times New Roman" w:hAnsi="JetBrains Mono" w:cs="Courier New"/>
+          <w:color w:val="080808"/>
+          <w:sz w:val="20"/>
+          <w:szCs w:val="20"/>
+          <w:lang w:eastAsia="ru-RU"/>
+        </w:rPr>
+        <w:t xml:space="preserve"> </w:t>
+      </w:r>
+      <w:r>
+        <w:rPr>
+          <w:rFonts w:ascii="JetBrains Mono" w:eastAsia="Times New Roman" w:hAnsi="JetBrains Mono" w:cs="Courier New"/>
+          <w:color w:val="080808"/>
+          <w:sz w:val="20"/>
+          <w:szCs w:val="20"/>
+          <w:lang w:val="en-US" w:eastAsia="ru-RU"/>
+        </w:rPr>
+        <w:t>access</w:t>
+      </w:r>
+      <w:r>
+        <w:rPr>
+          <w:rFonts w:ascii="JetBrains Mono" w:eastAsia="Times New Roman" w:hAnsi="JetBrains Mono" w:cs="Courier New"/>
+          <w:color w:val="080808"/>
+          <w:sz w:val="20"/>
+          <w:szCs w:val="20"/>
+          <w:lang w:eastAsia="ru-RU"/>
+        </w:rPr>
+        <w:t xml:space="preserve"> </w:t>
+      </w:r>
+      <w:r>
+        <w:rPr>
+          <w:rFonts w:ascii="JetBrains Mono" w:eastAsia="Times New Roman" w:hAnsi="JetBrains Mono" w:cs="Courier New"/>
+          <w:color w:val="080808"/>
+          <w:sz w:val="20"/>
+          <w:szCs w:val="20"/>
+          <w:lang w:val="en-US" w:eastAsia="ru-RU"/>
+        </w:rPr>
+        <w:t>layer</w:t>
+      </w:r>
+      <w:r>
+        <w:rPr>
+          <w:rFonts w:ascii="JetBrains Mono" w:eastAsia="Times New Roman" w:hAnsi="JetBrains Mono" w:cs="Courier New"/>
+          <w:color w:val="080808"/>
+          <w:sz w:val="20"/>
+          <w:szCs w:val="20"/>
+          <w:lang w:eastAsia="ru-RU"/>
+        </w:rPr>
+        <w:t xml:space="preserve"> </w:t>
+      </w:r>
+      <w:r>
+        <w:rPr>
+          <w:rFonts w:ascii="JetBrains Mono" w:eastAsia="Times New Roman" w:hAnsi="JetBrains Mono" w:cs="Courier New"/>
+          <w:color w:val="080808"/>
+          <w:sz w:val="20"/>
+          <w:szCs w:val="20"/>
+          <w:lang w:val="en-US" w:eastAsia="ru-RU"/>
+        </w:rPr>
+        <w:t>service</w:t>
+      </w:r>
+      <w:r>
+        <w:rPr>
+          <w:rFonts w:ascii="JetBrains Mono" w:eastAsia="Times New Roman" w:hAnsi="JetBrains Mono" w:cs="Courier New"/>
+          <w:color w:val="080808"/>
+          <w:sz w:val="20"/>
+          <w:szCs w:val="20"/>
+          <w:lang w:eastAsia="ru-RU"/>
+        </w:rPr>
+        <w:t>.</w:t>
+      </w:r>
+      <w:proofErr w:type="spellStart"/>
+      <w:r>
+        <w:rPr>
+          <w:rFonts w:ascii="JetBrains Mono" w:eastAsia="Times New Roman" w:hAnsi="JetBrains Mono" w:cs="Courier New"/>
+          <w:color w:val="080808"/>
+          <w:sz w:val="20"/>
+          <w:szCs w:val="20"/>
+          <w:lang w:val="en-US" w:eastAsia="ru-RU"/>
+        </w:rPr>
+        <w:t>js</w:t>
+      </w:r>
+      <w:proofErr w:type="spellEnd"/>
+      <w:r>
+        <w:rPr>
+          <w:rFonts w:ascii="JetBrains Mono" w:eastAsia="Times New Roman" w:hAnsi="JetBrains Mono" w:cs="Courier New"/>
+          <w:color w:val="080808"/>
+          <w:sz w:val="20"/>
+          <w:szCs w:val="20"/>
+          <w:lang w:eastAsia="ru-RU"/>
+        </w:rPr>
+        <w:t xml:space="preserve">) </w:t>
+      </w:r>
+      <w:r>
+        <w:rPr>
+          <w:rFonts w:ascii="JetBrains Mono" w:eastAsia="Times New Roman" w:hAnsi="JetBrains Mono" w:cs="Courier New"/>
+          <w:color w:val="080808"/>
+          <w:sz w:val="20"/>
+          <w:szCs w:val="20"/>
+          <w:lang w:eastAsia="ru-RU"/>
+        </w:rPr>
+        <w:t xml:space="preserve">каждая часть отвечает за свою функцию, и может быть заменена на другой </w:t>
+      </w:r>
+      <w:r>
+        <w:rPr>
+          <w:rFonts w:ascii="JetBrains Mono" w:eastAsia="Times New Roman" w:hAnsi="JetBrains Mono" w:cs="Courier New"/>
+          <w:color w:val="080808"/>
+          <w:sz w:val="20"/>
+          <w:szCs w:val="20"/>
+          <w:lang w:eastAsia="ru-RU"/>
+        </w:rPr>
+        <w:t xml:space="preserve">аналогичный </w:t>
+      </w:r>
+      <w:r>
+        <w:rPr>
+          <w:rFonts w:ascii="JetBrains Mono" w:eastAsia="Times New Roman" w:hAnsi="JetBrains Mono" w:cs="Courier New"/>
+          <w:color w:val="080808"/>
+          <w:sz w:val="20"/>
+          <w:szCs w:val="20"/>
+          <w:lang w:eastAsia="ru-RU"/>
+        </w:rPr>
+        <w:t>инструмент безболезненно</w:t>
+      </w:r>
+    </w:p>
+    <w:p>
+      <w:pPr>
+        <w:shd w:val="clear" w:color="auto" w:fill="FFFFFF"/>
+        <w:tabs>
+          <w:tab w:val="left" w:pos="916"/>
+          <w:tab w:val="left" w:pos="1832"/>
+          <w:tab w:val="left" w:pos="2748"/>
+          <w:tab w:val="left" w:pos="3664"/>
+          <w:tab w:val="left" w:pos="4580"/>
+          <w:tab w:val="left" w:pos="5496"/>
+          <w:tab w:val="left" w:pos="6412"/>
+          <w:tab w:val="left" w:pos="7328"/>
+          <w:tab w:val="left" w:pos="8244"/>
+          <w:tab w:val="left" w:pos="9160"/>
+          <w:tab w:val="left" w:pos="10076"/>
+          <w:tab w:val="left" w:pos="10992"/>
+          <w:tab w:val="left" w:pos="11908"/>
+          <w:tab w:val="left" w:pos="12824"/>
+          <w:tab w:val="left" w:pos="13740"/>
+          <w:tab w:val="left" w:pos="14656"/>
+        </w:tabs>
+        <w:spacing w:after="0" w:line="240" w:lineRule="auto"/>
+        <w:rPr>
+          <w:rFonts w:ascii="JetBrains Mono" w:eastAsia="Times New Roman" w:hAnsi="JetBrains Mono" w:cs="Courier New"/>
+          <w:color w:val="080808"/>
+          <w:sz w:val="20"/>
+          <w:szCs w:val="20"/>
+          <w:lang w:eastAsia="ru-RU"/>
+        </w:rPr>
+      </w:pPr>
+      <w:r>
+        <w:rPr>
+          <w:noProof/>
+          <w:lang w:eastAsia="ru-RU"/>
+        </w:rPr>
+        <w:drawing>
+          <wp:inline distT="0" distB="0" distL="0" distR="0" wp14:anchorId="4A146D5E" wp14:editId="03B7931C">
+            <wp:extent cx="4961905" cy="3028571"/>
+            <wp:effectExtent l="0" t="0" r="0" b="635"/>
+            <wp:docPr id="28" name="Рисунок 28"/>
+            <wp:cNvGraphicFramePr>
+              <a:graphicFrameLocks xmlns:a="http://schemas.openxmlformats.org/drawingml/2006/main" noChangeAspect="1"/>
+            </wp:cNvGraphicFramePr>
+            <a:graphic xmlns:a="http://schemas.openxmlformats.org/drawingml/2006/main">
+              <a:graphicData uri="http://schemas.openxmlformats.org/drawingml/2006/picture">
+                <pic:pic xmlns:pic="http://schemas.openxmlformats.org/drawingml/2006/picture">
+                  <pic:nvPicPr>
+                    <pic:cNvPr id="1" name=""/>
+                    <pic:cNvPicPr/>
+                  </pic:nvPicPr>
+                  <pic:blipFill>
+                    <a:blip r:embed="rId32"/>
+                    <a:stretch>
+                      <a:fillRect/>
+                    </a:stretch>
+                  </pic:blipFill>
+                  <pic:spPr>
+                    <a:xfrm>
+                      <a:off x="0" y="0"/>
+                      <a:ext cx="4961905" cy="3028571"/>
+                    </a:xfrm>
+                    <a:prstGeom prst="rect">
+                      <a:avLst/>
+                    </a:prstGeom>
+                  </pic:spPr>
+                </pic:pic>
+              </a:graphicData>
+            </a:graphic>
+          </wp:inline>
+        </w:drawing>
+      </w:r>
+    </w:p>
+    <w:p>
+      <w:pPr>
+        <w:shd w:val="clear" w:color="auto" w:fill="FFFFFF"/>
+        <w:tabs>
+          <w:tab w:val="left" w:pos="916"/>
+          <w:tab w:val="left" w:pos="1832"/>
+          <w:tab w:val="left" w:pos="2748"/>
+          <w:tab w:val="left" w:pos="3664"/>
+          <w:tab w:val="left" w:pos="4580"/>
+          <w:tab w:val="left" w:pos="5496"/>
+          <w:tab w:val="left" w:pos="6412"/>
+          <w:tab w:val="left" w:pos="7328"/>
+          <w:tab w:val="left" w:pos="8244"/>
+          <w:tab w:val="left" w:pos="9160"/>
+          <w:tab w:val="left" w:pos="10076"/>
+          <w:tab w:val="left" w:pos="10992"/>
+          <w:tab w:val="left" w:pos="11908"/>
+          <w:tab w:val="left" w:pos="12824"/>
+          <w:tab w:val="left" w:pos="13740"/>
+          <w:tab w:val="left" w:pos="14656"/>
+        </w:tabs>
+        <w:spacing w:after="0" w:line="240" w:lineRule="auto"/>
+        <w:rPr>
+          <w:rFonts w:ascii="JetBrains Mono" w:eastAsia="Times New Roman" w:hAnsi="JetBrains Mono" w:cs="Courier New"/>
+          <w:color w:val="080808"/>
+          <w:sz w:val="20"/>
+          <w:szCs w:val="20"/>
+          <w:lang w:eastAsia="ru-RU"/>
+        </w:rPr>
+      </w:pPr>
+      <w:r>
+        <w:rPr>
+          <w:rFonts w:ascii="JetBrains Mono" w:eastAsia="Times New Roman" w:hAnsi="JetBrains Mono" w:cs="Courier New"/>
+          <w:color w:val="080808"/>
+          <w:sz w:val="20"/>
+          <w:szCs w:val="20"/>
+          <w:lang w:eastAsia="ru-RU"/>
+        </w:rPr>
+        <w:t>Работает</w:t>
+      </w:r>
+    </w:p>
+    <w:p>
+      <w:pPr>
+        <w:shd w:val="clear" w:color="auto" w:fill="FFFFFF"/>
+        <w:tabs>
+          <w:tab w:val="left" w:pos="916"/>
+          <w:tab w:val="left" w:pos="1832"/>
+          <w:tab w:val="left" w:pos="2748"/>
+          <w:tab w:val="left" w:pos="3664"/>
+          <w:tab w:val="left" w:pos="4580"/>
+          <w:tab w:val="left" w:pos="5496"/>
+          <w:tab w:val="left" w:pos="6412"/>
+          <w:tab w:val="left" w:pos="7328"/>
+          <w:tab w:val="left" w:pos="8244"/>
+          <w:tab w:val="left" w:pos="9160"/>
+          <w:tab w:val="left" w:pos="10076"/>
+          <w:tab w:val="left" w:pos="10992"/>
+          <w:tab w:val="left" w:pos="11908"/>
+          <w:tab w:val="left" w:pos="12824"/>
+          <w:tab w:val="left" w:pos="13740"/>
+          <w:tab w:val="left" w:pos="14656"/>
+        </w:tabs>
+        <w:spacing w:after="0" w:line="240" w:lineRule="auto"/>
+        <w:rPr>
+          <w:rFonts w:ascii="JetBrains Mono" w:eastAsia="Times New Roman" w:hAnsi="JetBrains Mono" w:cs="Courier New"/>
+          <w:color w:val="080808"/>
+          <w:sz w:val="20"/>
+          <w:szCs w:val="20"/>
+          <w:lang w:eastAsia="ru-RU"/>
+        </w:rPr>
+      </w:pPr>
+      <w:r>
+        <w:rPr>
+          <w:noProof/>
+          <w:lang w:eastAsia="ru-RU"/>
+        </w:rPr>
+        <w:drawing>
+          <wp:inline distT="0" distB="0" distL="0" distR="0" wp14:anchorId="376F705A" wp14:editId="3A1576E3">
+            <wp:extent cx="3275938" cy="2847609"/>
+            <wp:effectExtent l="0" t="0" r="1270" b="0"/>
+            <wp:docPr id="29" name="Рисунок 29"/>
+            <wp:cNvGraphicFramePr>
+              <a:graphicFrameLocks xmlns:a="http://schemas.openxmlformats.org/drawingml/2006/main" noChangeAspect="1"/>
+            </wp:cNvGraphicFramePr>
+            <a:graphic xmlns:a="http://schemas.openxmlformats.org/drawingml/2006/main">
+              <a:graphicData uri="http://schemas.openxmlformats.org/drawingml/2006/picture">
+                <pic:pic xmlns:pic="http://schemas.openxmlformats.org/drawingml/2006/picture">
+                  <pic:nvPicPr>
+                    <pic:cNvPr id="1" name=""/>
+                    <pic:cNvPicPr/>
+                  </pic:nvPicPr>
+                  <pic:blipFill>
+                    <a:blip r:embed="rId33"/>
+                    <a:stretch>
+                      <a:fillRect/>
+                    </a:stretch>
+                  </pic:blipFill>
+                  <pic:spPr>
+                    <a:xfrm>
+                      <a:off x="0" y="0"/>
+                      <a:ext cx="3307006" cy="2874615"/>
+                    </a:xfrm>
+                    <a:prstGeom prst="rect">
+                      <a:avLst/>
+                    </a:prstGeom>
+                  </pic:spPr>
+                </pic:pic>
+              </a:graphicData>
+            </a:graphic>
+          </wp:inline>
+        </w:drawing>
+      </w:r>
+    </w:p>
+    <w:p>
+      <w:pPr>
+        <w:shd w:val="clear" w:color="auto" w:fill="FFFFFF"/>
+        <w:tabs>
+          <w:tab w:val="left" w:pos="916"/>
+          <w:tab w:val="left" w:pos="1832"/>
+          <w:tab w:val="left" w:pos="2748"/>
+          <w:tab w:val="left" w:pos="3664"/>
+          <w:tab w:val="left" w:pos="4580"/>
+          <w:tab w:val="left" w:pos="5496"/>
+          <w:tab w:val="left" w:pos="6412"/>
+          <w:tab w:val="left" w:pos="7328"/>
+          <w:tab w:val="left" w:pos="8244"/>
+          <w:tab w:val="left" w:pos="9160"/>
+          <w:tab w:val="left" w:pos="10076"/>
+          <w:tab w:val="left" w:pos="10992"/>
+          <w:tab w:val="left" w:pos="11908"/>
+          <w:tab w:val="left" w:pos="12824"/>
+          <w:tab w:val="left" w:pos="13740"/>
+          <w:tab w:val="left" w:pos="14656"/>
+        </w:tabs>
+        <w:spacing w:after="0" w:line="240" w:lineRule="auto"/>
+        <w:rPr>
+          <w:rFonts w:ascii="JetBrains Mono" w:eastAsia="Times New Roman" w:hAnsi="JetBrains Mono" w:cs="Courier New"/>
+          <w:color w:val="080808"/>
+          <w:sz w:val="20"/>
+          <w:szCs w:val="20"/>
+          <w:lang w:val="en-US" w:eastAsia="ru-RU"/>
+        </w:rPr>
+      </w:pPr>
+      <w:proofErr w:type="spellStart"/>
+      <w:r>
+        <w:rPr>
+          <w:rFonts w:ascii="JetBrains Mono" w:eastAsia="Times New Roman" w:hAnsi="JetBrains Mono" w:cs="Courier New"/>
+          <w:color w:val="080808"/>
+          <w:sz w:val="20"/>
+          <w:szCs w:val="20"/>
+          <w:lang w:val="en-US" w:eastAsia="ru-RU"/>
+        </w:rPr>
+        <w:t>Git</w:t>
+      </w:r>
+      <w:proofErr w:type="spellEnd"/>
+      <w:r>
+        <w:rPr>
+          <w:rFonts w:ascii="JetBrains Mono" w:eastAsia="Times New Roman" w:hAnsi="JetBrains Mono" w:cs="Courier New"/>
+          <w:color w:val="080808"/>
+          <w:sz w:val="20"/>
+          <w:szCs w:val="20"/>
+          <w:lang w:val="en-US" w:eastAsia="ru-RU"/>
+        </w:rPr>
+        <w:t xml:space="preserve"> </w:t>
+      </w:r>
+    </w:p>
+    <w:p>
+      <w:pPr>
+        <w:shd w:val="clear" w:color="auto" w:fill="FFFFFF"/>
+        <w:tabs>
+          <w:tab w:val="left" w:pos="916"/>
+          <w:tab w:val="left" w:pos="1832"/>
+          <w:tab w:val="left" w:pos="2748"/>
+          <w:tab w:val="left" w:pos="3664"/>
+          <w:tab w:val="left" w:pos="4580"/>
+          <w:tab w:val="left" w:pos="5496"/>
+          <w:tab w:val="left" w:pos="6412"/>
+          <w:tab w:val="left" w:pos="7328"/>
+          <w:tab w:val="left" w:pos="8244"/>
+          <w:tab w:val="left" w:pos="9160"/>
+          <w:tab w:val="left" w:pos="10076"/>
+          <w:tab w:val="left" w:pos="10992"/>
+          <w:tab w:val="left" w:pos="11908"/>
+          <w:tab w:val="left" w:pos="12824"/>
+          <w:tab w:val="left" w:pos="13740"/>
+          <w:tab w:val="left" w:pos="14656"/>
+        </w:tabs>
+        <w:spacing w:after="0" w:line="240" w:lineRule="auto"/>
+        <w:rPr>
+          <w:rFonts w:ascii="JetBrains Mono" w:eastAsia="Times New Roman" w:hAnsi="JetBrains Mono" w:cs="Courier New"/>
+          <w:color w:val="080808"/>
+          <w:sz w:val="20"/>
+          <w:szCs w:val="20"/>
+          <w:lang w:val="en-US" w:eastAsia="ru-RU"/>
+        </w:rPr>
+      </w:pPr>
       <w:bookmarkStart w:id="0" w:name="_GoBack"/>
       <w:bookmarkEnd w:id="0"/>
     </w:p>

</xml_diff>

<commit_message>
Ajax в деталях #5, promise, axios
</commit_message>
<xml_diff>
--- a/ajax.docx
+++ b/ajax.docx
@@ -4920,13 +4920,56 @@
         <w:rPr>
           <w:rFonts w:ascii="JetBrains Mono" w:eastAsia="Times New Roman" w:hAnsi="JetBrains Mono" w:cs="Courier New"/>
           <w:color w:val="080808"/>
-          <w:sz w:val="20"/>
-          <w:szCs w:val="20"/>
-          <w:lang w:val="en-US" w:eastAsia="ru-RU"/>
-        </w:rPr>
-      </w:pPr>
-      <w:bookmarkStart w:id="0" w:name="_GoBack"/>
-      <w:bookmarkEnd w:id="0"/>
+          <w:sz w:val="40"/>
+          <w:szCs w:val="40"/>
+          <w:lang w:val="en-US" w:eastAsia="ru-RU"/>
+        </w:rPr>
+      </w:pPr>
+      <w:r>
+        <w:rPr>
+          <w:rFonts w:ascii="JetBrains Mono" w:eastAsia="Times New Roman" w:hAnsi="JetBrains Mono" w:cs="Courier New"/>
+          <w:color w:val="080808"/>
+          <w:sz w:val="40"/>
+          <w:szCs w:val="40"/>
+          <w:lang w:val="en-US" w:eastAsia="ru-RU"/>
+        </w:rPr>
+        <w:lastRenderedPageBreak/>
+        <w:t xml:space="preserve">Ajax в </w:t>
+      </w:r>
+      <w:proofErr w:type="spellStart"/>
+      <w:r>
+        <w:rPr>
+          <w:rFonts w:ascii="JetBrains Mono" w:eastAsia="Times New Roman" w:hAnsi="JetBrains Mono" w:cs="Courier New"/>
+          <w:color w:val="080808"/>
+          <w:sz w:val="40"/>
+          <w:szCs w:val="40"/>
+          <w:lang w:val="en-US" w:eastAsia="ru-RU"/>
+        </w:rPr>
+        <w:t>деталях</w:t>
+      </w:r>
+      <w:proofErr w:type="spellEnd"/>
+      <w:r>
+        <w:rPr>
+          <w:rFonts w:ascii="JetBrains Mono" w:eastAsia="Times New Roman" w:hAnsi="JetBrains Mono" w:cs="Courier New"/>
+          <w:color w:val="080808"/>
+          <w:sz w:val="40"/>
+          <w:szCs w:val="40"/>
+          <w:lang w:val="en-US" w:eastAsia="ru-RU"/>
+        </w:rPr>
+        <w:t xml:space="preserve"> #5, promise, </w:t>
+      </w:r>
+      <w:proofErr w:type="spellStart"/>
+      <w:r>
+        <w:rPr>
+          <w:rFonts w:ascii="JetBrains Mono" w:eastAsia="Times New Roman" w:hAnsi="JetBrains Mono" w:cs="Courier New"/>
+          <w:color w:val="080808"/>
+          <w:sz w:val="40"/>
+          <w:szCs w:val="40"/>
+          <w:lang w:val="en-US" w:eastAsia="ru-RU"/>
+        </w:rPr>
+        <w:t>axios</w:t>
+      </w:r>
+      <w:proofErr w:type="spellEnd"/>
     </w:p>
     <w:p>
       <w:pPr>
@@ -4956,6 +4999,1253 @@
           <w:sz w:val="20"/>
           <w:szCs w:val="20"/>
           <w:lang w:eastAsia="ru-RU"/>
+        </w:rPr>
+      </w:pPr>
+      <w:r>
+        <w:rPr>
+          <w:rFonts w:ascii="JetBrains Mono" w:eastAsia="Times New Roman" w:hAnsi="JetBrains Mono" w:cs="Courier New"/>
+          <w:color w:val="080808"/>
+          <w:sz w:val="20"/>
+          <w:szCs w:val="20"/>
+          <w:lang w:eastAsia="ru-RU"/>
+        </w:rPr>
+        <w:t xml:space="preserve">Заменим </w:t>
+      </w:r>
+      <w:proofErr w:type="spellStart"/>
+      <w:r>
+        <w:rPr>
+          <w:rFonts w:ascii="JetBrains Mono" w:eastAsia="Times New Roman" w:hAnsi="JetBrains Mono" w:cs="Courier New"/>
+          <w:color w:val="080808"/>
+          <w:sz w:val="20"/>
+          <w:szCs w:val="20"/>
+          <w:lang w:eastAsia="ru-RU"/>
+        </w:rPr>
+        <w:t>колбеки</w:t>
+      </w:r>
+      <w:proofErr w:type="spellEnd"/>
+      <w:r>
+        <w:rPr>
+          <w:rFonts w:ascii="JetBrains Mono" w:eastAsia="Times New Roman" w:hAnsi="JetBrains Mono" w:cs="Courier New"/>
+          <w:color w:val="080808"/>
+          <w:sz w:val="20"/>
+          <w:szCs w:val="20"/>
+          <w:lang w:eastAsia="ru-RU"/>
+        </w:rPr>
+        <w:t xml:space="preserve"> на </w:t>
+      </w:r>
+      <w:proofErr w:type="spellStart"/>
+      <w:r>
+        <w:rPr>
+          <w:rFonts w:ascii="JetBrains Mono" w:eastAsia="Times New Roman" w:hAnsi="JetBrains Mono" w:cs="Courier New"/>
+          <w:color w:val="080808"/>
+          <w:sz w:val="20"/>
+          <w:szCs w:val="20"/>
+          <w:lang w:eastAsia="ru-RU"/>
+        </w:rPr>
+        <w:t>промисы</w:t>
+      </w:r>
+      <w:proofErr w:type="spellEnd"/>
+    </w:p>
+    <w:p>
+      <w:pPr>
+        <w:shd w:val="clear" w:color="auto" w:fill="FFFFFF"/>
+        <w:tabs>
+          <w:tab w:val="left" w:pos="916"/>
+          <w:tab w:val="left" w:pos="1832"/>
+          <w:tab w:val="left" w:pos="2748"/>
+          <w:tab w:val="left" w:pos="3664"/>
+          <w:tab w:val="left" w:pos="4580"/>
+          <w:tab w:val="left" w:pos="5496"/>
+          <w:tab w:val="left" w:pos="6412"/>
+          <w:tab w:val="left" w:pos="7328"/>
+          <w:tab w:val="left" w:pos="8244"/>
+          <w:tab w:val="left" w:pos="9160"/>
+          <w:tab w:val="left" w:pos="10076"/>
+          <w:tab w:val="left" w:pos="10992"/>
+          <w:tab w:val="left" w:pos="11908"/>
+          <w:tab w:val="left" w:pos="12824"/>
+          <w:tab w:val="left" w:pos="13740"/>
+          <w:tab w:val="left" w:pos="14656"/>
+        </w:tabs>
+        <w:spacing w:after="0" w:line="240" w:lineRule="auto"/>
+        <w:rPr>
+          <w:rFonts w:ascii="JetBrains Mono" w:eastAsia="Times New Roman" w:hAnsi="JetBrains Mono" w:cs="Courier New"/>
+          <w:color w:val="080808"/>
+          <w:sz w:val="20"/>
+          <w:szCs w:val="20"/>
+          <w:lang w:val="en-US" w:eastAsia="ru-RU"/>
+        </w:rPr>
+      </w:pPr>
+      <w:r>
+        <w:rPr>
+          <w:noProof/>
+          <w:lang w:eastAsia="ru-RU"/>
+        </w:rPr>
+        <w:drawing>
+          <wp:inline distT="0" distB="0" distL="0" distR="0" wp14:anchorId="4B9C996B" wp14:editId="77FFDF47">
+            <wp:extent cx="5940425" cy="1990090"/>
+            <wp:effectExtent l="0" t="0" r="3175" b="0"/>
+            <wp:docPr id="32" name="Рисунок 32"/>
+            <wp:cNvGraphicFramePr>
+              <a:graphicFrameLocks xmlns:a="http://schemas.openxmlformats.org/drawingml/2006/main" noChangeAspect="1"/>
+            </wp:cNvGraphicFramePr>
+            <a:graphic xmlns:a="http://schemas.openxmlformats.org/drawingml/2006/main">
+              <a:graphicData uri="http://schemas.openxmlformats.org/drawingml/2006/picture">
+                <pic:pic xmlns:pic="http://schemas.openxmlformats.org/drawingml/2006/picture">
+                  <pic:nvPicPr>
+                    <pic:cNvPr id="1" name=""/>
+                    <pic:cNvPicPr/>
+                  </pic:nvPicPr>
+                  <pic:blipFill>
+                    <a:blip r:embed="rId34"/>
+                    <a:stretch>
+                      <a:fillRect/>
+                    </a:stretch>
+                  </pic:blipFill>
+                  <pic:spPr>
+                    <a:xfrm>
+                      <a:off x="0" y="0"/>
+                      <a:ext cx="5940425" cy="1990090"/>
+                    </a:xfrm>
+                    <a:prstGeom prst="rect">
+                      <a:avLst/>
+                    </a:prstGeom>
+                  </pic:spPr>
+                </pic:pic>
+              </a:graphicData>
+            </a:graphic>
+          </wp:inline>
+        </w:drawing>
+      </w:r>
+    </w:p>
+    <w:p>
+      <w:pPr>
+        <w:shd w:val="clear" w:color="auto" w:fill="FFFFFF"/>
+        <w:tabs>
+          <w:tab w:val="left" w:pos="916"/>
+          <w:tab w:val="left" w:pos="1832"/>
+          <w:tab w:val="left" w:pos="2748"/>
+          <w:tab w:val="left" w:pos="3664"/>
+          <w:tab w:val="left" w:pos="4580"/>
+          <w:tab w:val="left" w:pos="5496"/>
+          <w:tab w:val="left" w:pos="6412"/>
+          <w:tab w:val="left" w:pos="7328"/>
+          <w:tab w:val="left" w:pos="8244"/>
+          <w:tab w:val="left" w:pos="9160"/>
+          <w:tab w:val="left" w:pos="10076"/>
+          <w:tab w:val="left" w:pos="10992"/>
+          <w:tab w:val="left" w:pos="11908"/>
+          <w:tab w:val="left" w:pos="12824"/>
+          <w:tab w:val="left" w:pos="13740"/>
+          <w:tab w:val="left" w:pos="14656"/>
+        </w:tabs>
+        <w:spacing w:after="0" w:line="240" w:lineRule="auto"/>
+        <w:rPr>
+          <w:rFonts w:ascii="JetBrains Mono" w:eastAsia="Times New Roman" w:hAnsi="JetBrains Mono" w:cs="Courier New"/>
+          <w:color w:val="080808"/>
+          <w:sz w:val="20"/>
+          <w:szCs w:val="20"/>
+          <w:lang w:eastAsia="ru-RU"/>
+        </w:rPr>
+      </w:pPr>
+      <w:r>
+        <w:rPr>
+          <w:rFonts w:ascii="JetBrains Mono" w:eastAsia="Times New Roman" w:hAnsi="JetBrains Mono" w:cs="Courier New"/>
+          <w:color w:val="080808"/>
+          <w:sz w:val="20"/>
+          <w:szCs w:val="20"/>
+          <w:lang w:eastAsia="ru-RU"/>
+        </w:rPr>
+        <w:t xml:space="preserve">Так же в </w:t>
+      </w:r>
+      <w:r>
+        <w:rPr>
+          <w:rFonts w:ascii="JetBrains Mono" w:eastAsia="Times New Roman" w:hAnsi="JetBrains Mono" w:cs="Courier New"/>
+          <w:color w:val="080808"/>
+          <w:sz w:val="20"/>
+          <w:szCs w:val="20"/>
+          <w:lang w:val="en-US" w:eastAsia="ru-RU"/>
+        </w:rPr>
+        <w:t>index</w:t>
+      </w:r>
+      <w:r>
+        <w:rPr>
+          <w:rFonts w:ascii="JetBrains Mono" w:eastAsia="Times New Roman" w:hAnsi="JetBrains Mono" w:cs="Courier New"/>
+          <w:color w:val="080808"/>
+          <w:sz w:val="20"/>
+          <w:szCs w:val="20"/>
+          <w:lang w:eastAsia="ru-RU"/>
+        </w:rPr>
+        <w:t>.</w:t>
+      </w:r>
+      <w:proofErr w:type="spellStart"/>
+      <w:r>
+        <w:rPr>
+          <w:rFonts w:ascii="JetBrains Mono" w:eastAsia="Times New Roman" w:hAnsi="JetBrains Mono" w:cs="Courier New"/>
+          <w:color w:val="080808"/>
+          <w:sz w:val="20"/>
+          <w:szCs w:val="20"/>
+          <w:lang w:val="en-US" w:eastAsia="ru-RU"/>
+        </w:rPr>
+        <w:t>js</w:t>
+      </w:r>
+      <w:proofErr w:type="spellEnd"/>
+      <w:r>
+        <w:rPr>
+          <w:rFonts w:ascii="JetBrains Mono" w:eastAsia="Times New Roman" w:hAnsi="JetBrains Mono" w:cs="Courier New"/>
+          <w:color w:val="080808"/>
+          <w:sz w:val="20"/>
+          <w:szCs w:val="20"/>
+          <w:lang w:eastAsia="ru-RU"/>
+        </w:rPr>
+        <w:t xml:space="preserve"> </w:t>
+      </w:r>
+      <w:r>
+        <w:rPr>
+          <w:rFonts w:ascii="JetBrains Mono" w:eastAsia="Times New Roman" w:hAnsi="JetBrains Mono" w:cs="Courier New"/>
+          <w:color w:val="080808"/>
+          <w:sz w:val="20"/>
+          <w:szCs w:val="20"/>
+          <w:lang w:eastAsia="ru-RU"/>
+        </w:rPr>
+        <w:t xml:space="preserve">уберем </w:t>
+      </w:r>
+      <w:proofErr w:type="spellStart"/>
+      <w:r>
+        <w:rPr>
+          <w:rFonts w:ascii="JetBrains Mono" w:eastAsia="Times New Roman" w:hAnsi="JetBrains Mono" w:cs="Courier New"/>
+          <w:color w:val="080808"/>
+          <w:sz w:val="20"/>
+          <w:szCs w:val="20"/>
+          <w:lang w:eastAsia="ru-RU"/>
+        </w:rPr>
+        <w:t>колбек</w:t>
+      </w:r>
+      <w:proofErr w:type="spellEnd"/>
+      <w:r>
+        <w:rPr>
+          <w:rFonts w:ascii="JetBrains Mono" w:eastAsia="Times New Roman" w:hAnsi="JetBrains Mono" w:cs="Courier New"/>
+          <w:color w:val="080808"/>
+          <w:sz w:val="20"/>
+          <w:szCs w:val="20"/>
+          <w:lang w:eastAsia="ru-RU"/>
+        </w:rPr>
+        <w:t xml:space="preserve"> из пропсов и добавим </w:t>
+      </w:r>
+      <w:proofErr w:type="spellStart"/>
+      <w:r>
+        <w:rPr>
+          <w:rFonts w:ascii="JetBrains Mono" w:eastAsia="Times New Roman" w:hAnsi="JetBrains Mono" w:cs="Courier New"/>
+          <w:color w:val="080808"/>
+          <w:sz w:val="20"/>
+          <w:szCs w:val="20"/>
+          <w:lang w:eastAsia="ru-RU"/>
+        </w:rPr>
+        <w:t>промисы</w:t>
+      </w:r>
+      <w:proofErr w:type="spellEnd"/>
+    </w:p>
+    <w:p>
+      <w:pPr>
+        <w:shd w:val="clear" w:color="auto" w:fill="FFFFFF"/>
+        <w:tabs>
+          <w:tab w:val="left" w:pos="916"/>
+          <w:tab w:val="left" w:pos="1832"/>
+          <w:tab w:val="left" w:pos="2748"/>
+          <w:tab w:val="left" w:pos="3664"/>
+          <w:tab w:val="left" w:pos="4580"/>
+          <w:tab w:val="left" w:pos="5496"/>
+          <w:tab w:val="left" w:pos="6412"/>
+          <w:tab w:val="left" w:pos="7328"/>
+          <w:tab w:val="left" w:pos="8244"/>
+          <w:tab w:val="left" w:pos="9160"/>
+          <w:tab w:val="left" w:pos="10076"/>
+          <w:tab w:val="left" w:pos="10992"/>
+          <w:tab w:val="left" w:pos="11908"/>
+          <w:tab w:val="left" w:pos="12824"/>
+          <w:tab w:val="left" w:pos="13740"/>
+          <w:tab w:val="left" w:pos="14656"/>
+        </w:tabs>
+        <w:spacing w:after="0" w:line="240" w:lineRule="auto"/>
+        <w:rPr>
+          <w:rFonts w:ascii="JetBrains Mono" w:eastAsia="Times New Roman" w:hAnsi="JetBrains Mono" w:cs="Courier New"/>
+          <w:color w:val="080808"/>
+          <w:sz w:val="20"/>
+          <w:szCs w:val="20"/>
+          <w:lang w:eastAsia="ru-RU"/>
+        </w:rPr>
+      </w:pPr>
+      <w:r>
+        <w:rPr>
+          <w:noProof/>
+          <w:lang w:eastAsia="ru-RU"/>
+        </w:rPr>
+        <w:drawing>
+          <wp:inline distT="0" distB="0" distL="0" distR="0" wp14:anchorId="5D97649A" wp14:editId="28F1A6A2">
+            <wp:extent cx="5771429" cy="4400000"/>
+            <wp:effectExtent l="0" t="0" r="1270" b="635"/>
+            <wp:docPr id="33" name="Рисунок 33"/>
+            <wp:cNvGraphicFramePr>
+              <a:graphicFrameLocks xmlns:a="http://schemas.openxmlformats.org/drawingml/2006/main" noChangeAspect="1"/>
+            </wp:cNvGraphicFramePr>
+            <a:graphic xmlns:a="http://schemas.openxmlformats.org/drawingml/2006/main">
+              <a:graphicData uri="http://schemas.openxmlformats.org/drawingml/2006/picture">
+                <pic:pic xmlns:pic="http://schemas.openxmlformats.org/drawingml/2006/picture">
+                  <pic:nvPicPr>
+                    <pic:cNvPr id="1" name=""/>
+                    <pic:cNvPicPr/>
+                  </pic:nvPicPr>
+                  <pic:blipFill>
+                    <a:blip r:embed="rId35"/>
+                    <a:stretch>
+                      <a:fillRect/>
+                    </a:stretch>
+                  </pic:blipFill>
+                  <pic:spPr>
+                    <a:xfrm>
+                      <a:off x="0" y="0"/>
+                      <a:ext cx="5771429" cy="4400000"/>
+                    </a:xfrm>
+                    <a:prstGeom prst="rect">
+                      <a:avLst/>
+                    </a:prstGeom>
+                  </pic:spPr>
+                </pic:pic>
+              </a:graphicData>
+            </a:graphic>
+          </wp:inline>
+        </w:drawing>
+      </w:r>
+    </w:p>
+    <w:p>
+      <w:pPr>
+        <w:shd w:val="clear" w:color="auto" w:fill="FFFFFF"/>
+        <w:tabs>
+          <w:tab w:val="left" w:pos="916"/>
+          <w:tab w:val="left" w:pos="1832"/>
+          <w:tab w:val="left" w:pos="2748"/>
+          <w:tab w:val="left" w:pos="3664"/>
+          <w:tab w:val="left" w:pos="4580"/>
+          <w:tab w:val="left" w:pos="5496"/>
+          <w:tab w:val="left" w:pos="6412"/>
+          <w:tab w:val="left" w:pos="7328"/>
+          <w:tab w:val="left" w:pos="8244"/>
+          <w:tab w:val="left" w:pos="9160"/>
+          <w:tab w:val="left" w:pos="10076"/>
+          <w:tab w:val="left" w:pos="10992"/>
+          <w:tab w:val="left" w:pos="11908"/>
+          <w:tab w:val="left" w:pos="12824"/>
+          <w:tab w:val="left" w:pos="13740"/>
+          <w:tab w:val="left" w:pos="14656"/>
+        </w:tabs>
+        <w:spacing w:after="0" w:line="240" w:lineRule="auto"/>
+        <w:rPr>
+          <w:rFonts w:ascii="JetBrains Mono" w:eastAsia="Times New Roman" w:hAnsi="JetBrains Mono" w:cs="Courier New"/>
+          <w:color w:val="080808"/>
+          <w:sz w:val="20"/>
+          <w:szCs w:val="20"/>
+          <w:lang w:eastAsia="ru-RU"/>
+        </w:rPr>
+      </w:pPr>
+      <w:r>
+        <w:rPr>
+          <w:rFonts w:ascii="JetBrains Mono" w:eastAsia="Times New Roman" w:hAnsi="JetBrains Mono" w:cs="Courier New"/>
+          <w:color w:val="080808"/>
+          <w:sz w:val="20"/>
+          <w:szCs w:val="20"/>
+          <w:lang w:eastAsia="ru-RU"/>
+        </w:rPr>
+        <w:t>Все работает.</w:t>
+      </w:r>
+    </w:p>
+    <w:p>
+      <w:pPr>
+        <w:shd w:val="clear" w:color="auto" w:fill="FFFFFF"/>
+        <w:tabs>
+          <w:tab w:val="left" w:pos="916"/>
+          <w:tab w:val="left" w:pos="1832"/>
+          <w:tab w:val="left" w:pos="2748"/>
+          <w:tab w:val="left" w:pos="3664"/>
+          <w:tab w:val="left" w:pos="4580"/>
+          <w:tab w:val="left" w:pos="5496"/>
+          <w:tab w:val="left" w:pos="6412"/>
+          <w:tab w:val="left" w:pos="7328"/>
+          <w:tab w:val="left" w:pos="8244"/>
+          <w:tab w:val="left" w:pos="9160"/>
+          <w:tab w:val="left" w:pos="10076"/>
+          <w:tab w:val="left" w:pos="10992"/>
+          <w:tab w:val="left" w:pos="11908"/>
+          <w:tab w:val="left" w:pos="12824"/>
+          <w:tab w:val="left" w:pos="13740"/>
+          <w:tab w:val="left" w:pos="14656"/>
+        </w:tabs>
+        <w:spacing w:after="0" w:line="240" w:lineRule="auto"/>
+        <w:rPr>
+          <w:rFonts w:ascii="JetBrains Mono" w:eastAsia="Times New Roman" w:hAnsi="JetBrains Mono" w:cs="Courier New"/>
+          <w:color w:val="080808"/>
+          <w:sz w:val="20"/>
+          <w:szCs w:val="20"/>
+          <w:lang w:eastAsia="ru-RU"/>
+        </w:rPr>
+      </w:pPr>
+      <w:r>
+        <w:rPr>
+          <w:rFonts w:ascii="JetBrains Mono" w:eastAsia="Times New Roman" w:hAnsi="JetBrains Mono" w:cs="Courier New"/>
+          <w:color w:val="080808"/>
+          <w:sz w:val="20"/>
+          <w:szCs w:val="20"/>
+          <w:lang w:eastAsia="ru-RU"/>
+        </w:rPr>
+        <w:t>Теперь</w:t>
+      </w:r>
+      <w:r>
+        <w:rPr>
+          <w:rFonts w:ascii="JetBrains Mono" w:eastAsia="Times New Roman" w:hAnsi="JetBrains Mono" w:cs="Courier New"/>
+          <w:color w:val="080808"/>
+          <w:sz w:val="20"/>
+          <w:szCs w:val="20"/>
+          <w:lang w:eastAsia="ru-RU"/>
+        </w:rPr>
+        <w:t xml:space="preserve"> </w:t>
+      </w:r>
+      <w:r>
+        <w:rPr>
+          <w:rFonts w:ascii="JetBrains Mono" w:eastAsia="Times New Roman" w:hAnsi="JetBrains Mono" w:cs="Courier New"/>
+          <w:color w:val="080808"/>
+          <w:sz w:val="20"/>
+          <w:szCs w:val="20"/>
+          <w:lang w:eastAsia="ru-RU"/>
+        </w:rPr>
+        <w:t>мы</w:t>
+      </w:r>
+      <w:r>
+        <w:rPr>
+          <w:rFonts w:ascii="JetBrains Mono" w:eastAsia="Times New Roman" w:hAnsi="JetBrains Mono" w:cs="Courier New"/>
+          <w:color w:val="080808"/>
+          <w:sz w:val="20"/>
+          <w:szCs w:val="20"/>
+          <w:lang w:eastAsia="ru-RU"/>
+        </w:rPr>
+        <w:t xml:space="preserve"> </w:t>
+      </w:r>
+      <w:r>
+        <w:rPr>
+          <w:rFonts w:ascii="JetBrains Mono" w:eastAsia="Times New Roman" w:hAnsi="JetBrains Mono" w:cs="Courier New"/>
+          <w:color w:val="080808"/>
+          <w:sz w:val="20"/>
+          <w:szCs w:val="20"/>
+          <w:lang w:eastAsia="ru-RU"/>
+        </w:rPr>
+        <w:t>можем</w:t>
+      </w:r>
+      <w:r>
+        <w:rPr>
+          <w:rFonts w:ascii="JetBrains Mono" w:eastAsia="Times New Roman" w:hAnsi="JetBrains Mono" w:cs="Courier New"/>
+          <w:color w:val="080808"/>
+          <w:sz w:val="20"/>
+          <w:szCs w:val="20"/>
+          <w:lang w:eastAsia="ru-RU"/>
+        </w:rPr>
+        <w:t xml:space="preserve"> </w:t>
+      </w:r>
+      <w:r>
+        <w:rPr>
+          <w:rFonts w:ascii="JetBrains Mono" w:eastAsia="Times New Roman" w:hAnsi="JetBrains Mono" w:cs="Courier New"/>
+          <w:color w:val="080808"/>
+          <w:sz w:val="20"/>
+          <w:szCs w:val="20"/>
+          <w:lang w:eastAsia="ru-RU"/>
+        </w:rPr>
+        <w:t>в</w:t>
+      </w:r>
+      <w:r>
+        <w:rPr>
+          <w:rFonts w:ascii="JetBrains Mono" w:eastAsia="Times New Roman" w:hAnsi="JetBrains Mono" w:cs="Courier New"/>
+          <w:color w:val="080808"/>
+          <w:sz w:val="20"/>
+          <w:szCs w:val="20"/>
+          <w:lang w:eastAsia="ru-RU"/>
+        </w:rPr>
+        <w:t xml:space="preserve"> </w:t>
+      </w:r>
+      <w:r>
+        <w:rPr>
+          <w:rFonts w:ascii="JetBrains Mono" w:eastAsia="Times New Roman" w:hAnsi="JetBrains Mono" w:cs="Courier New"/>
+          <w:color w:val="080808"/>
+          <w:sz w:val="20"/>
+          <w:szCs w:val="20"/>
+          <w:lang w:val="en-US" w:eastAsia="ru-RU"/>
+        </w:rPr>
+        <w:t>DAL</w:t>
+      </w:r>
+      <w:r>
+        <w:rPr>
+          <w:rFonts w:ascii="JetBrains Mono" w:eastAsia="Times New Roman" w:hAnsi="JetBrains Mono" w:cs="Courier New"/>
+          <w:color w:val="080808"/>
+          <w:sz w:val="20"/>
+          <w:szCs w:val="20"/>
+          <w:lang w:eastAsia="ru-RU"/>
+        </w:rPr>
+        <w:t xml:space="preserve"> (</w:t>
+      </w:r>
+      <w:r>
+        <w:rPr>
+          <w:rFonts w:ascii="JetBrains Mono" w:eastAsia="Times New Roman" w:hAnsi="JetBrains Mono" w:cs="Courier New"/>
+          <w:color w:val="080808"/>
+          <w:sz w:val="20"/>
+          <w:szCs w:val="20"/>
+          <w:lang w:val="en-US" w:eastAsia="ru-RU"/>
+        </w:rPr>
+        <w:t>Data</w:t>
+      </w:r>
+      <w:r>
+        <w:rPr>
+          <w:rFonts w:ascii="JetBrains Mono" w:eastAsia="Times New Roman" w:hAnsi="JetBrains Mono" w:cs="Courier New"/>
+          <w:color w:val="080808"/>
+          <w:sz w:val="20"/>
+          <w:szCs w:val="20"/>
+          <w:lang w:eastAsia="ru-RU"/>
+        </w:rPr>
+        <w:t xml:space="preserve"> </w:t>
+      </w:r>
+      <w:r>
+        <w:rPr>
+          <w:rFonts w:ascii="JetBrains Mono" w:eastAsia="Times New Roman" w:hAnsi="JetBrains Mono" w:cs="Courier New"/>
+          <w:color w:val="080808"/>
+          <w:sz w:val="20"/>
+          <w:szCs w:val="20"/>
+          <w:lang w:val="en-US" w:eastAsia="ru-RU"/>
+        </w:rPr>
+        <w:t>Access</w:t>
+      </w:r>
+      <w:r>
+        <w:rPr>
+          <w:rFonts w:ascii="JetBrains Mono" w:eastAsia="Times New Roman" w:hAnsi="JetBrains Mono" w:cs="Courier New"/>
+          <w:color w:val="080808"/>
+          <w:sz w:val="20"/>
+          <w:szCs w:val="20"/>
+          <w:lang w:eastAsia="ru-RU"/>
+        </w:rPr>
+        <w:t xml:space="preserve"> </w:t>
+      </w:r>
+      <w:r>
+        <w:rPr>
+          <w:rFonts w:ascii="JetBrains Mono" w:eastAsia="Times New Roman" w:hAnsi="JetBrains Mono" w:cs="Courier New"/>
+          <w:color w:val="080808"/>
+          <w:sz w:val="20"/>
+          <w:szCs w:val="20"/>
+          <w:lang w:val="en-US" w:eastAsia="ru-RU"/>
+        </w:rPr>
+        <w:t>Layer</w:t>
+      </w:r>
+      <w:r>
+        <w:rPr>
+          <w:rFonts w:ascii="JetBrains Mono" w:eastAsia="Times New Roman" w:hAnsi="JetBrains Mono" w:cs="Courier New"/>
+          <w:color w:val="080808"/>
+          <w:sz w:val="20"/>
+          <w:szCs w:val="20"/>
+          <w:lang w:eastAsia="ru-RU"/>
+        </w:rPr>
+        <w:t xml:space="preserve"> = </w:t>
+      </w:r>
+      <w:r>
+        <w:rPr>
+          <w:rFonts w:ascii="JetBrains Mono" w:eastAsia="Times New Roman" w:hAnsi="JetBrains Mono" w:cs="Courier New"/>
+          <w:color w:val="080808"/>
+          <w:sz w:val="20"/>
+          <w:szCs w:val="20"/>
+          <w:lang w:val="en-US" w:eastAsia="ru-RU"/>
+        </w:rPr>
+        <w:t>service</w:t>
+      </w:r>
+      <w:r>
+        <w:rPr>
+          <w:rFonts w:ascii="JetBrains Mono" w:eastAsia="Times New Roman" w:hAnsi="JetBrains Mono" w:cs="Courier New"/>
+          <w:color w:val="080808"/>
+          <w:sz w:val="20"/>
+          <w:szCs w:val="20"/>
+          <w:lang w:eastAsia="ru-RU"/>
+        </w:rPr>
+        <w:t>.</w:t>
+      </w:r>
+      <w:proofErr w:type="spellStart"/>
+      <w:r>
+        <w:rPr>
+          <w:rFonts w:ascii="JetBrains Mono" w:eastAsia="Times New Roman" w:hAnsi="JetBrains Mono" w:cs="Courier New"/>
+          <w:color w:val="080808"/>
+          <w:sz w:val="20"/>
+          <w:szCs w:val="20"/>
+          <w:lang w:val="en-US" w:eastAsia="ru-RU"/>
+        </w:rPr>
+        <w:t>js</w:t>
+      </w:r>
+      <w:proofErr w:type="spellEnd"/>
+      <w:r>
+        <w:rPr>
+          <w:rFonts w:ascii="JetBrains Mono" w:eastAsia="Times New Roman" w:hAnsi="JetBrains Mono" w:cs="Courier New"/>
+          <w:color w:val="080808"/>
+          <w:sz w:val="20"/>
+          <w:szCs w:val="20"/>
+          <w:lang w:eastAsia="ru-RU"/>
+        </w:rPr>
+        <w:t>)</w:t>
+      </w:r>
+      <w:r>
+        <w:rPr>
+          <w:rFonts w:ascii="JetBrains Mono" w:eastAsia="Times New Roman" w:hAnsi="JetBrains Mono" w:cs="Courier New"/>
+          <w:color w:val="080808"/>
+          <w:sz w:val="20"/>
+          <w:szCs w:val="20"/>
+          <w:lang w:eastAsia="ru-RU"/>
+        </w:rPr>
+        <w:t xml:space="preserve"> </w:t>
+      </w:r>
+      <w:proofErr w:type="gramStart"/>
+      <w:r>
+        <w:rPr>
+          <w:rFonts w:ascii="JetBrains Mono" w:eastAsia="Times New Roman" w:hAnsi="JetBrains Mono" w:cs="Courier New"/>
+          <w:color w:val="080808"/>
+          <w:sz w:val="20"/>
+          <w:szCs w:val="20"/>
+          <w:lang w:eastAsia="ru-RU"/>
+        </w:rPr>
+        <w:t>подключить например</w:t>
+      </w:r>
+      <w:proofErr w:type="gramEnd"/>
+      <w:r>
+        <w:rPr>
+          <w:rFonts w:ascii="JetBrains Mono" w:eastAsia="Times New Roman" w:hAnsi="JetBrains Mono" w:cs="Courier New"/>
+          <w:color w:val="080808"/>
+          <w:sz w:val="20"/>
+          <w:szCs w:val="20"/>
+          <w:lang w:eastAsia="ru-RU"/>
+        </w:rPr>
+        <w:t xml:space="preserve"> другую библиотеку </w:t>
+      </w:r>
+      <w:proofErr w:type="spellStart"/>
+      <w:r>
+        <w:rPr>
+          <w:rFonts w:ascii="JetBrains Mono" w:eastAsia="Times New Roman" w:hAnsi="JetBrains Mono" w:cs="Courier New"/>
+          <w:color w:val="080808"/>
+          <w:sz w:val="20"/>
+          <w:szCs w:val="20"/>
+          <w:lang w:val="en-US" w:eastAsia="ru-RU"/>
+        </w:rPr>
+        <w:t>axios</w:t>
+      </w:r>
+      <w:proofErr w:type="spellEnd"/>
+      <w:r>
+        <w:rPr>
+          <w:rFonts w:ascii="JetBrains Mono" w:eastAsia="Times New Roman" w:hAnsi="JetBrains Mono" w:cs="Courier New"/>
+          <w:color w:val="080808"/>
+          <w:sz w:val="20"/>
+          <w:szCs w:val="20"/>
+          <w:lang w:eastAsia="ru-RU"/>
+        </w:rPr>
+        <w:t xml:space="preserve">, </w:t>
+      </w:r>
+      <w:r>
+        <w:rPr>
+          <w:rFonts w:ascii="JetBrains Mono" w:eastAsia="Times New Roman" w:hAnsi="JetBrains Mono" w:cs="Courier New"/>
+          <w:color w:val="080808"/>
+          <w:sz w:val="20"/>
+          <w:szCs w:val="20"/>
+          <w:lang w:eastAsia="ru-RU"/>
+        </w:rPr>
+        <w:t xml:space="preserve">и она будет без изменений работать с </w:t>
+      </w:r>
+      <w:r>
+        <w:rPr>
+          <w:rFonts w:ascii="JetBrains Mono" w:eastAsia="Times New Roman" w:hAnsi="JetBrains Mono" w:cs="Courier New"/>
+          <w:color w:val="080808"/>
+          <w:sz w:val="20"/>
+          <w:szCs w:val="20"/>
+          <w:lang w:val="en-US" w:eastAsia="ru-RU"/>
+        </w:rPr>
+        <w:t>UI</w:t>
+      </w:r>
+      <w:r>
+        <w:rPr>
+          <w:rFonts w:ascii="JetBrains Mono" w:eastAsia="Times New Roman" w:hAnsi="JetBrains Mono" w:cs="Courier New"/>
+          <w:color w:val="080808"/>
+          <w:sz w:val="20"/>
+          <w:szCs w:val="20"/>
+          <w:lang w:eastAsia="ru-RU"/>
+        </w:rPr>
+        <w:t xml:space="preserve"> </w:t>
+      </w:r>
+      <w:r>
+        <w:rPr>
+          <w:rFonts w:ascii="JetBrains Mono" w:eastAsia="Times New Roman" w:hAnsi="JetBrains Mono" w:cs="Courier New"/>
+          <w:color w:val="080808"/>
+          <w:sz w:val="20"/>
+          <w:szCs w:val="20"/>
+          <w:lang w:eastAsia="ru-RU"/>
+        </w:rPr>
+        <w:t xml:space="preserve">обработчиком </w:t>
+      </w:r>
+      <w:r>
+        <w:rPr>
+          <w:rFonts w:ascii="JetBrains Mono" w:eastAsia="Times New Roman" w:hAnsi="JetBrains Mono" w:cs="Courier New"/>
+          <w:color w:val="080808"/>
+          <w:sz w:val="20"/>
+          <w:szCs w:val="20"/>
+          <w:lang w:eastAsia="ru-RU"/>
+        </w:rPr>
+        <w:t>(</w:t>
+      </w:r>
+      <w:r>
+        <w:rPr>
+          <w:rFonts w:ascii="JetBrains Mono" w:eastAsia="Times New Roman" w:hAnsi="JetBrains Mono" w:cs="Courier New"/>
+          <w:color w:val="080808"/>
+          <w:sz w:val="20"/>
+          <w:szCs w:val="20"/>
+          <w:lang w:val="en-US" w:eastAsia="ru-RU"/>
+        </w:rPr>
+        <w:t>index</w:t>
+      </w:r>
+      <w:r>
+        <w:rPr>
+          <w:rFonts w:ascii="JetBrains Mono" w:eastAsia="Times New Roman" w:hAnsi="JetBrains Mono" w:cs="Courier New"/>
+          <w:color w:val="080808"/>
+          <w:sz w:val="20"/>
+          <w:szCs w:val="20"/>
+          <w:lang w:eastAsia="ru-RU"/>
+        </w:rPr>
+        <w:t>.</w:t>
+      </w:r>
+      <w:proofErr w:type="spellStart"/>
+      <w:r>
+        <w:rPr>
+          <w:rFonts w:ascii="JetBrains Mono" w:eastAsia="Times New Roman" w:hAnsi="JetBrains Mono" w:cs="Courier New"/>
+          <w:color w:val="080808"/>
+          <w:sz w:val="20"/>
+          <w:szCs w:val="20"/>
+          <w:lang w:val="en-US" w:eastAsia="ru-RU"/>
+        </w:rPr>
+        <w:t>js</w:t>
+      </w:r>
+      <w:proofErr w:type="spellEnd"/>
+      <w:r>
+        <w:rPr>
+          <w:rFonts w:ascii="JetBrains Mono" w:eastAsia="Times New Roman" w:hAnsi="JetBrains Mono" w:cs="Courier New"/>
+          <w:color w:val="080808"/>
+          <w:sz w:val="20"/>
+          <w:szCs w:val="20"/>
+          <w:lang w:eastAsia="ru-RU"/>
+        </w:rPr>
+        <w:t xml:space="preserve">). </w:t>
+      </w:r>
+      <w:r>
+        <w:rPr>
+          <w:rFonts w:ascii="JetBrains Mono" w:eastAsia="Times New Roman" w:hAnsi="JetBrains Mono" w:cs="Courier New"/>
+          <w:color w:val="080808"/>
+          <w:sz w:val="20"/>
+          <w:szCs w:val="20"/>
+          <w:lang w:eastAsia="ru-RU"/>
+        </w:rPr>
+        <w:t>В этом весь смыс</w:t>
+      </w:r>
+      <w:r>
+        <w:rPr>
+          <w:rFonts w:ascii="JetBrains Mono" w:eastAsia="Times New Roman" w:hAnsi="JetBrains Mono" w:cs="Courier New" w:hint="eastAsia"/>
+          <w:color w:val="080808"/>
+          <w:sz w:val="20"/>
+          <w:szCs w:val="20"/>
+          <w:lang w:eastAsia="ru-RU"/>
+        </w:rPr>
+        <w:t>л</w:t>
+      </w:r>
+      <w:r>
+        <w:rPr>
+          <w:rFonts w:ascii="JetBrains Mono" w:eastAsia="Times New Roman" w:hAnsi="JetBrains Mono" w:cs="Courier New"/>
+          <w:color w:val="080808"/>
+          <w:sz w:val="20"/>
+          <w:szCs w:val="20"/>
+          <w:lang w:eastAsia="ru-RU"/>
+        </w:rPr>
+        <w:t xml:space="preserve"> – в гибкости:</w:t>
+      </w:r>
+    </w:p>
+    <w:p>
+      <w:pPr>
+        <w:shd w:val="clear" w:color="auto" w:fill="FFFFFF"/>
+        <w:tabs>
+          <w:tab w:val="left" w:pos="916"/>
+          <w:tab w:val="left" w:pos="1832"/>
+          <w:tab w:val="left" w:pos="2748"/>
+          <w:tab w:val="left" w:pos="3664"/>
+          <w:tab w:val="left" w:pos="4580"/>
+          <w:tab w:val="left" w:pos="5496"/>
+          <w:tab w:val="left" w:pos="6412"/>
+          <w:tab w:val="left" w:pos="7328"/>
+          <w:tab w:val="left" w:pos="8244"/>
+          <w:tab w:val="left" w:pos="9160"/>
+          <w:tab w:val="left" w:pos="10076"/>
+          <w:tab w:val="left" w:pos="10992"/>
+          <w:tab w:val="left" w:pos="11908"/>
+          <w:tab w:val="left" w:pos="12824"/>
+          <w:tab w:val="left" w:pos="13740"/>
+          <w:tab w:val="left" w:pos="14656"/>
+        </w:tabs>
+        <w:spacing w:after="0" w:line="240" w:lineRule="auto"/>
+        <w:rPr>
+          <w:rFonts w:ascii="JetBrains Mono" w:eastAsia="Times New Roman" w:hAnsi="JetBrains Mono" w:cs="Courier New"/>
+          <w:color w:val="080808"/>
+          <w:sz w:val="20"/>
+          <w:szCs w:val="20"/>
+          <w:lang w:val="en-US" w:eastAsia="ru-RU"/>
+        </w:rPr>
+      </w:pPr>
+    </w:p>
+    <w:p>
+      <w:pPr>
+        <w:shd w:val="clear" w:color="auto" w:fill="FFFFFF"/>
+        <w:tabs>
+          <w:tab w:val="left" w:pos="916"/>
+          <w:tab w:val="left" w:pos="1832"/>
+          <w:tab w:val="left" w:pos="2748"/>
+          <w:tab w:val="left" w:pos="3664"/>
+          <w:tab w:val="left" w:pos="4580"/>
+          <w:tab w:val="left" w:pos="5496"/>
+          <w:tab w:val="left" w:pos="6412"/>
+          <w:tab w:val="left" w:pos="7328"/>
+          <w:tab w:val="left" w:pos="8244"/>
+          <w:tab w:val="left" w:pos="9160"/>
+          <w:tab w:val="left" w:pos="10076"/>
+          <w:tab w:val="left" w:pos="10992"/>
+          <w:tab w:val="left" w:pos="11908"/>
+          <w:tab w:val="left" w:pos="12824"/>
+          <w:tab w:val="left" w:pos="13740"/>
+          <w:tab w:val="left" w:pos="14656"/>
+        </w:tabs>
+        <w:spacing w:after="0" w:line="240" w:lineRule="auto"/>
+        <w:rPr>
+          <w:rFonts w:ascii="JetBrains Mono" w:eastAsia="Times New Roman" w:hAnsi="JetBrains Mono" w:cs="Courier New"/>
+          <w:color w:val="080808"/>
+          <w:sz w:val="20"/>
+          <w:szCs w:val="20"/>
+          <w:lang w:val="en-US" w:eastAsia="ru-RU"/>
+        </w:rPr>
+      </w:pPr>
+      <w:r>
+        <w:rPr>
+          <w:noProof/>
+          <w:lang w:eastAsia="ru-RU"/>
+        </w:rPr>
+        <w:lastRenderedPageBreak/>
+        <w:drawing>
+          <wp:inline distT="0" distB="0" distL="0" distR="0" wp14:anchorId="74169258" wp14:editId="01208763">
+            <wp:extent cx="5940425" cy="2727325"/>
+            <wp:effectExtent l="0" t="0" r="3175" b="0"/>
+            <wp:docPr id="35" name="Рисунок 35"/>
+            <wp:cNvGraphicFramePr>
+              <a:graphicFrameLocks xmlns:a="http://schemas.openxmlformats.org/drawingml/2006/main" noChangeAspect="1"/>
+            </wp:cNvGraphicFramePr>
+            <a:graphic xmlns:a="http://schemas.openxmlformats.org/drawingml/2006/main">
+              <a:graphicData uri="http://schemas.openxmlformats.org/drawingml/2006/picture">
+                <pic:pic xmlns:pic="http://schemas.openxmlformats.org/drawingml/2006/picture">
+                  <pic:nvPicPr>
+                    <pic:cNvPr id="1" name=""/>
+                    <pic:cNvPicPr/>
+                  </pic:nvPicPr>
+                  <pic:blipFill>
+                    <a:blip r:embed="rId36"/>
+                    <a:stretch>
+                      <a:fillRect/>
+                    </a:stretch>
+                  </pic:blipFill>
+                  <pic:spPr>
+                    <a:xfrm>
+                      <a:off x="0" y="0"/>
+                      <a:ext cx="5940425" cy="2727325"/>
+                    </a:xfrm>
+                    <a:prstGeom prst="rect">
+                      <a:avLst/>
+                    </a:prstGeom>
+                  </pic:spPr>
+                </pic:pic>
+              </a:graphicData>
+            </a:graphic>
+          </wp:inline>
+        </w:drawing>
+      </w:r>
+    </w:p>
+    <w:p>
+      <w:pPr>
+        <w:shd w:val="clear" w:color="auto" w:fill="FFFFFF"/>
+        <w:tabs>
+          <w:tab w:val="left" w:pos="916"/>
+          <w:tab w:val="left" w:pos="1832"/>
+          <w:tab w:val="left" w:pos="2748"/>
+          <w:tab w:val="left" w:pos="3664"/>
+          <w:tab w:val="left" w:pos="4580"/>
+          <w:tab w:val="left" w:pos="5496"/>
+          <w:tab w:val="left" w:pos="6412"/>
+          <w:tab w:val="left" w:pos="7328"/>
+          <w:tab w:val="left" w:pos="8244"/>
+          <w:tab w:val="left" w:pos="9160"/>
+          <w:tab w:val="left" w:pos="10076"/>
+          <w:tab w:val="left" w:pos="10992"/>
+          <w:tab w:val="left" w:pos="11908"/>
+          <w:tab w:val="left" w:pos="12824"/>
+          <w:tab w:val="left" w:pos="13740"/>
+          <w:tab w:val="left" w:pos="14656"/>
+        </w:tabs>
+        <w:spacing w:after="0" w:line="240" w:lineRule="auto"/>
+        <w:rPr>
+          <w:rFonts w:ascii="JetBrains Mono" w:eastAsia="Times New Roman" w:hAnsi="JetBrains Mono" w:cs="Courier New"/>
+          <w:color w:val="080808"/>
+          <w:sz w:val="20"/>
+          <w:szCs w:val="20"/>
+          <w:lang w:val="en-US" w:eastAsia="ru-RU"/>
+        </w:rPr>
+      </w:pPr>
+    </w:p>
+    <w:p>
+      <w:pPr>
+        <w:shd w:val="clear" w:color="auto" w:fill="FFFFFF"/>
+        <w:tabs>
+          <w:tab w:val="left" w:pos="916"/>
+          <w:tab w:val="left" w:pos="1832"/>
+          <w:tab w:val="left" w:pos="2748"/>
+          <w:tab w:val="left" w:pos="3664"/>
+          <w:tab w:val="left" w:pos="4580"/>
+          <w:tab w:val="left" w:pos="5496"/>
+          <w:tab w:val="left" w:pos="6412"/>
+          <w:tab w:val="left" w:pos="7328"/>
+          <w:tab w:val="left" w:pos="8244"/>
+          <w:tab w:val="left" w:pos="9160"/>
+          <w:tab w:val="left" w:pos="10076"/>
+          <w:tab w:val="left" w:pos="10992"/>
+          <w:tab w:val="left" w:pos="11908"/>
+          <w:tab w:val="left" w:pos="12824"/>
+          <w:tab w:val="left" w:pos="13740"/>
+          <w:tab w:val="left" w:pos="14656"/>
+        </w:tabs>
+        <w:spacing w:after="0" w:line="240" w:lineRule="auto"/>
+        <w:rPr>
+          <w:rFonts w:ascii="JetBrains Mono" w:eastAsia="Times New Roman" w:hAnsi="JetBrains Mono" w:cs="Courier New"/>
+          <w:color w:val="080808"/>
+          <w:sz w:val="20"/>
+          <w:szCs w:val="20"/>
+          <w:lang w:val="en-US" w:eastAsia="ru-RU"/>
+        </w:rPr>
+      </w:pPr>
+      <w:r>
+        <w:rPr>
+          <w:noProof/>
+          <w:lang w:eastAsia="ru-RU"/>
+        </w:rPr>
+        <w:drawing>
+          <wp:inline distT="0" distB="0" distL="0" distR="0" wp14:anchorId="1F686434" wp14:editId="10505655">
+            <wp:extent cx="5940425" cy="2270760"/>
+            <wp:effectExtent l="0" t="0" r="3175" b="0"/>
+            <wp:docPr id="34" name="Рисунок 34"/>
+            <wp:cNvGraphicFramePr>
+              <a:graphicFrameLocks xmlns:a="http://schemas.openxmlformats.org/drawingml/2006/main" noChangeAspect="1"/>
+            </wp:cNvGraphicFramePr>
+            <a:graphic xmlns:a="http://schemas.openxmlformats.org/drawingml/2006/main">
+              <a:graphicData uri="http://schemas.openxmlformats.org/drawingml/2006/picture">
+                <pic:pic xmlns:pic="http://schemas.openxmlformats.org/drawingml/2006/picture">
+                  <pic:nvPicPr>
+                    <pic:cNvPr id="1" name=""/>
+                    <pic:cNvPicPr/>
+                  </pic:nvPicPr>
+                  <pic:blipFill>
+                    <a:blip r:embed="rId37"/>
+                    <a:stretch>
+                      <a:fillRect/>
+                    </a:stretch>
+                  </pic:blipFill>
+                  <pic:spPr>
+                    <a:xfrm>
+                      <a:off x="0" y="0"/>
+                      <a:ext cx="5940425" cy="2270760"/>
+                    </a:xfrm>
+                    <a:prstGeom prst="rect">
+                      <a:avLst/>
+                    </a:prstGeom>
+                  </pic:spPr>
+                </pic:pic>
+              </a:graphicData>
+            </a:graphic>
+          </wp:inline>
+        </w:drawing>
+      </w:r>
+    </w:p>
+    <w:p>
+      <w:pPr>
+        <w:shd w:val="clear" w:color="auto" w:fill="FFFFFF"/>
+        <w:tabs>
+          <w:tab w:val="left" w:pos="916"/>
+          <w:tab w:val="left" w:pos="1832"/>
+          <w:tab w:val="left" w:pos="2748"/>
+          <w:tab w:val="left" w:pos="3664"/>
+          <w:tab w:val="left" w:pos="4580"/>
+          <w:tab w:val="left" w:pos="5496"/>
+          <w:tab w:val="left" w:pos="6412"/>
+          <w:tab w:val="left" w:pos="7328"/>
+          <w:tab w:val="left" w:pos="8244"/>
+          <w:tab w:val="left" w:pos="9160"/>
+          <w:tab w:val="left" w:pos="10076"/>
+          <w:tab w:val="left" w:pos="10992"/>
+          <w:tab w:val="left" w:pos="11908"/>
+          <w:tab w:val="left" w:pos="12824"/>
+          <w:tab w:val="left" w:pos="13740"/>
+          <w:tab w:val="left" w:pos="14656"/>
+        </w:tabs>
+        <w:spacing w:after="0" w:line="240" w:lineRule="auto"/>
+        <w:rPr>
+          <w:rFonts w:ascii="JetBrains Mono" w:eastAsia="Times New Roman" w:hAnsi="JetBrains Mono" w:cs="Courier New"/>
+          <w:color w:val="080808"/>
+          <w:sz w:val="20"/>
+          <w:szCs w:val="20"/>
+          <w:lang w:eastAsia="ru-RU"/>
+        </w:rPr>
+      </w:pPr>
+      <w:r>
+        <w:rPr>
+          <w:rFonts w:ascii="JetBrains Mono" w:eastAsia="Times New Roman" w:hAnsi="JetBrains Mono" w:cs="Courier New"/>
+          <w:color w:val="080808"/>
+          <w:sz w:val="20"/>
+          <w:szCs w:val="20"/>
+          <w:lang w:eastAsia="ru-RU"/>
+        </w:rPr>
+        <w:t xml:space="preserve">Все </w:t>
+      </w:r>
+      <w:proofErr w:type="gramStart"/>
+      <w:r>
+        <w:rPr>
+          <w:rFonts w:ascii="JetBrains Mono" w:eastAsia="Times New Roman" w:hAnsi="JetBrains Mono" w:cs="Courier New"/>
+          <w:color w:val="080808"/>
+          <w:sz w:val="20"/>
+          <w:szCs w:val="20"/>
+          <w:lang w:eastAsia="ru-RU"/>
+        </w:rPr>
+        <w:t>работает,  при</w:t>
+      </w:r>
+      <w:proofErr w:type="gramEnd"/>
+      <w:r>
+        <w:rPr>
+          <w:rFonts w:ascii="JetBrains Mono" w:eastAsia="Times New Roman" w:hAnsi="JetBrains Mono" w:cs="Courier New"/>
+          <w:color w:val="080808"/>
+          <w:sz w:val="20"/>
+          <w:szCs w:val="20"/>
+          <w:lang w:eastAsia="ru-RU"/>
+        </w:rPr>
+        <w:t xml:space="preserve"> этом, наш </w:t>
+      </w:r>
+      <w:r>
+        <w:rPr>
+          <w:rFonts w:ascii="JetBrains Mono" w:eastAsia="Times New Roman" w:hAnsi="JetBrains Mono" w:cs="Courier New"/>
+          <w:color w:val="080808"/>
+          <w:sz w:val="20"/>
+          <w:szCs w:val="20"/>
+          <w:lang w:val="en-US" w:eastAsia="ru-RU"/>
+        </w:rPr>
+        <w:t>index</w:t>
+      </w:r>
+      <w:r>
+        <w:rPr>
+          <w:rFonts w:ascii="JetBrains Mono" w:eastAsia="Times New Roman" w:hAnsi="JetBrains Mono" w:cs="Courier New"/>
+          <w:color w:val="080808"/>
+          <w:sz w:val="20"/>
+          <w:szCs w:val="20"/>
+          <w:lang w:eastAsia="ru-RU"/>
+        </w:rPr>
+        <w:t>.</w:t>
+      </w:r>
+      <w:proofErr w:type="spellStart"/>
+      <w:r>
+        <w:rPr>
+          <w:rFonts w:ascii="JetBrains Mono" w:eastAsia="Times New Roman" w:hAnsi="JetBrains Mono" w:cs="Courier New"/>
+          <w:color w:val="080808"/>
+          <w:sz w:val="20"/>
+          <w:szCs w:val="20"/>
+          <w:lang w:val="en-US" w:eastAsia="ru-RU"/>
+        </w:rPr>
+        <w:t>js</w:t>
+      </w:r>
+      <w:proofErr w:type="spellEnd"/>
+      <w:r>
+        <w:rPr>
+          <w:rFonts w:ascii="JetBrains Mono" w:eastAsia="Times New Roman" w:hAnsi="JetBrains Mono" w:cs="Courier New"/>
+          <w:color w:val="080808"/>
+          <w:sz w:val="20"/>
+          <w:szCs w:val="20"/>
+          <w:lang w:eastAsia="ru-RU"/>
+        </w:rPr>
+        <w:t xml:space="preserve"> </w:t>
+      </w:r>
+      <w:r>
+        <w:rPr>
+          <w:rFonts w:ascii="JetBrains Mono" w:eastAsia="Times New Roman" w:hAnsi="JetBrains Mono" w:cs="Courier New"/>
+          <w:color w:val="080808"/>
+          <w:sz w:val="20"/>
+          <w:szCs w:val="20"/>
+          <w:lang w:eastAsia="ru-RU"/>
+        </w:rPr>
+        <w:t xml:space="preserve">остался без изменений. Чистим </w:t>
+      </w:r>
+      <w:proofErr w:type="spellStart"/>
+      <w:r>
+        <w:rPr>
+          <w:rFonts w:ascii="JetBrains Mono" w:eastAsia="Times New Roman" w:hAnsi="JetBrains Mono" w:cs="Courier New"/>
+          <w:color w:val="080808"/>
+          <w:sz w:val="20"/>
+          <w:szCs w:val="20"/>
+          <w:lang w:eastAsia="ru-RU"/>
+        </w:rPr>
+        <w:t>нычки</w:t>
+      </w:r>
+      <w:proofErr w:type="spellEnd"/>
+    </w:p>
+    <w:p>
+      <w:pPr>
+        <w:shd w:val="clear" w:color="auto" w:fill="FFFFFF"/>
+        <w:tabs>
+          <w:tab w:val="left" w:pos="916"/>
+          <w:tab w:val="left" w:pos="1832"/>
+          <w:tab w:val="left" w:pos="2748"/>
+          <w:tab w:val="left" w:pos="3664"/>
+          <w:tab w:val="left" w:pos="4580"/>
+          <w:tab w:val="left" w:pos="5496"/>
+          <w:tab w:val="left" w:pos="6412"/>
+          <w:tab w:val="left" w:pos="7328"/>
+          <w:tab w:val="left" w:pos="8244"/>
+          <w:tab w:val="left" w:pos="9160"/>
+          <w:tab w:val="left" w:pos="10076"/>
+          <w:tab w:val="left" w:pos="10992"/>
+          <w:tab w:val="left" w:pos="11908"/>
+          <w:tab w:val="left" w:pos="12824"/>
+          <w:tab w:val="left" w:pos="13740"/>
+          <w:tab w:val="left" w:pos="14656"/>
+        </w:tabs>
+        <w:spacing w:after="0" w:line="240" w:lineRule="auto"/>
+        <w:rPr>
+          <w:rFonts w:ascii="JetBrains Mono" w:eastAsia="Times New Roman" w:hAnsi="JetBrains Mono" w:cs="Courier New"/>
+          <w:color w:val="080808"/>
+          <w:sz w:val="20"/>
+          <w:szCs w:val="20"/>
+          <w:lang w:eastAsia="ru-RU"/>
+        </w:rPr>
+      </w:pPr>
+      <w:r>
+        <w:rPr>
+          <w:noProof/>
+          <w:lang w:eastAsia="ru-RU"/>
+        </w:rPr>
+        <w:drawing>
+          <wp:inline distT="0" distB="0" distL="0" distR="0" wp14:anchorId="4AE01FBC" wp14:editId="732E4492">
+            <wp:extent cx="3000000" cy="2295238"/>
+            <wp:effectExtent l="0" t="0" r="0" b="0"/>
+            <wp:docPr id="30" name="Рисунок 30"/>
+            <wp:cNvGraphicFramePr>
+              <a:graphicFrameLocks xmlns:a="http://schemas.openxmlformats.org/drawingml/2006/main" noChangeAspect="1"/>
+            </wp:cNvGraphicFramePr>
+            <a:graphic xmlns:a="http://schemas.openxmlformats.org/drawingml/2006/main">
+              <a:graphicData uri="http://schemas.openxmlformats.org/drawingml/2006/picture">
+                <pic:pic xmlns:pic="http://schemas.openxmlformats.org/drawingml/2006/picture">
+                  <pic:nvPicPr>
+                    <pic:cNvPr id="1" name=""/>
+                    <pic:cNvPicPr/>
+                  </pic:nvPicPr>
+                  <pic:blipFill>
+                    <a:blip r:embed="rId38"/>
+                    <a:stretch>
+                      <a:fillRect/>
+                    </a:stretch>
+                  </pic:blipFill>
+                  <pic:spPr>
+                    <a:xfrm>
+                      <a:off x="0" y="0"/>
+                      <a:ext cx="3000000" cy="2295238"/>
+                    </a:xfrm>
+                    <a:prstGeom prst="rect">
+                      <a:avLst/>
+                    </a:prstGeom>
+                  </pic:spPr>
+                </pic:pic>
+              </a:graphicData>
+            </a:graphic>
+          </wp:inline>
+        </w:drawing>
+      </w:r>
+      <w:bookmarkStart w:id="0" w:name="_GoBack"/>
+      <w:bookmarkEnd w:id="0"/>
+    </w:p>
+    <w:p>
+      <w:pPr>
+        <w:shd w:val="clear" w:color="auto" w:fill="FFFFFF"/>
+        <w:tabs>
+          <w:tab w:val="left" w:pos="916"/>
+          <w:tab w:val="left" w:pos="1832"/>
+          <w:tab w:val="left" w:pos="2748"/>
+          <w:tab w:val="left" w:pos="3664"/>
+          <w:tab w:val="left" w:pos="4580"/>
+          <w:tab w:val="left" w:pos="5496"/>
+          <w:tab w:val="left" w:pos="6412"/>
+          <w:tab w:val="left" w:pos="7328"/>
+          <w:tab w:val="left" w:pos="8244"/>
+          <w:tab w:val="left" w:pos="9160"/>
+          <w:tab w:val="left" w:pos="10076"/>
+          <w:tab w:val="left" w:pos="10992"/>
+          <w:tab w:val="left" w:pos="11908"/>
+          <w:tab w:val="left" w:pos="12824"/>
+          <w:tab w:val="left" w:pos="13740"/>
+          <w:tab w:val="left" w:pos="14656"/>
+        </w:tabs>
+        <w:spacing w:after="0" w:line="240" w:lineRule="auto"/>
+        <w:rPr>
+          <w:rFonts w:ascii="JetBrains Mono" w:eastAsia="Times New Roman" w:hAnsi="JetBrains Mono" w:cs="Courier New"/>
+          <w:color w:val="080808"/>
+          <w:sz w:val="20"/>
+          <w:szCs w:val="20"/>
+          <w:lang w:val="en-US" w:eastAsia="ru-RU"/>
+        </w:rPr>
+      </w:pPr>
+      <w:proofErr w:type="spellStart"/>
+      <w:r>
+        <w:rPr>
+          <w:rFonts w:ascii="JetBrains Mono" w:eastAsia="Times New Roman" w:hAnsi="JetBrains Mono" w:cs="Courier New"/>
+          <w:color w:val="080808"/>
+          <w:sz w:val="20"/>
+          <w:szCs w:val="20"/>
+          <w:lang w:val="en-US" w:eastAsia="ru-RU"/>
+        </w:rPr>
+        <w:t>Git</w:t>
+      </w:r>
+      <w:proofErr w:type="spellEnd"/>
+    </w:p>
+    <w:p>
+      <w:pPr>
+        <w:shd w:val="clear" w:color="auto" w:fill="FFFFFF"/>
+        <w:tabs>
+          <w:tab w:val="left" w:pos="916"/>
+          <w:tab w:val="left" w:pos="1832"/>
+          <w:tab w:val="left" w:pos="2748"/>
+          <w:tab w:val="left" w:pos="3664"/>
+          <w:tab w:val="left" w:pos="4580"/>
+          <w:tab w:val="left" w:pos="5496"/>
+          <w:tab w:val="left" w:pos="6412"/>
+          <w:tab w:val="left" w:pos="7328"/>
+          <w:tab w:val="left" w:pos="8244"/>
+          <w:tab w:val="left" w:pos="9160"/>
+          <w:tab w:val="left" w:pos="10076"/>
+          <w:tab w:val="left" w:pos="10992"/>
+          <w:tab w:val="left" w:pos="11908"/>
+          <w:tab w:val="left" w:pos="12824"/>
+          <w:tab w:val="left" w:pos="13740"/>
+          <w:tab w:val="left" w:pos="14656"/>
+        </w:tabs>
+        <w:spacing w:after="0" w:line="240" w:lineRule="auto"/>
+        <w:rPr>
+          <w:rFonts w:ascii="JetBrains Mono" w:eastAsia="Times New Roman" w:hAnsi="JetBrains Mono" w:cs="Courier New"/>
+          <w:color w:val="080808"/>
+          <w:sz w:val="20"/>
+          <w:szCs w:val="20"/>
+          <w:lang w:val="en-US" w:eastAsia="ru-RU"/>
         </w:rPr>
       </w:pPr>
     </w:p>

</xml_diff>

<commit_message>
Project 1, Tests for everyone - 003, Промисы, Promise, промис
</commit_message>
<xml_diff>
--- a/ajax.docx
+++ b/ajax.docx
@@ -6172,8 +6172,6 @@
           </wp:inline>
         </w:drawing>
       </w:r>
-      <w:bookmarkStart w:id="0" w:name="_GoBack"/>
-      <w:bookmarkEnd w:id="0"/>
     </w:p>
     <w:p>
       <w:pPr>
@@ -6246,6 +6244,2259 @@
           <w:sz w:val="20"/>
           <w:szCs w:val="20"/>
           <w:lang w:val="en-US" w:eastAsia="ru-RU"/>
+        </w:rPr>
+      </w:pPr>
+    </w:p>
+    <w:p>
+      <w:pPr>
+        <w:shd w:val="clear" w:color="auto" w:fill="FFFFFF"/>
+        <w:tabs>
+          <w:tab w:val="left" w:pos="916"/>
+          <w:tab w:val="left" w:pos="1832"/>
+          <w:tab w:val="left" w:pos="2748"/>
+          <w:tab w:val="left" w:pos="3664"/>
+          <w:tab w:val="left" w:pos="4580"/>
+          <w:tab w:val="left" w:pos="5496"/>
+          <w:tab w:val="left" w:pos="6412"/>
+          <w:tab w:val="left" w:pos="7328"/>
+          <w:tab w:val="left" w:pos="8244"/>
+          <w:tab w:val="left" w:pos="9160"/>
+          <w:tab w:val="left" w:pos="10076"/>
+          <w:tab w:val="left" w:pos="10992"/>
+          <w:tab w:val="left" w:pos="11908"/>
+          <w:tab w:val="left" w:pos="12824"/>
+          <w:tab w:val="left" w:pos="13740"/>
+          <w:tab w:val="left" w:pos="14656"/>
+        </w:tabs>
+        <w:spacing w:after="0" w:line="240" w:lineRule="auto"/>
+        <w:rPr>
+          <w:rFonts w:ascii="JetBrains Mono" w:eastAsia="Times New Roman" w:hAnsi="JetBrains Mono" w:cs="Courier New"/>
+          <w:color w:val="080808"/>
+          <w:sz w:val="20"/>
+          <w:szCs w:val="20"/>
+          <w:lang w:val="en-US" w:eastAsia="ru-RU"/>
+        </w:rPr>
+      </w:pPr>
+    </w:p>
+    <w:p>
+      <w:pPr>
+        <w:rPr>
+          <w:rFonts w:ascii="JetBrains Mono" w:eastAsia="Times New Roman" w:hAnsi="JetBrains Mono" w:cs="Courier New"/>
+          <w:color w:val="080808"/>
+          <w:sz w:val="40"/>
+          <w:szCs w:val="40"/>
+          <w:lang w:val="en-US" w:eastAsia="ru-RU"/>
+        </w:rPr>
+      </w:pPr>
+      <w:r>
+        <w:rPr>
+          <w:rFonts w:ascii="JetBrains Mono" w:eastAsia="Times New Roman" w:hAnsi="JetBrains Mono" w:cs="Courier New"/>
+          <w:color w:val="080808"/>
+          <w:sz w:val="40"/>
+          <w:szCs w:val="40"/>
+          <w:lang w:val="en-US" w:eastAsia="ru-RU"/>
+        </w:rPr>
+        <w:t xml:space="preserve">Project 1, Tests for everyone - 003, </w:t>
+      </w:r>
+      <w:proofErr w:type="spellStart"/>
+      <w:r>
+        <w:rPr>
+          <w:rFonts w:ascii="JetBrains Mono" w:eastAsia="Times New Roman" w:hAnsi="JetBrains Mono" w:cs="Courier New"/>
+          <w:color w:val="080808"/>
+          <w:sz w:val="40"/>
+          <w:szCs w:val="40"/>
+          <w:lang w:val="en-US" w:eastAsia="ru-RU"/>
+        </w:rPr>
+        <w:t>Промисы</w:t>
+      </w:r>
+      <w:proofErr w:type="spellEnd"/>
+      <w:r>
+        <w:rPr>
+          <w:rFonts w:ascii="JetBrains Mono" w:eastAsia="Times New Roman" w:hAnsi="JetBrains Mono" w:cs="Courier New"/>
+          <w:color w:val="080808"/>
+          <w:sz w:val="40"/>
+          <w:szCs w:val="40"/>
+          <w:lang w:val="en-US" w:eastAsia="ru-RU"/>
+        </w:rPr>
+        <w:t xml:space="preserve">, Promise, </w:t>
+      </w:r>
+      <w:proofErr w:type="spellStart"/>
+      <w:r>
+        <w:rPr>
+          <w:rFonts w:ascii="JetBrains Mono" w:eastAsia="Times New Roman" w:hAnsi="JetBrains Mono" w:cs="Courier New"/>
+          <w:color w:val="080808"/>
+          <w:sz w:val="40"/>
+          <w:szCs w:val="40"/>
+          <w:lang w:val="en-US" w:eastAsia="ru-RU"/>
+        </w:rPr>
+        <w:t>промис</w:t>
+      </w:r>
+      <w:proofErr w:type="spellEnd"/>
+    </w:p>
+    <w:p>
+      <w:pPr>
+        <w:rPr>
+          <w:rFonts w:ascii="JetBrains Mono" w:eastAsia="Times New Roman" w:hAnsi="JetBrains Mono" w:cs="Courier New"/>
+          <w:color w:val="080808"/>
+          <w:sz w:val="20"/>
+          <w:szCs w:val="20"/>
+          <w:lang w:val="en-US" w:eastAsia="ru-RU"/>
+        </w:rPr>
+      </w:pPr>
+    </w:p>
+    <w:p>
+      <w:pPr>
+        <w:rPr>
+          <w:rFonts w:ascii="JetBrains Mono" w:eastAsia="Times New Roman" w:hAnsi="JetBrains Mono" w:cs="Courier New"/>
+          <w:color w:val="080808"/>
+          <w:sz w:val="20"/>
+          <w:szCs w:val="20"/>
+          <w:lang w:eastAsia="ru-RU"/>
+        </w:rPr>
+      </w:pPr>
+      <w:r>
+        <w:rPr>
+          <w:rFonts w:ascii="JetBrains Mono" w:eastAsia="Times New Roman" w:hAnsi="JetBrains Mono" w:cs="Courier New"/>
+          <w:color w:val="080808"/>
+          <w:sz w:val="20"/>
+          <w:szCs w:val="20"/>
+          <w:lang w:eastAsia="ru-RU"/>
+        </w:rPr>
+        <w:lastRenderedPageBreak/>
+        <w:t xml:space="preserve">Отклонимся в сторону, разберем </w:t>
+      </w:r>
+      <w:proofErr w:type="spellStart"/>
+      <w:r>
+        <w:rPr>
+          <w:rFonts w:ascii="JetBrains Mono" w:eastAsia="Times New Roman" w:hAnsi="JetBrains Mono" w:cs="Courier New"/>
+          <w:color w:val="080808"/>
+          <w:sz w:val="20"/>
+          <w:szCs w:val="20"/>
+          <w:lang w:eastAsia="ru-RU"/>
+        </w:rPr>
+        <w:t>промисы</w:t>
+      </w:r>
+      <w:proofErr w:type="spellEnd"/>
+    </w:p>
+    <w:p>
+      <w:pPr>
+        <w:rPr>
+          <w:rFonts w:ascii="JetBrains Mono" w:eastAsia="Times New Roman" w:hAnsi="JetBrains Mono" w:cs="Courier New"/>
+          <w:color w:val="080808"/>
+          <w:sz w:val="20"/>
+          <w:szCs w:val="20"/>
+          <w:lang w:val="en-US" w:eastAsia="ru-RU"/>
+        </w:rPr>
+      </w:pPr>
+      <w:r>
+        <w:rPr>
+          <w:rFonts w:ascii="JetBrains Mono" w:eastAsia="Times New Roman" w:hAnsi="JetBrains Mono" w:cs="Courier New"/>
+          <w:color w:val="080808"/>
+          <w:sz w:val="20"/>
+          <w:szCs w:val="20"/>
+          <w:lang w:val="en-US" w:eastAsia="ru-RU"/>
+        </w:rPr>
+        <w:t>UI</w:t>
+      </w:r>
+      <w:r>
+        <w:rPr>
+          <w:rFonts w:ascii="JetBrains Mono" w:eastAsia="Times New Roman" w:hAnsi="JetBrains Mono" w:cs="Courier New"/>
+          <w:color w:val="080808"/>
+          <w:sz w:val="20"/>
+          <w:szCs w:val="20"/>
+          <w:lang w:eastAsia="ru-RU"/>
+        </w:rPr>
+        <w:t xml:space="preserve"> </w:t>
+      </w:r>
+      <w:r>
+        <w:rPr>
+          <w:rFonts w:ascii="JetBrains Mono" w:eastAsia="Times New Roman" w:hAnsi="JetBrains Mono" w:cs="Courier New"/>
+          <w:color w:val="080808"/>
+          <w:sz w:val="20"/>
+          <w:szCs w:val="20"/>
+          <w:lang w:eastAsia="ru-RU"/>
+        </w:rPr>
+        <w:t xml:space="preserve">через </w:t>
+      </w:r>
+      <w:r>
+        <w:rPr>
+          <w:rFonts w:ascii="JetBrains Mono" w:eastAsia="Times New Roman" w:hAnsi="JetBrains Mono" w:cs="Courier New"/>
+          <w:color w:val="080808"/>
+          <w:sz w:val="20"/>
+          <w:szCs w:val="20"/>
+          <w:lang w:val="en-US" w:eastAsia="ru-RU"/>
+        </w:rPr>
+        <w:t>BLL</w:t>
+      </w:r>
+      <w:r>
+        <w:rPr>
+          <w:rFonts w:ascii="JetBrains Mono" w:eastAsia="Times New Roman" w:hAnsi="JetBrains Mono" w:cs="Courier New"/>
+          <w:color w:val="080808"/>
+          <w:sz w:val="20"/>
+          <w:szCs w:val="20"/>
+          <w:lang w:eastAsia="ru-RU"/>
+        </w:rPr>
+        <w:t xml:space="preserve"> </w:t>
+      </w:r>
+      <w:r>
+        <w:rPr>
+          <w:rFonts w:ascii="JetBrains Mono" w:eastAsia="Times New Roman" w:hAnsi="JetBrains Mono" w:cs="Courier New"/>
+          <w:color w:val="080808"/>
+          <w:sz w:val="20"/>
+          <w:szCs w:val="20"/>
+          <w:lang w:eastAsia="ru-RU"/>
+        </w:rPr>
+        <w:t xml:space="preserve">делает запрос на получение данных в </w:t>
+      </w:r>
+      <w:r>
+        <w:rPr>
+          <w:rFonts w:ascii="JetBrains Mono" w:eastAsia="Times New Roman" w:hAnsi="JetBrains Mono" w:cs="Courier New"/>
+          <w:color w:val="080808"/>
+          <w:sz w:val="20"/>
+          <w:szCs w:val="20"/>
+          <w:lang w:val="en-US" w:eastAsia="ru-RU"/>
+        </w:rPr>
+        <w:t>DAL</w:t>
+      </w:r>
+    </w:p>
+    <w:p>
+      <w:pPr>
+        <w:rPr>
+          <w:rFonts w:ascii="JetBrains Mono" w:eastAsia="Times New Roman" w:hAnsi="JetBrains Mono" w:cs="Courier New"/>
+          <w:color w:val="080808"/>
+          <w:sz w:val="20"/>
+          <w:szCs w:val="20"/>
+          <w:lang w:eastAsia="ru-RU"/>
+        </w:rPr>
+      </w:pPr>
+      <w:r>
+        <w:rPr>
+          <w:rFonts w:ascii="JetBrains Mono" w:eastAsia="Times New Roman" w:hAnsi="JetBrains Mono" w:cs="Courier New"/>
+          <w:color w:val="080808"/>
+          <w:sz w:val="20"/>
+          <w:szCs w:val="20"/>
+          <w:lang w:eastAsia="ru-RU"/>
+        </w:rPr>
+        <w:t xml:space="preserve">Мы сразу </w:t>
+      </w:r>
+      <w:proofErr w:type="spellStart"/>
+      <w:r>
+        <w:rPr>
+          <w:rFonts w:ascii="JetBrains Mono" w:eastAsia="Times New Roman" w:hAnsi="JetBrains Mono" w:cs="Courier New"/>
+          <w:color w:val="080808"/>
+          <w:sz w:val="20"/>
+          <w:szCs w:val="20"/>
+          <w:lang w:eastAsia="ru-RU"/>
+        </w:rPr>
+        <w:t>ретурним</w:t>
+      </w:r>
+      <w:proofErr w:type="spellEnd"/>
+      <w:r>
+        <w:rPr>
+          <w:rFonts w:ascii="JetBrains Mono" w:eastAsia="Times New Roman" w:hAnsi="JetBrains Mono" w:cs="Courier New"/>
+          <w:color w:val="080808"/>
+          <w:sz w:val="20"/>
+          <w:szCs w:val="20"/>
+          <w:lang w:eastAsia="ru-RU"/>
+        </w:rPr>
+        <w:t xml:space="preserve"> </w:t>
+      </w:r>
+      <w:proofErr w:type="spellStart"/>
+      <w:r>
+        <w:rPr>
+          <w:rFonts w:ascii="JetBrains Mono" w:eastAsia="Times New Roman" w:hAnsi="JetBrains Mono" w:cs="Courier New"/>
+          <w:color w:val="080808"/>
+          <w:sz w:val="20"/>
+          <w:szCs w:val="20"/>
+          <w:lang w:eastAsia="ru-RU"/>
+        </w:rPr>
+        <w:t>промисы</w:t>
+      </w:r>
+      <w:proofErr w:type="spellEnd"/>
+      <w:r>
+        <w:rPr>
+          <w:rFonts w:ascii="JetBrains Mono" w:eastAsia="Times New Roman" w:hAnsi="JetBrains Mono" w:cs="Courier New"/>
+          <w:color w:val="080808"/>
+          <w:sz w:val="20"/>
+          <w:szCs w:val="20"/>
+          <w:lang w:eastAsia="ru-RU"/>
+        </w:rPr>
+        <w:t xml:space="preserve">, </w:t>
+      </w:r>
+      <w:r>
+        <w:rPr>
+          <w:rFonts w:ascii="JetBrains Mono" w:eastAsia="Times New Roman" w:hAnsi="JetBrains Mono" w:cs="Courier New"/>
+          <w:color w:val="080808"/>
+          <w:sz w:val="20"/>
+          <w:szCs w:val="20"/>
+          <w:lang w:eastAsia="ru-RU"/>
+        </w:rPr>
+        <w:t xml:space="preserve">не ожидая получения ответа. После его получения, данные последовательно проходят </w:t>
+      </w:r>
+      <w:r>
+        <w:rPr>
+          <w:rFonts w:ascii="JetBrains Mono" w:eastAsia="Times New Roman" w:hAnsi="JetBrains Mono" w:cs="Courier New"/>
+          <w:color w:val="080808"/>
+          <w:sz w:val="20"/>
+          <w:szCs w:val="20"/>
+          <w:lang w:val="en-US" w:eastAsia="ru-RU"/>
+        </w:rPr>
+        <w:t>DAL</w:t>
+      </w:r>
+      <w:proofErr w:type="gramStart"/>
+      <w:r>
+        <w:rPr>
+          <w:rFonts w:ascii="JetBrains Mono" w:eastAsia="Times New Roman" w:hAnsi="JetBrains Mono" w:cs="Courier New"/>
+          <w:color w:val="080808"/>
+          <w:sz w:val="20"/>
+          <w:szCs w:val="20"/>
+          <w:lang w:eastAsia="ru-RU"/>
+        </w:rPr>
+        <w:t>-&gt;</w:t>
+      </w:r>
+      <w:r>
+        <w:rPr>
+          <w:rFonts w:ascii="JetBrains Mono" w:eastAsia="Times New Roman" w:hAnsi="JetBrains Mono" w:cs="Courier New"/>
+          <w:color w:val="080808"/>
+          <w:sz w:val="20"/>
+          <w:szCs w:val="20"/>
+          <w:lang w:val="en-US" w:eastAsia="ru-RU"/>
+        </w:rPr>
+        <w:t>BLL</w:t>
+      </w:r>
+      <w:proofErr w:type="gramEnd"/>
+      <w:r>
+        <w:rPr>
+          <w:rFonts w:ascii="JetBrains Mono" w:eastAsia="Times New Roman" w:hAnsi="JetBrains Mono" w:cs="Courier New"/>
+          <w:color w:val="080808"/>
+          <w:sz w:val="20"/>
+          <w:szCs w:val="20"/>
+          <w:lang w:eastAsia="ru-RU"/>
+        </w:rPr>
+        <w:t>-&gt;</w:t>
+      </w:r>
+      <w:r>
+        <w:rPr>
+          <w:rFonts w:ascii="JetBrains Mono" w:eastAsia="Times New Roman" w:hAnsi="JetBrains Mono" w:cs="Courier New"/>
+          <w:color w:val="080808"/>
+          <w:sz w:val="20"/>
+          <w:szCs w:val="20"/>
+          <w:lang w:val="en-US" w:eastAsia="ru-RU"/>
+        </w:rPr>
+        <w:t>UI</w:t>
+      </w:r>
+      <w:r>
+        <w:rPr>
+          <w:rFonts w:ascii="JetBrains Mono" w:eastAsia="Times New Roman" w:hAnsi="JetBrains Mono" w:cs="Courier New"/>
+          <w:color w:val="080808"/>
+          <w:sz w:val="20"/>
+          <w:szCs w:val="20"/>
+          <w:lang w:eastAsia="ru-RU"/>
+        </w:rPr>
+        <w:t>.</w:t>
+      </w:r>
+    </w:p>
+    <w:p>
+      <w:pPr>
+        <w:rPr>
+          <w:rFonts w:ascii="JetBrains Mono" w:eastAsia="Times New Roman" w:hAnsi="JetBrains Mono" w:cs="Courier New"/>
+          <w:color w:val="080808"/>
+          <w:sz w:val="20"/>
+          <w:szCs w:val="20"/>
+          <w:lang w:val="en-US" w:eastAsia="ru-RU"/>
+        </w:rPr>
+      </w:pPr>
+      <w:r>
+        <w:rPr>
+          <w:noProof/>
+          <w:lang w:eastAsia="ru-RU"/>
+        </w:rPr>
+        <w:drawing>
+          <wp:inline distT="0" distB="0" distL="0" distR="0" wp14:anchorId="6EDBE21D" wp14:editId="488BA1A1">
+            <wp:extent cx="5940425" cy="2970530"/>
+            <wp:effectExtent l="0" t="0" r="3175" b="1270"/>
+            <wp:docPr id="36" name="Рисунок 36"/>
+            <wp:cNvGraphicFramePr>
+              <a:graphicFrameLocks xmlns:a="http://schemas.openxmlformats.org/drawingml/2006/main" noChangeAspect="1"/>
+            </wp:cNvGraphicFramePr>
+            <a:graphic xmlns:a="http://schemas.openxmlformats.org/drawingml/2006/main">
+              <a:graphicData uri="http://schemas.openxmlformats.org/drawingml/2006/picture">
+                <pic:pic xmlns:pic="http://schemas.openxmlformats.org/drawingml/2006/picture">
+                  <pic:nvPicPr>
+                    <pic:cNvPr id="1" name=""/>
+                    <pic:cNvPicPr/>
+                  </pic:nvPicPr>
+                  <pic:blipFill>
+                    <a:blip r:embed="rId39"/>
+                    <a:stretch>
+                      <a:fillRect/>
+                    </a:stretch>
+                  </pic:blipFill>
+                  <pic:spPr>
+                    <a:xfrm>
+                      <a:off x="0" y="0"/>
+                      <a:ext cx="5940425" cy="2970530"/>
+                    </a:xfrm>
+                    <a:prstGeom prst="rect">
+                      <a:avLst/>
+                    </a:prstGeom>
+                  </pic:spPr>
+                </pic:pic>
+              </a:graphicData>
+            </a:graphic>
+          </wp:inline>
+        </w:drawing>
+      </w:r>
+    </w:p>
+    <w:p>
+      <w:pPr>
+        <w:rPr>
+          <w:rFonts w:ascii="JetBrains Mono" w:eastAsia="Times New Roman" w:hAnsi="JetBrains Mono" w:cs="Courier New"/>
+          <w:color w:val="080808"/>
+          <w:sz w:val="20"/>
+          <w:szCs w:val="20"/>
+          <w:lang w:val="en-US" w:eastAsia="ru-RU"/>
+        </w:rPr>
+      </w:pPr>
+      <w:r>
+        <w:rPr>
+          <w:rFonts w:ascii="JetBrains Mono" w:eastAsia="Times New Roman" w:hAnsi="JetBrains Mono" w:cs="Courier New"/>
+          <w:color w:val="080808"/>
+          <w:sz w:val="20"/>
+          <w:szCs w:val="20"/>
+          <w:lang w:eastAsia="ru-RU"/>
+        </w:rPr>
+        <w:t xml:space="preserve">Формируем </w:t>
+      </w:r>
+      <w:r>
+        <w:rPr>
+          <w:rFonts w:ascii="JetBrains Mono" w:eastAsia="Times New Roman" w:hAnsi="JetBrains Mono" w:cs="Courier New"/>
+          <w:color w:val="080808"/>
+          <w:sz w:val="20"/>
+          <w:szCs w:val="20"/>
+          <w:lang w:eastAsia="ru-RU"/>
+        </w:rPr>
+        <w:t xml:space="preserve">в </w:t>
+      </w:r>
+      <w:r>
+        <w:rPr>
+          <w:rFonts w:ascii="JetBrains Mono" w:eastAsia="Times New Roman" w:hAnsi="JetBrains Mono" w:cs="Courier New"/>
+          <w:color w:val="080808"/>
+          <w:sz w:val="20"/>
+          <w:szCs w:val="20"/>
+          <w:lang w:val="en-US" w:eastAsia="ru-RU"/>
+        </w:rPr>
+        <w:t>BLL</w:t>
+      </w:r>
+      <w:r>
+        <w:rPr>
+          <w:rFonts w:ascii="JetBrains Mono" w:eastAsia="Times New Roman" w:hAnsi="JetBrains Mono" w:cs="Courier New"/>
+          <w:color w:val="080808"/>
+          <w:sz w:val="20"/>
+          <w:szCs w:val="20"/>
+          <w:lang w:eastAsia="ru-RU"/>
+        </w:rPr>
+        <w:t xml:space="preserve"> </w:t>
+      </w:r>
+      <w:r>
+        <w:rPr>
+          <w:rFonts w:ascii="JetBrains Mono" w:eastAsia="Times New Roman" w:hAnsi="JetBrains Mono" w:cs="Courier New"/>
+          <w:color w:val="080808"/>
+          <w:sz w:val="20"/>
+          <w:szCs w:val="20"/>
+          <w:lang w:eastAsia="ru-RU"/>
+        </w:rPr>
+        <w:t xml:space="preserve">функцию </w:t>
+      </w:r>
+      <w:proofErr w:type="spellStart"/>
+      <w:r>
+        <w:rPr>
+          <w:rFonts w:ascii="JetBrains Mono" w:eastAsia="Times New Roman" w:hAnsi="JetBrains Mono" w:cs="Courier New"/>
+          <w:color w:val="080808"/>
+          <w:sz w:val="20"/>
+          <w:szCs w:val="20"/>
+          <w:lang w:val="en-US" w:eastAsia="ru-RU"/>
+        </w:rPr>
+        <w:t>doItAfter</w:t>
+      </w:r>
+      <w:proofErr w:type="spellEnd"/>
+      <w:r>
+        <w:rPr>
+          <w:rFonts w:ascii="JetBrains Mono" w:eastAsia="Times New Roman" w:hAnsi="JetBrains Mono" w:cs="Courier New"/>
+          <w:color w:val="080808"/>
+          <w:sz w:val="20"/>
+          <w:szCs w:val="20"/>
+          <w:lang w:eastAsia="ru-RU"/>
+        </w:rPr>
+        <w:t xml:space="preserve">, в ней создаем переменную </w:t>
+      </w:r>
+      <w:proofErr w:type="spellStart"/>
+      <w:r>
+        <w:rPr>
+          <w:rFonts w:ascii="JetBrains Mono" w:eastAsia="Times New Roman" w:hAnsi="JetBrains Mono" w:cs="Courier New"/>
+          <w:color w:val="080808"/>
+          <w:sz w:val="20"/>
+          <w:szCs w:val="20"/>
+          <w:lang w:val="en-US" w:eastAsia="ru-RU"/>
+        </w:rPr>
+        <w:t>promis</w:t>
+      </w:r>
+      <w:proofErr w:type="spellEnd"/>
+    </w:p>
+    <w:p>
+      <w:pPr>
+        <w:rPr>
+          <w:rFonts w:ascii="JetBrains Mono" w:eastAsia="Times New Roman" w:hAnsi="JetBrains Mono" w:cs="Courier New"/>
+          <w:color w:val="080808"/>
+          <w:sz w:val="20"/>
+          <w:szCs w:val="20"/>
+          <w:lang w:val="en-US" w:eastAsia="ru-RU"/>
+        </w:rPr>
+      </w:pPr>
+      <w:r>
+        <w:rPr>
+          <w:rFonts w:ascii="JetBrains Mono" w:eastAsia="Times New Roman" w:hAnsi="JetBrains Mono" w:cs="Courier New"/>
+          <w:color w:val="080808"/>
+          <w:sz w:val="20"/>
+          <w:szCs w:val="20"/>
+          <w:lang w:eastAsia="ru-RU"/>
+        </w:rPr>
+        <w:t xml:space="preserve">Получение данных с сервера </w:t>
+      </w:r>
+      <w:r>
+        <w:rPr>
+          <w:rFonts w:ascii="JetBrains Mono" w:eastAsia="Times New Roman" w:hAnsi="JetBrains Mono" w:cs="Courier New"/>
+          <w:color w:val="080808"/>
+          <w:sz w:val="20"/>
+          <w:szCs w:val="20"/>
+          <w:lang w:eastAsia="ru-RU"/>
+        </w:rPr>
+        <w:t>(</w:t>
+      </w:r>
+      <w:r>
+        <w:rPr>
+          <w:rFonts w:ascii="JetBrains Mono" w:eastAsia="Times New Roman" w:hAnsi="JetBrains Mono" w:cs="Courier New"/>
+          <w:color w:val="080808"/>
+          <w:sz w:val="20"/>
+          <w:szCs w:val="20"/>
+          <w:lang w:val="en-US" w:eastAsia="ru-RU"/>
+        </w:rPr>
+        <w:t>DAL</w:t>
+      </w:r>
+      <w:r>
+        <w:rPr>
+          <w:rFonts w:ascii="JetBrains Mono" w:eastAsia="Times New Roman" w:hAnsi="JetBrains Mono" w:cs="Courier New"/>
+          <w:color w:val="080808"/>
+          <w:sz w:val="20"/>
+          <w:szCs w:val="20"/>
+          <w:lang w:eastAsia="ru-RU"/>
+        </w:rPr>
+        <w:t xml:space="preserve">) </w:t>
+      </w:r>
+      <w:r>
+        <w:rPr>
+          <w:rFonts w:ascii="JetBrains Mono" w:eastAsia="Times New Roman" w:hAnsi="JetBrains Mono" w:cs="Courier New"/>
+          <w:color w:val="080808"/>
+          <w:sz w:val="20"/>
+          <w:szCs w:val="20"/>
+          <w:lang w:eastAsia="ru-RU"/>
+        </w:rPr>
+        <w:t xml:space="preserve">имитируется </w:t>
+      </w:r>
+      <w:proofErr w:type="spellStart"/>
+      <w:r>
+        <w:rPr>
+          <w:rFonts w:ascii="JetBrains Mono" w:eastAsia="Times New Roman" w:hAnsi="JetBrains Mono" w:cs="Courier New"/>
+          <w:color w:val="080808"/>
+          <w:sz w:val="20"/>
+          <w:szCs w:val="20"/>
+          <w:lang w:val="en-US" w:eastAsia="ru-RU"/>
+        </w:rPr>
+        <w:t>setTimeout</w:t>
+      </w:r>
+      <w:proofErr w:type="spellEnd"/>
+      <w:r>
+        <w:rPr>
+          <w:rFonts w:ascii="JetBrains Mono" w:eastAsia="Times New Roman" w:hAnsi="JetBrains Mono" w:cs="Courier New"/>
+          <w:color w:val="080808"/>
+          <w:sz w:val="20"/>
+          <w:szCs w:val="20"/>
+          <w:lang w:eastAsia="ru-RU"/>
+        </w:rPr>
+        <w:t xml:space="preserve">. </w:t>
+      </w:r>
+      <w:r>
+        <w:rPr>
+          <w:rFonts w:ascii="JetBrains Mono" w:eastAsia="Times New Roman" w:hAnsi="JetBrains Mono" w:cs="Courier New"/>
+          <w:color w:val="080808"/>
+          <w:sz w:val="20"/>
+          <w:szCs w:val="20"/>
+          <w:lang w:eastAsia="ru-RU"/>
+        </w:rPr>
+        <w:t xml:space="preserve">Возвращаемый результат </w:t>
+      </w:r>
+      <w:r>
+        <w:rPr>
+          <w:rFonts w:ascii="JetBrains Mono" w:eastAsia="Times New Roman" w:hAnsi="JetBrains Mono" w:cs="Courier New"/>
+          <w:color w:val="080808"/>
+          <w:sz w:val="20"/>
+          <w:szCs w:val="20"/>
+          <w:lang w:val="en-US" w:eastAsia="ru-RU"/>
+        </w:rPr>
+        <w:t xml:space="preserve">resolve </w:t>
+      </w:r>
+      <w:r>
+        <w:rPr>
+          <w:rFonts w:ascii="JetBrains Mono" w:eastAsia="Times New Roman" w:hAnsi="JetBrains Mono" w:cs="Courier New"/>
+          <w:color w:val="080808"/>
+          <w:sz w:val="20"/>
+          <w:szCs w:val="20"/>
+          <w:lang w:eastAsia="ru-RU"/>
+        </w:rPr>
+        <w:t xml:space="preserve">и </w:t>
+      </w:r>
+      <w:r>
+        <w:rPr>
+          <w:rFonts w:ascii="JetBrains Mono" w:eastAsia="Times New Roman" w:hAnsi="JetBrains Mono" w:cs="Courier New"/>
+          <w:color w:val="080808"/>
+          <w:sz w:val="20"/>
+          <w:szCs w:val="20"/>
+          <w:lang w:val="en-US" w:eastAsia="ru-RU"/>
+        </w:rPr>
+        <w:t>reject</w:t>
+      </w:r>
+    </w:p>
+    <w:p>
+      <w:pPr>
+        <w:shd w:val="clear" w:color="auto" w:fill="FFFFFF"/>
+        <w:tabs>
+          <w:tab w:val="left" w:pos="916"/>
+          <w:tab w:val="left" w:pos="1832"/>
+          <w:tab w:val="left" w:pos="2748"/>
+          <w:tab w:val="left" w:pos="3664"/>
+          <w:tab w:val="left" w:pos="4580"/>
+          <w:tab w:val="left" w:pos="5496"/>
+          <w:tab w:val="left" w:pos="6412"/>
+          <w:tab w:val="left" w:pos="7328"/>
+          <w:tab w:val="left" w:pos="8244"/>
+          <w:tab w:val="left" w:pos="9160"/>
+          <w:tab w:val="left" w:pos="10076"/>
+          <w:tab w:val="left" w:pos="10992"/>
+          <w:tab w:val="left" w:pos="11908"/>
+          <w:tab w:val="left" w:pos="12824"/>
+          <w:tab w:val="left" w:pos="13740"/>
+          <w:tab w:val="left" w:pos="14656"/>
+        </w:tabs>
+        <w:spacing w:after="0" w:line="240" w:lineRule="auto"/>
+        <w:rPr>
+          <w:rFonts w:ascii="JetBrains Mono" w:eastAsia="Times New Roman" w:hAnsi="JetBrains Mono" w:cs="Courier New"/>
+          <w:color w:val="080808"/>
+          <w:sz w:val="20"/>
+          <w:szCs w:val="20"/>
+          <w:lang w:val="en-US" w:eastAsia="ru-RU"/>
+        </w:rPr>
+      </w:pPr>
+      <w:r>
+        <w:rPr>
+          <w:noProof/>
+          <w:lang w:eastAsia="ru-RU"/>
+        </w:rPr>
+        <w:drawing>
+          <wp:inline distT="0" distB="0" distL="0" distR="0" wp14:anchorId="5F658DA2" wp14:editId="15CEC4ED">
+            <wp:extent cx="5940425" cy="2854325"/>
+            <wp:effectExtent l="0" t="0" r="3175" b="3175"/>
+            <wp:docPr id="31" name="Рисунок 31"/>
+            <wp:cNvGraphicFramePr>
+              <a:graphicFrameLocks xmlns:a="http://schemas.openxmlformats.org/drawingml/2006/main" noChangeAspect="1"/>
+            </wp:cNvGraphicFramePr>
+            <a:graphic xmlns:a="http://schemas.openxmlformats.org/drawingml/2006/main">
+              <a:graphicData uri="http://schemas.openxmlformats.org/drawingml/2006/picture">
+                <pic:pic xmlns:pic="http://schemas.openxmlformats.org/drawingml/2006/picture">
+                  <pic:nvPicPr>
+                    <pic:cNvPr id="1" name=""/>
+                    <pic:cNvPicPr/>
+                  </pic:nvPicPr>
+                  <pic:blipFill>
+                    <a:blip r:embed="rId40"/>
+                    <a:stretch>
+                      <a:fillRect/>
+                    </a:stretch>
+                  </pic:blipFill>
+                  <pic:spPr>
+                    <a:xfrm>
+                      <a:off x="0" y="0"/>
+                      <a:ext cx="5940425" cy="2854325"/>
+                    </a:xfrm>
+                    <a:prstGeom prst="rect">
+                      <a:avLst/>
+                    </a:prstGeom>
+                  </pic:spPr>
+                </pic:pic>
+              </a:graphicData>
+            </a:graphic>
+          </wp:inline>
+        </w:drawing>
+      </w:r>
+    </w:p>
+    <w:p>
+      <w:pPr>
+        <w:shd w:val="clear" w:color="auto" w:fill="FFFFFF"/>
+        <w:tabs>
+          <w:tab w:val="left" w:pos="916"/>
+          <w:tab w:val="left" w:pos="1832"/>
+          <w:tab w:val="left" w:pos="2748"/>
+          <w:tab w:val="left" w:pos="3664"/>
+          <w:tab w:val="left" w:pos="4580"/>
+          <w:tab w:val="left" w:pos="5496"/>
+          <w:tab w:val="left" w:pos="6412"/>
+          <w:tab w:val="left" w:pos="7328"/>
+          <w:tab w:val="left" w:pos="8244"/>
+          <w:tab w:val="left" w:pos="9160"/>
+          <w:tab w:val="left" w:pos="10076"/>
+          <w:tab w:val="left" w:pos="10992"/>
+          <w:tab w:val="left" w:pos="11908"/>
+          <w:tab w:val="left" w:pos="12824"/>
+          <w:tab w:val="left" w:pos="13740"/>
+          <w:tab w:val="left" w:pos="14656"/>
+        </w:tabs>
+        <w:spacing w:after="0" w:line="240" w:lineRule="auto"/>
+        <w:rPr>
+          <w:rFonts w:ascii="JetBrains Mono" w:eastAsia="Times New Roman" w:hAnsi="JetBrains Mono" w:cs="Courier New"/>
+          <w:color w:val="080808"/>
+          <w:sz w:val="20"/>
+          <w:szCs w:val="20"/>
+          <w:lang w:val="en-US" w:eastAsia="ru-RU"/>
+        </w:rPr>
+      </w:pPr>
+      <w:r>
+        <w:rPr>
+          <w:rFonts w:ascii="JetBrains Mono" w:eastAsia="Times New Roman" w:hAnsi="JetBrains Mono" w:cs="Courier New"/>
+          <w:color w:val="080808"/>
+          <w:sz w:val="20"/>
+          <w:szCs w:val="20"/>
+          <w:lang w:eastAsia="ru-RU"/>
+        </w:rPr>
+        <w:t>Можно</w:t>
+      </w:r>
+      <w:r>
+        <w:rPr>
+          <w:rFonts w:ascii="JetBrains Mono" w:eastAsia="Times New Roman" w:hAnsi="JetBrains Mono" w:cs="Courier New"/>
+          <w:color w:val="080808"/>
+          <w:sz w:val="20"/>
+          <w:szCs w:val="20"/>
+          <w:lang w:val="en-US" w:eastAsia="ru-RU"/>
+        </w:rPr>
+        <w:t xml:space="preserve"> </w:t>
+      </w:r>
+      <w:r>
+        <w:rPr>
+          <w:rFonts w:ascii="JetBrains Mono" w:eastAsia="Times New Roman" w:hAnsi="JetBrains Mono" w:cs="Courier New"/>
+          <w:color w:val="080808"/>
+          <w:sz w:val="20"/>
+          <w:szCs w:val="20"/>
+          <w:lang w:eastAsia="ru-RU"/>
+        </w:rPr>
+        <w:t>вместо</w:t>
+      </w:r>
+      <w:r>
+        <w:rPr>
+          <w:rFonts w:ascii="JetBrains Mono" w:eastAsia="Times New Roman" w:hAnsi="JetBrains Mono" w:cs="Courier New"/>
+          <w:color w:val="080808"/>
+          <w:sz w:val="20"/>
+          <w:szCs w:val="20"/>
+          <w:lang w:val="en-US" w:eastAsia="ru-RU"/>
+        </w:rPr>
+        <w:t xml:space="preserve"> </w:t>
+      </w:r>
+      <w:r>
+        <w:rPr>
+          <w:rFonts w:ascii="JetBrains Mono" w:eastAsia="Times New Roman" w:hAnsi="JetBrains Mono" w:cs="Courier New"/>
+          <w:color w:val="080808"/>
+          <w:sz w:val="20"/>
+          <w:szCs w:val="20"/>
+          <w:lang w:val="en-US" w:eastAsia="ru-RU"/>
+        </w:rPr>
+        <w:t xml:space="preserve">let promise </w:t>
+      </w:r>
+      <w:r>
+        <w:rPr>
+          <w:rFonts w:ascii="JetBrains Mono" w:eastAsia="Times New Roman" w:hAnsi="JetBrains Mono" w:cs="Courier New"/>
+          <w:color w:val="080808"/>
+          <w:sz w:val="20"/>
+          <w:szCs w:val="20"/>
+          <w:lang w:eastAsia="ru-RU"/>
+        </w:rPr>
+        <w:t>и</w:t>
+      </w:r>
+      <w:r>
+        <w:rPr>
+          <w:rFonts w:ascii="JetBrains Mono" w:eastAsia="Times New Roman" w:hAnsi="JetBrains Mono" w:cs="Courier New"/>
+          <w:color w:val="080808"/>
+          <w:sz w:val="20"/>
+          <w:szCs w:val="20"/>
+          <w:lang w:val="en-US" w:eastAsia="ru-RU"/>
+        </w:rPr>
+        <w:t xml:space="preserve"> </w:t>
+      </w:r>
+      <w:r>
+        <w:rPr>
+          <w:rFonts w:ascii="JetBrains Mono" w:eastAsia="Times New Roman" w:hAnsi="JetBrains Mono" w:cs="Courier New"/>
+          <w:color w:val="080808"/>
+          <w:sz w:val="20"/>
+          <w:szCs w:val="20"/>
+          <w:lang w:val="en-US" w:eastAsia="ru-RU"/>
+        </w:rPr>
+        <w:t xml:space="preserve">return promise </w:t>
+      </w:r>
+      <w:r>
+        <w:rPr>
+          <w:rFonts w:ascii="JetBrains Mono" w:eastAsia="Times New Roman" w:hAnsi="JetBrains Mono" w:cs="Courier New"/>
+          <w:color w:val="080808"/>
+          <w:sz w:val="20"/>
+          <w:szCs w:val="20"/>
+          <w:lang w:eastAsia="ru-RU"/>
+        </w:rPr>
+        <w:t>сразу</w:t>
+      </w:r>
+      <w:r>
+        <w:rPr>
+          <w:rFonts w:ascii="JetBrains Mono" w:eastAsia="Times New Roman" w:hAnsi="JetBrains Mono" w:cs="Courier New"/>
+          <w:color w:val="080808"/>
+          <w:sz w:val="20"/>
+          <w:szCs w:val="20"/>
+          <w:lang w:val="en-US" w:eastAsia="ru-RU"/>
+        </w:rPr>
+        <w:t xml:space="preserve"> </w:t>
+      </w:r>
+      <w:proofErr w:type="spellStart"/>
+      <w:r>
+        <w:rPr>
+          <w:rFonts w:ascii="JetBrains Mono" w:eastAsia="Times New Roman" w:hAnsi="JetBrains Mono" w:cs="Courier New"/>
+          <w:color w:val="080808"/>
+          <w:sz w:val="20"/>
+          <w:szCs w:val="20"/>
+          <w:lang w:val="en-US" w:eastAsia="ru-RU"/>
+        </w:rPr>
+        <w:t>делать</w:t>
+      </w:r>
+      <w:proofErr w:type="spellEnd"/>
+      <w:r>
+        <w:rPr>
+          <w:rFonts w:ascii="JetBrains Mono" w:eastAsia="Times New Roman" w:hAnsi="JetBrains Mono" w:cs="Courier New"/>
+          <w:color w:val="080808"/>
+          <w:sz w:val="20"/>
+          <w:szCs w:val="20"/>
+          <w:lang w:val="en-US" w:eastAsia="ru-RU"/>
+        </w:rPr>
+        <w:t xml:space="preserve"> </w:t>
+      </w:r>
+      <w:r>
+        <w:rPr>
+          <w:rFonts w:ascii="JetBrains Mono" w:eastAsia="Times New Roman" w:hAnsi="JetBrains Mono" w:cs="Courier New"/>
+          <w:color w:val="080808"/>
+          <w:sz w:val="20"/>
+          <w:szCs w:val="20"/>
+          <w:lang w:val="en-US" w:eastAsia="ru-RU"/>
+        </w:rPr>
+        <w:t>return:</w:t>
+      </w:r>
+    </w:p>
+    <w:p>
+      <w:pPr>
+        <w:shd w:val="clear" w:color="auto" w:fill="FFFFFF"/>
+        <w:tabs>
+          <w:tab w:val="left" w:pos="916"/>
+          <w:tab w:val="left" w:pos="1832"/>
+          <w:tab w:val="left" w:pos="2748"/>
+          <w:tab w:val="left" w:pos="3664"/>
+          <w:tab w:val="left" w:pos="4580"/>
+          <w:tab w:val="left" w:pos="5496"/>
+          <w:tab w:val="left" w:pos="6412"/>
+          <w:tab w:val="left" w:pos="7328"/>
+          <w:tab w:val="left" w:pos="8244"/>
+          <w:tab w:val="left" w:pos="9160"/>
+          <w:tab w:val="left" w:pos="10076"/>
+          <w:tab w:val="left" w:pos="10992"/>
+          <w:tab w:val="left" w:pos="11908"/>
+          <w:tab w:val="left" w:pos="12824"/>
+          <w:tab w:val="left" w:pos="13740"/>
+          <w:tab w:val="left" w:pos="14656"/>
+        </w:tabs>
+        <w:spacing w:after="0" w:line="240" w:lineRule="auto"/>
+        <w:rPr>
+          <w:rFonts w:ascii="JetBrains Mono" w:eastAsia="Times New Roman" w:hAnsi="JetBrains Mono" w:cs="Courier New"/>
+          <w:color w:val="080808"/>
+          <w:sz w:val="20"/>
+          <w:szCs w:val="20"/>
+          <w:lang w:val="en-US" w:eastAsia="ru-RU"/>
+        </w:rPr>
+      </w:pPr>
+      <w:r>
+        <w:rPr>
+          <w:noProof/>
+          <w:lang w:eastAsia="ru-RU"/>
+        </w:rPr>
+        <w:lastRenderedPageBreak/>
+        <w:drawing>
+          <wp:inline distT="0" distB="0" distL="0" distR="0" wp14:anchorId="4EC05258" wp14:editId="4297E3A4">
+            <wp:extent cx="5940425" cy="2874645"/>
+            <wp:effectExtent l="0" t="0" r="3175" b="1905"/>
+            <wp:docPr id="37" name="Рисунок 37"/>
+            <wp:cNvGraphicFramePr>
+              <a:graphicFrameLocks xmlns:a="http://schemas.openxmlformats.org/drawingml/2006/main" noChangeAspect="1"/>
+            </wp:cNvGraphicFramePr>
+            <a:graphic xmlns:a="http://schemas.openxmlformats.org/drawingml/2006/main">
+              <a:graphicData uri="http://schemas.openxmlformats.org/drawingml/2006/picture">
+                <pic:pic xmlns:pic="http://schemas.openxmlformats.org/drawingml/2006/picture">
+                  <pic:nvPicPr>
+                    <pic:cNvPr id="1" name=""/>
+                    <pic:cNvPicPr/>
+                  </pic:nvPicPr>
+                  <pic:blipFill>
+                    <a:blip r:embed="rId41"/>
+                    <a:stretch>
+                      <a:fillRect/>
+                    </a:stretch>
+                  </pic:blipFill>
+                  <pic:spPr>
+                    <a:xfrm>
+                      <a:off x="0" y="0"/>
+                      <a:ext cx="5940425" cy="2874645"/>
+                    </a:xfrm>
+                    <a:prstGeom prst="rect">
+                      <a:avLst/>
+                    </a:prstGeom>
+                  </pic:spPr>
+                </pic:pic>
+              </a:graphicData>
+            </a:graphic>
+          </wp:inline>
+        </w:drawing>
+      </w:r>
+    </w:p>
+    <w:p>
+      <w:pPr>
+        <w:shd w:val="clear" w:color="auto" w:fill="FFFFFF"/>
+        <w:tabs>
+          <w:tab w:val="left" w:pos="916"/>
+          <w:tab w:val="left" w:pos="1832"/>
+          <w:tab w:val="left" w:pos="2748"/>
+          <w:tab w:val="left" w:pos="3664"/>
+          <w:tab w:val="left" w:pos="4580"/>
+          <w:tab w:val="left" w:pos="5496"/>
+          <w:tab w:val="left" w:pos="6412"/>
+          <w:tab w:val="left" w:pos="7328"/>
+          <w:tab w:val="left" w:pos="8244"/>
+          <w:tab w:val="left" w:pos="9160"/>
+          <w:tab w:val="left" w:pos="10076"/>
+          <w:tab w:val="left" w:pos="10992"/>
+          <w:tab w:val="left" w:pos="11908"/>
+          <w:tab w:val="left" w:pos="12824"/>
+          <w:tab w:val="left" w:pos="13740"/>
+          <w:tab w:val="left" w:pos="14656"/>
+        </w:tabs>
+        <w:spacing w:after="0" w:line="240" w:lineRule="auto"/>
+        <w:rPr>
+          <w:rFonts w:ascii="JetBrains Mono" w:eastAsia="Times New Roman" w:hAnsi="JetBrains Mono" w:cs="Courier New"/>
+          <w:color w:val="080808"/>
+          <w:sz w:val="20"/>
+          <w:szCs w:val="20"/>
+          <w:lang w:eastAsia="ru-RU"/>
+        </w:rPr>
+      </w:pPr>
+      <w:proofErr w:type="spellStart"/>
+      <w:r>
+        <w:rPr>
+          <w:rFonts w:ascii="JetBrains Mono" w:eastAsia="Times New Roman" w:hAnsi="JetBrains Mono" w:cs="Courier New"/>
+          <w:color w:val="080808"/>
+          <w:sz w:val="20"/>
+          <w:szCs w:val="20"/>
+          <w:lang w:eastAsia="ru-RU"/>
+        </w:rPr>
+        <w:t>Resolve</w:t>
+      </w:r>
+      <w:proofErr w:type="spellEnd"/>
+      <w:r>
+        <w:rPr>
+          <w:rFonts w:ascii="JetBrains Mono" w:eastAsia="Times New Roman" w:hAnsi="JetBrains Mono" w:cs="Courier New"/>
+          <w:color w:val="080808"/>
+          <w:sz w:val="20"/>
+          <w:szCs w:val="20"/>
+          <w:lang w:eastAsia="ru-RU"/>
+        </w:rPr>
+        <w:t xml:space="preserve"> </w:t>
+      </w:r>
+      <w:r>
+        <w:rPr>
+          <w:rFonts w:ascii="JetBrains Mono" w:eastAsia="Times New Roman" w:hAnsi="JetBrains Mono" w:cs="Courier New"/>
+          <w:color w:val="080808"/>
+          <w:sz w:val="20"/>
+          <w:szCs w:val="20"/>
+          <w:lang w:eastAsia="ru-RU"/>
+        </w:rPr>
+        <w:t xml:space="preserve">() </w:t>
+      </w:r>
+      <w:r>
+        <w:rPr>
+          <w:rFonts w:ascii="JetBrains Mono" w:eastAsia="Times New Roman" w:hAnsi="JetBrains Mono" w:cs="Courier New"/>
+          <w:color w:val="080808"/>
+          <w:sz w:val="20"/>
+          <w:szCs w:val="20"/>
+          <w:lang w:eastAsia="ru-RU"/>
+        </w:rPr>
+        <w:t>соответствует успешному ответу от сервера.</w:t>
+      </w:r>
+    </w:p>
+    <w:p>
+      <w:pPr>
+        <w:shd w:val="clear" w:color="auto" w:fill="FFFFFF"/>
+        <w:tabs>
+          <w:tab w:val="left" w:pos="916"/>
+          <w:tab w:val="left" w:pos="1832"/>
+          <w:tab w:val="left" w:pos="2748"/>
+          <w:tab w:val="left" w:pos="3664"/>
+          <w:tab w:val="left" w:pos="4580"/>
+          <w:tab w:val="left" w:pos="5496"/>
+          <w:tab w:val="left" w:pos="6412"/>
+          <w:tab w:val="left" w:pos="7328"/>
+          <w:tab w:val="left" w:pos="8244"/>
+          <w:tab w:val="left" w:pos="9160"/>
+          <w:tab w:val="left" w:pos="10076"/>
+          <w:tab w:val="left" w:pos="10992"/>
+          <w:tab w:val="left" w:pos="11908"/>
+          <w:tab w:val="left" w:pos="12824"/>
+          <w:tab w:val="left" w:pos="13740"/>
+          <w:tab w:val="left" w:pos="14656"/>
+        </w:tabs>
+        <w:spacing w:after="0" w:line="240" w:lineRule="auto"/>
+        <w:rPr>
+          <w:rFonts w:ascii="JetBrains Mono" w:eastAsia="Times New Roman" w:hAnsi="JetBrains Mono" w:cs="Courier New"/>
+          <w:color w:val="080808"/>
+          <w:sz w:val="20"/>
+          <w:szCs w:val="20"/>
+          <w:lang w:eastAsia="ru-RU"/>
+        </w:rPr>
+      </w:pPr>
+      <w:r>
+        <w:rPr>
+          <w:rFonts w:ascii="JetBrains Mono" w:eastAsia="Times New Roman" w:hAnsi="JetBrains Mono" w:cs="Courier New"/>
+          <w:color w:val="080808"/>
+          <w:sz w:val="20"/>
+          <w:szCs w:val="20"/>
+          <w:lang w:val="en-US" w:eastAsia="ru-RU"/>
+        </w:rPr>
+        <w:t xml:space="preserve">Reject </w:t>
+      </w:r>
+      <w:r>
+        <w:rPr>
+          <w:rFonts w:ascii="JetBrains Mono" w:eastAsia="Times New Roman" w:hAnsi="JetBrains Mono" w:cs="Courier New"/>
+          <w:color w:val="080808"/>
+          <w:sz w:val="20"/>
+          <w:szCs w:val="20"/>
+          <w:lang w:eastAsia="ru-RU"/>
+        </w:rPr>
+        <w:t xml:space="preserve">- </w:t>
+      </w:r>
+      <w:r>
+        <w:rPr>
+          <w:rFonts w:ascii="JetBrains Mono" w:eastAsia="Times New Roman" w:hAnsi="JetBrains Mono" w:cs="Courier New"/>
+          <w:color w:val="080808"/>
+          <w:sz w:val="20"/>
+          <w:szCs w:val="20"/>
+          <w:lang w:eastAsia="ru-RU"/>
+        </w:rPr>
+        <w:t xml:space="preserve"> неуспешному.</w:t>
+      </w:r>
+    </w:p>
+    <w:p>
+      <w:pPr>
+        <w:shd w:val="clear" w:color="auto" w:fill="FFFFFF"/>
+        <w:tabs>
+          <w:tab w:val="left" w:pos="916"/>
+          <w:tab w:val="left" w:pos="1832"/>
+          <w:tab w:val="left" w:pos="2748"/>
+          <w:tab w:val="left" w:pos="3664"/>
+          <w:tab w:val="left" w:pos="4580"/>
+          <w:tab w:val="left" w:pos="5496"/>
+          <w:tab w:val="left" w:pos="6412"/>
+          <w:tab w:val="left" w:pos="7328"/>
+          <w:tab w:val="left" w:pos="8244"/>
+          <w:tab w:val="left" w:pos="9160"/>
+          <w:tab w:val="left" w:pos="10076"/>
+          <w:tab w:val="left" w:pos="10992"/>
+          <w:tab w:val="left" w:pos="11908"/>
+          <w:tab w:val="left" w:pos="12824"/>
+          <w:tab w:val="left" w:pos="13740"/>
+          <w:tab w:val="left" w:pos="14656"/>
+        </w:tabs>
+        <w:spacing w:after="0" w:line="240" w:lineRule="auto"/>
+        <w:rPr>
+          <w:rFonts w:ascii="JetBrains Mono" w:eastAsia="Times New Roman" w:hAnsi="JetBrains Mono" w:cs="Courier New"/>
+          <w:color w:val="080808"/>
+          <w:sz w:val="20"/>
+          <w:szCs w:val="20"/>
+          <w:lang w:eastAsia="ru-RU"/>
+        </w:rPr>
+      </w:pPr>
+    </w:p>
+    <w:p>
+      <w:pPr>
+        <w:shd w:val="clear" w:color="auto" w:fill="FFFFFF"/>
+        <w:tabs>
+          <w:tab w:val="left" w:pos="916"/>
+          <w:tab w:val="left" w:pos="1832"/>
+          <w:tab w:val="left" w:pos="2748"/>
+          <w:tab w:val="left" w:pos="3664"/>
+          <w:tab w:val="left" w:pos="4580"/>
+          <w:tab w:val="left" w:pos="5496"/>
+          <w:tab w:val="left" w:pos="6412"/>
+          <w:tab w:val="left" w:pos="7328"/>
+          <w:tab w:val="left" w:pos="8244"/>
+          <w:tab w:val="left" w:pos="9160"/>
+          <w:tab w:val="left" w:pos="10076"/>
+          <w:tab w:val="left" w:pos="10992"/>
+          <w:tab w:val="left" w:pos="11908"/>
+          <w:tab w:val="left" w:pos="12824"/>
+          <w:tab w:val="left" w:pos="13740"/>
+          <w:tab w:val="left" w:pos="14656"/>
+        </w:tabs>
+        <w:spacing w:after="0" w:line="240" w:lineRule="auto"/>
+        <w:rPr>
+          <w:rFonts w:ascii="JetBrains Mono" w:eastAsia="Times New Roman" w:hAnsi="JetBrains Mono" w:cs="Courier New"/>
+          <w:color w:val="080808"/>
+          <w:sz w:val="20"/>
+          <w:szCs w:val="20"/>
+          <w:lang w:eastAsia="ru-RU"/>
+        </w:rPr>
+      </w:pPr>
+      <w:r>
+        <w:rPr>
+          <w:rFonts w:ascii="JetBrains Mono" w:eastAsia="Times New Roman" w:hAnsi="JetBrains Mono" w:cs="Courier New"/>
+          <w:color w:val="080808"/>
+          <w:sz w:val="20"/>
+          <w:szCs w:val="20"/>
+          <w:lang w:eastAsia="ru-RU"/>
+        </w:rPr>
+        <w:t xml:space="preserve">В теле </w:t>
+      </w:r>
+      <w:r>
+        <w:rPr>
+          <w:rFonts w:ascii="JetBrains Mono" w:eastAsia="Times New Roman" w:hAnsi="JetBrains Mono" w:cs="Courier New"/>
+          <w:color w:val="080808"/>
+          <w:sz w:val="20"/>
+          <w:szCs w:val="20"/>
+          <w:lang w:val="en-US" w:eastAsia="ru-RU"/>
+        </w:rPr>
+        <w:t>UI</w:t>
+      </w:r>
+      <w:r>
+        <w:rPr>
+          <w:rFonts w:ascii="JetBrains Mono" w:eastAsia="Times New Roman" w:hAnsi="JetBrains Mono" w:cs="Courier New"/>
+          <w:color w:val="080808"/>
+          <w:sz w:val="20"/>
+          <w:szCs w:val="20"/>
+          <w:lang w:eastAsia="ru-RU"/>
+        </w:rPr>
+        <w:t xml:space="preserve"> </w:t>
+      </w:r>
+      <w:r>
+        <w:rPr>
+          <w:rFonts w:ascii="JetBrains Mono" w:eastAsia="Times New Roman" w:hAnsi="JetBrains Mono" w:cs="Courier New"/>
+          <w:color w:val="080808"/>
+          <w:sz w:val="20"/>
+          <w:szCs w:val="20"/>
+          <w:lang w:eastAsia="ru-RU"/>
+        </w:rPr>
+        <w:t xml:space="preserve">создаем вызов функции через переменную </w:t>
+      </w:r>
+      <w:r>
+        <w:rPr>
+          <w:rFonts w:ascii="JetBrains Mono" w:eastAsia="Times New Roman" w:hAnsi="JetBrains Mono" w:cs="Courier New"/>
+          <w:color w:val="080808"/>
+          <w:sz w:val="20"/>
+          <w:szCs w:val="20"/>
+          <w:lang w:val="en-US" w:eastAsia="ru-RU"/>
+        </w:rPr>
+        <w:t>prom</w:t>
+      </w:r>
+      <w:r>
+        <w:rPr>
+          <w:rFonts w:ascii="JetBrains Mono" w:eastAsia="Times New Roman" w:hAnsi="JetBrains Mono" w:cs="Courier New"/>
+          <w:color w:val="080808"/>
+          <w:sz w:val="20"/>
+          <w:szCs w:val="20"/>
+          <w:lang w:eastAsia="ru-RU"/>
+        </w:rPr>
+        <w:t>:</w:t>
+      </w:r>
+    </w:p>
+    <w:p>
+      <w:pPr>
+        <w:shd w:val="clear" w:color="auto" w:fill="FFFFFF"/>
+        <w:tabs>
+          <w:tab w:val="left" w:pos="916"/>
+          <w:tab w:val="left" w:pos="1832"/>
+          <w:tab w:val="left" w:pos="2748"/>
+          <w:tab w:val="left" w:pos="3664"/>
+          <w:tab w:val="left" w:pos="4580"/>
+          <w:tab w:val="left" w:pos="5496"/>
+          <w:tab w:val="left" w:pos="6412"/>
+          <w:tab w:val="left" w:pos="7328"/>
+          <w:tab w:val="left" w:pos="8244"/>
+          <w:tab w:val="left" w:pos="9160"/>
+          <w:tab w:val="left" w:pos="10076"/>
+          <w:tab w:val="left" w:pos="10992"/>
+          <w:tab w:val="left" w:pos="11908"/>
+          <w:tab w:val="left" w:pos="12824"/>
+          <w:tab w:val="left" w:pos="13740"/>
+          <w:tab w:val="left" w:pos="14656"/>
+        </w:tabs>
+        <w:spacing w:after="0" w:line="240" w:lineRule="auto"/>
+        <w:rPr>
+          <w:rFonts w:ascii="JetBrains Mono" w:eastAsia="Times New Roman" w:hAnsi="JetBrains Mono" w:cs="Courier New"/>
+          <w:color w:val="080808"/>
+          <w:sz w:val="20"/>
+          <w:szCs w:val="20"/>
+          <w:lang w:eastAsia="ru-RU"/>
+        </w:rPr>
+      </w:pPr>
+      <w:r>
+        <w:rPr>
+          <w:noProof/>
+          <w:lang w:eastAsia="ru-RU"/>
+        </w:rPr>
+        <w:drawing>
+          <wp:inline distT="0" distB="0" distL="0" distR="0" wp14:anchorId="3ED609A3" wp14:editId="7A3F952B">
+            <wp:extent cx="4514286" cy="4228571"/>
+            <wp:effectExtent l="0" t="0" r="635" b="635"/>
+            <wp:docPr id="38" name="Рисунок 38"/>
+            <wp:cNvGraphicFramePr>
+              <a:graphicFrameLocks xmlns:a="http://schemas.openxmlformats.org/drawingml/2006/main" noChangeAspect="1"/>
+            </wp:cNvGraphicFramePr>
+            <a:graphic xmlns:a="http://schemas.openxmlformats.org/drawingml/2006/main">
+              <a:graphicData uri="http://schemas.openxmlformats.org/drawingml/2006/picture">
+                <pic:pic xmlns:pic="http://schemas.openxmlformats.org/drawingml/2006/picture">
+                  <pic:nvPicPr>
+                    <pic:cNvPr id="1" name=""/>
+                    <pic:cNvPicPr/>
+                  </pic:nvPicPr>
+                  <pic:blipFill>
+                    <a:blip r:embed="rId42"/>
+                    <a:stretch>
+                      <a:fillRect/>
+                    </a:stretch>
+                  </pic:blipFill>
+                  <pic:spPr>
+                    <a:xfrm>
+                      <a:off x="0" y="0"/>
+                      <a:ext cx="4514286" cy="4228571"/>
+                    </a:xfrm>
+                    <a:prstGeom prst="rect">
+                      <a:avLst/>
+                    </a:prstGeom>
+                  </pic:spPr>
+                </pic:pic>
+              </a:graphicData>
+            </a:graphic>
+          </wp:inline>
+        </w:drawing>
+      </w:r>
+    </w:p>
+    <w:p>
+      <w:pPr>
+        <w:shd w:val="clear" w:color="auto" w:fill="FFFFFF"/>
+        <w:tabs>
+          <w:tab w:val="left" w:pos="916"/>
+          <w:tab w:val="left" w:pos="1832"/>
+          <w:tab w:val="left" w:pos="2748"/>
+          <w:tab w:val="left" w:pos="3664"/>
+          <w:tab w:val="left" w:pos="4580"/>
+          <w:tab w:val="left" w:pos="5496"/>
+          <w:tab w:val="left" w:pos="6412"/>
+          <w:tab w:val="left" w:pos="7328"/>
+          <w:tab w:val="left" w:pos="8244"/>
+          <w:tab w:val="left" w:pos="9160"/>
+          <w:tab w:val="left" w:pos="10076"/>
+          <w:tab w:val="left" w:pos="10992"/>
+          <w:tab w:val="left" w:pos="11908"/>
+          <w:tab w:val="left" w:pos="12824"/>
+          <w:tab w:val="left" w:pos="13740"/>
+          <w:tab w:val="left" w:pos="14656"/>
+        </w:tabs>
+        <w:spacing w:after="0" w:line="240" w:lineRule="auto"/>
+        <w:rPr>
+          <w:rFonts w:ascii="JetBrains Mono" w:eastAsia="Times New Roman" w:hAnsi="JetBrains Mono" w:cs="Courier New"/>
+          <w:color w:val="080808"/>
+          <w:sz w:val="20"/>
+          <w:szCs w:val="20"/>
+          <w:lang w:val="en-US" w:eastAsia="ru-RU"/>
+        </w:rPr>
+      </w:pPr>
+      <w:proofErr w:type="gramStart"/>
+      <w:r>
+        <w:rPr>
+          <w:rFonts w:ascii="JetBrains Mono" w:eastAsia="Times New Roman" w:hAnsi="JetBrains Mono" w:cs="Courier New"/>
+          <w:color w:val="080808"/>
+          <w:sz w:val="20"/>
+          <w:szCs w:val="20"/>
+          <w:lang w:val="en-US" w:eastAsia="ru-RU"/>
+        </w:rPr>
+        <w:t>.then</w:t>
+      </w:r>
+      <w:proofErr w:type="gramEnd"/>
+      <w:r>
+        <w:rPr>
+          <w:rFonts w:ascii="JetBrains Mono" w:eastAsia="Times New Roman" w:hAnsi="JetBrains Mono" w:cs="Courier New"/>
+          <w:color w:val="080808"/>
+          <w:sz w:val="20"/>
+          <w:szCs w:val="20"/>
+          <w:lang w:val="en-US" w:eastAsia="ru-RU"/>
+        </w:rPr>
+        <w:t xml:space="preserve"> </w:t>
+      </w:r>
+      <w:r>
+        <w:rPr>
+          <w:rFonts w:ascii="JetBrains Mono" w:eastAsia="Times New Roman" w:hAnsi="JetBrains Mono" w:cs="Courier New"/>
+          <w:color w:val="080808"/>
+          <w:sz w:val="20"/>
+          <w:szCs w:val="20"/>
+          <w:lang w:eastAsia="ru-RU"/>
+        </w:rPr>
+        <w:t xml:space="preserve">соответствует </w:t>
+      </w:r>
+      <w:r>
+        <w:rPr>
+          <w:rFonts w:ascii="JetBrains Mono" w:eastAsia="Times New Roman" w:hAnsi="JetBrains Mono" w:cs="Courier New"/>
+          <w:color w:val="080808"/>
+          <w:sz w:val="20"/>
+          <w:szCs w:val="20"/>
+          <w:lang w:val="en-US" w:eastAsia="ru-RU"/>
+        </w:rPr>
+        <w:t xml:space="preserve">resolve </w:t>
+      </w:r>
+    </w:p>
+    <w:p>
+      <w:pPr>
+        <w:shd w:val="clear" w:color="auto" w:fill="FFFFFF"/>
+        <w:tabs>
+          <w:tab w:val="left" w:pos="916"/>
+          <w:tab w:val="left" w:pos="1832"/>
+          <w:tab w:val="left" w:pos="2748"/>
+          <w:tab w:val="left" w:pos="3664"/>
+          <w:tab w:val="left" w:pos="4580"/>
+          <w:tab w:val="left" w:pos="5496"/>
+          <w:tab w:val="left" w:pos="6412"/>
+          <w:tab w:val="left" w:pos="7328"/>
+          <w:tab w:val="left" w:pos="8244"/>
+          <w:tab w:val="left" w:pos="9160"/>
+          <w:tab w:val="left" w:pos="10076"/>
+          <w:tab w:val="left" w:pos="10992"/>
+          <w:tab w:val="left" w:pos="11908"/>
+          <w:tab w:val="left" w:pos="12824"/>
+          <w:tab w:val="left" w:pos="13740"/>
+          <w:tab w:val="left" w:pos="14656"/>
+        </w:tabs>
+        <w:spacing w:after="0" w:line="240" w:lineRule="auto"/>
+        <w:rPr>
+          <w:rFonts w:ascii="JetBrains Mono" w:eastAsia="Times New Roman" w:hAnsi="JetBrains Mono" w:cs="Courier New"/>
+          <w:color w:val="080808"/>
+          <w:sz w:val="20"/>
+          <w:szCs w:val="20"/>
+          <w:lang w:val="en-US" w:eastAsia="ru-RU"/>
+        </w:rPr>
+      </w:pPr>
+      <w:proofErr w:type="gramStart"/>
+      <w:r>
+        <w:rPr>
+          <w:rFonts w:ascii="JetBrains Mono" w:eastAsia="Times New Roman" w:hAnsi="JetBrains Mono" w:cs="Courier New"/>
+          <w:color w:val="080808"/>
+          <w:sz w:val="20"/>
+          <w:szCs w:val="20"/>
+          <w:lang w:val="en-US" w:eastAsia="ru-RU"/>
+        </w:rPr>
+        <w:t>.catch</w:t>
+      </w:r>
+      <w:proofErr w:type="gramEnd"/>
+      <w:r>
+        <w:rPr>
+          <w:rFonts w:ascii="JetBrains Mono" w:eastAsia="Times New Roman" w:hAnsi="JetBrains Mono" w:cs="Courier New"/>
+          <w:color w:val="080808"/>
+          <w:sz w:val="20"/>
+          <w:szCs w:val="20"/>
+          <w:lang w:val="en-US" w:eastAsia="ru-RU"/>
+        </w:rPr>
+        <w:t xml:space="preserve"> </w:t>
+      </w:r>
+      <w:r>
+        <w:rPr>
+          <w:rFonts w:ascii="JetBrains Mono" w:eastAsia="Times New Roman" w:hAnsi="JetBrains Mono" w:cs="Courier New"/>
+          <w:color w:val="080808"/>
+          <w:sz w:val="20"/>
+          <w:szCs w:val="20"/>
+          <w:lang w:val="en-US" w:eastAsia="ru-RU"/>
+        </w:rPr>
+        <w:t>–</w:t>
+      </w:r>
+      <w:r>
+        <w:rPr>
+          <w:rFonts w:ascii="JetBrains Mono" w:eastAsia="Times New Roman" w:hAnsi="JetBrains Mono" w:cs="Courier New"/>
+          <w:color w:val="080808"/>
+          <w:sz w:val="20"/>
+          <w:szCs w:val="20"/>
+          <w:lang w:val="en-US" w:eastAsia="ru-RU"/>
+        </w:rPr>
+        <w:t xml:space="preserve"> reject</w:t>
+      </w:r>
+    </w:p>
+    <w:p>
+      <w:pPr>
+        <w:shd w:val="clear" w:color="auto" w:fill="FFFFFF"/>
+        <w:tabs>
+          <w:tab w:val="left" w:pos="916"/>
+          <w:tab w:val="left" w:pos="1832"/>
+          <w:tab w:val="left" w:pos="2748"/>
+          <w:tab w:val="left" w:pos="3664"/>
+          <w:tab w:val="left" w:pos="4580"/>
+          <w:tab w:val="left" w:pos="5496"/>
+          <w:tab w:val="left" w:pos="6412"/>
+          <w:tab w:val="left" w:pos="7328"/>
+          <w:tab w:val="left" w:pos="8244"/>
+          <w:tab w:val="left" w:pos="9160"/>
+          <w:tab w:val="left" w:pos="10076"/>
+          <w:tab w:val="left" w:pos="10992"/>
+          <w:tab w:val="left" w:pos="11908"/>
+          <w:tab w:val="left" w:pos="12824"/>
+          <w:tab w:val="left" w:pos="13740"/>
+          <w:tab w:val="left" w:pos="14656"/>
+        </w:tabs>
+        <w:spacing w:after="0" w:line="240" w:lineRule="auto"/>
+        <w:rPr>
+          <w:rFonts w:ascii="JetBrains Mono" w:eastAsia="Times New Roman" w:hAnsi="JetBrains Mono" w:cs="Courier New"/>
+          <w:color w:val="080808"/>
+          <w:sz w:val="20"/>
+          <w:szCs w:val="20"/>
+          <w:lang w:val="en-US" w:eastAsia="ru-RU"/>
+        </w:rPr>
+      </w:pPr>
+    </w:p>
+    <w:p>
+      <w:pPr>
+        <w:shd w:val="clear" w:color="auto" w:fill="FFFFFF"/>
+        <w:tabs>
+          <w:tab w:val="left" w:pos="916"/>
+          <w:tab w:val="left" w:pos="1832"/>
+          <w:tab w:val="left" w:pos="2748"/>
+          <w:tab w:val="left" w:pos="3664"/>
+          <w:tab w:val="left" w:pos="4580"/>
+          <w:tab w:val="left" w:pos="5496"/>
+          <w:tab w:val="left" w:pos="6412"/>
+          <w:tab w:val="left" w:pos="7328"/>
+          <w:tab w:val="left" w:pos="8244"/>
+          <w:tab w:val="left" w:pos="9160"/>
+          <w:tab w:val="left" w:pos="10076"/>
+          <w:tab w:val="left" w:pos="10992"/>
+          <w:tab w:val="left" w:pos="11908"/>
+          <w:tab w:val="left" w:pos="12824"/>
+          <w:tab w:val="left" w:pos="13740"/>
+          <w:tab w:val="left" w:pos="14656"/>
+        </w:tabs>
+        <w:spacing w:after="0" w:line="240" w:lineRule="auto"/>
+        <w:rPr>
+          <w:rFonts w:ascii="JetBrains Mono" w:eastAsia="Times New Roman" w:hAnsi="JetBrains Mono" w:cs="Courier New"/>
+          <w:color w:val="080808"/>
+          <w:sz w:val="20"/>
+          <w:szCs w:val="20"/>
+          <w:lang w:eastAsia="ru-RU"/>
+        </w:rPr>
+      </w:pPr>
+      <w:r>
+        <w:rPr>
+          <w:rFonts w:ascii="JetBrains Mono" w:eastAsia="Times New Roman" w:hAnsi="JetBrains Mono" w:cs="Courier New"/>
+          <w:color w:val="080808"/>
+          <w:sz w:val="20"/>
+          <w:szCs w:val="20"/>
+          <w:lang w:eastAsia="ru-RU"/>
+        </w:rPr>
+        <w:t xml:space="preserve">Если мы получили ответ </w:t>
+      </w:r>
+      <w:r>
+        <w:rPr>
+          <w:rFonts w:ascii="JetBrains Mono" w:eastAsia="Times New Roman" w:hAnsi="JetBrains Mono" w:cs="Courier New"/>
+          <w:color w:val="080808"/>
+          <w:sz w:val="20"/>
+          <w:szCs w:val="20"/>
+          <w:lang w:val="en-US" w:eastAsia="ru-RU"/>
+        </w:rPr>
+        <w:t>resolve</w:t>
+      </w:r>
+      <w:r>
+        <w:rPr>
+          <w:rFonts w:ascii="JetBrains Mono" w:eastAsia="Times New Roman" w:hAnsi="JetBrains Mono" w:cs="Courier New"/>
+          <w:color w:val="080808"/>
+          <w:sz w:val="20"/>
+          <w:szCs w:val="20"/>
+          <w:lang w:eastAsia="ru-RU"/>
+        </w:rPr>
+        <w:t xml:space="preserve">, </w:t>
+      </w:r>
+      <w:r>
+        <w:rPr>
+          <w:rFonts w:ascii="JetBrains Mono" w:eastAsia="Times New Roman" w:hAnsi="JetBrains Mono" w:cs="Courier New"/>
+          <w:color w:val="080808"/>
+          <w:sz w:val="20"/>
+          <w:szCs w:val="20"/>
+          <w:lang w:eastAsia="ru-RU"/>
+        </w:rPr>
+        <w:t xml:space="preserve">то невозможно в этом же запросе </w:t>
+      </w:r>
+      <w:r>
+        <w:rPr>
+          <w:rFonts w:ascii="JetBrains Mono" w:eastAsia="Times New Roman" w:hAnsi="JetBrains Mono" w:cs="Courier New"/>
+          <w:color w:val="080808"/>
+          <w:sz w:val="20"/>
+          <w:szCs w:val="20"/>
+          <w:lang w:eastAsia="ru-RU"/>
+        </w:rPr>
+        <w:t xml:space="preserve">сменить </w:t>
+      </w:r>
+      <w:r>
+        <w:rPr>
+          <w:rFonts w:ascii="JetBrains Mono" w:eastAsia="Times New Roman" w:hAnsi="JetBrains Mono" w:cs="Courier New"/>
+          <w:color w:val="080808"/>
+          <w:sz w:val="20"/>
+          <w:szCs w:val="20"/>
+          <w:lang w:val="en-US" w:eastAsia="ru-RU"/>
+        </w:rPr>
+        <w:t>resolve</w:t>
+      </w:r>
+      <w:r>
+        <w:rPr>
+          <w:rFonts w:ascii="JetBrains Mono" w:eastAsia="Times New Roman" w:hAnsi="JetBrains Mono" w:cs="Courier New"/>
+          <w:color w:val="080808"/>
+          <w:sz w:val="20"/>
+          <w:szCs w:val="20"/>
+          <w:lang w:eastAsia="ru-RU"/>
+        </w:rPr>
+        <w:t xml:space="preserve"> </w:t>
+      </w:r>
+      <w:r>
+        <w:rPr>
+          <w:rFonts w:ascii="JetBrains Mono" w:eastAsia="Times New Roman" w:hAnsi="JetBrains Mono" w:cs="Courier New"/>
+          <w:color w:val="080808"/>
+          <w:sz w:val="20"/>
+          <w:szCs w:val="20"/>
+          <w:lang w:eastAsia="ru-RU"/>
+        </w:rPr>
+        <w:t xml:space="preserve">на </w:t>
+      </w:r>
+      <w:r>
+        <w:rPr>
+          <w:rFonts w:ascii="JetBrains Mono" w:eastAsia="Times New Roman" w:hAnsi="JetBrains Mono" w:cs="Courier New"/>
+          <w:color w:val="080808"/>
+          <w:sz w:val="20"/>
+          <w:szCs w:val="20"/>
+          <w:lang w:val="en-US" w:eastAsia="ru-RU"/>
+        </w:rPr>
+        <w:t>reject</w:t>
+      </w:r>
+      <w:r>
+        <w:rPr>
+          <w:rFonts w:ascii="JetBrains Mono" w:eastAsia="Times New Roman" w:hAnsi="JetBrains Mono" w:cs="Courier New"/>
+          <w:color w:val="080808"/>
+          <w:sz w:val="20"/>
+          <w:szCs w:val="20"/>
+          <w:lang w:eastAsia="ru-RU"/>
+        </w:rPr>
+        <w:t>.</w:t>
+      </w:r>
+    </w:p>
+    <w:p>
+      <w:pPr>
+        <w:shd w:val="clear" w:color="auto" w:fill="FFFFFF"/>
+        <w:tabs>
+          <w:tab w:val="left" w:pos="916"/>
+          <w:tab w:val="left" w:pos="1832"/>
+          <w:tab w:val="left" w:pos="2748"/>
+          <w:tab w:val="left" w:pos="3664"/>
+          <w:tab w:val="left" w:pos="4580"/>
+          <w:tab w:val="left" w:pos="5496"/>
+          <w:tab w:val="left" w:pos="6412"/>
+          <w:tab w:val="left" w:pos="7328"/>
+          <w:tab w:val="left" w:pos="8244"/>
+          <w:tab w:val="left" w:pos="9160"/>
+          <w:tab w:val="left" w:pos="10076"/>
+          <w:tab w:val="left" w:pos="10992"/>
+          <w:tab w:val="left" w:pos="11908"/>
+          <w:tab w:val="left" w:pos="12824"/>
+          <w:tab w:val="left" w:pos="13740"/>
+          <w:tab w:val="left" w:pos="14656"/>
+        </w:tabs>
+        <w:spacing w:after="0" w:line="240" w:lineRule="auto"/>
+        <w:rPr>
+          <w:rFonts w:ascii="JetBrains Mono" w:eastAsia="Times New Roman" w:hAnsi="JetBrains Mono" w:cs="Courier New"/>
+          <w:color w:val="080808"/>
+          <w:sz w:val="20"/>
+          <w:szCs w:val="20"/>
+          <w:lang w:eastAsia="ru-RU"/>
+        </w:rPr>
+      </w:pPr>
+      <w:r>
+        <w:rPr>
+          <w:rFonts w:ascii="JetBrains Mono" w:eastAsia="Times New Roman" w:hAnsi="JetBrains Mono" w:cs="Courier New"/>
+          <w:color w:val="080808"/>
+          <w:sz w:val="20"/>
+          <w:szCs w:val="20"/>
+          <w:lang w:eastAsia="ru-RU"/>
+        </w:rPr>
+        <w:t xml:space="preserve">Статус </w:t>
+      </w:r>
+      <w:r>
+        <w:rPr>
+          <w:rFonts w:ascii="JetBrains Mono" w:eastAsia="Times New Roman" w:hAnsi="JetBrains Mono" w:cs="Courier New"/>
+          <w:color w:val="080808"/>
+          <w:sz w:val="20"/>
+          <w:szCs w:val="20"/>
+          <w:lang w:val="en-US" w:eastAsia="ru-RU"/>
+        </w:rPr>
+        <w:t>prom</w:t>
+      </w:r>
+      <w:r>
+        <w:rPr>
+          <w:rFonts w:ascii="JetBrains Mono" w:eastAsia="Times New Roman" w:hAnsi="JetBrains Mono" w:cs="Courier New"/>
+          <w:color w:val="080808"/>
+          <w:sz w:val="20"/>
+          <w:szCs w:val="20"/>
+          <w:lang w:eastAsia="ru-RU"/>
+        </w:rPr>
+        <w:t xml:space="preserve"> </w:t>
+      </w:r>
+      <w:r>
+        <w:rPr>
+          <w:rFonts w:ascii="JetBrains Mono" w:eastAsia="Times New Roman" w:hAnsi="JetBrains Mono" w:cs="Courier New"/>
+          <w:color w:val="080808"/>
+          <w:sz w:val="20"/>
+          <w:szCs w:val="20"/>
+          <w:lang w:eastAsia="ru-RU"/>
+        </w:rPr>
+        <w:t>можно посмотреть в консоли</w:t>
+      </w:r>
+    </w:p>
+    <w:p>
+      <w:pPr>
+        <w:shd w:val="clear" w:color="auto" w:fill="FFFFFF"/>
+        <w:tabs>
+          <w:tab w:val="left" w:pos="916"/>
+          <w:tab w:val="left" w:pos="1832"/>
+          <w:tab w:val="left" w:pos="2748"/>
+          <w:tab w:val="left" w:pos="3664"/>
+          <w:tab w:val="left" w:pos="4580"/>
+          <w:tab w:val="left" w:pos="5496"/>
+          <w:tab w:val="left" w:pos="6412"/>
+          <w:tab w:val="left" w:pos="7328"/>
+          <w:tab w:val="left" w:pos="8244"/>
+          <w:tab w:val="left" w:pos="9160"/>
+          <w:tab w:val="left" w:pos="10076"/>
+          <w:tab w:val="left" w:pos="10992"/>
+          <w:tab w:val="left" w:pos="11908"/>
+          <w:tab w:val="left" w:pos="12824"/>
+          <w:tab w:val="left" w:pos="13740"/>
+          <w:tab w:val="left" w:pos="14656"/>
+        </w:tabs>
+        <w:spacing w:after="0" w:line="240" w:lineRule="auto"/>
+        <w:rPr>
+          <w:rFonts w:ascii="JetBrains Mono" w:eastAsia="Times New Roman" w:hAnsi="JetBrains Mono" w:cs="Courier New"/>
+          <w:color w:val="080808"/>
+          <w:sz w:val="20"/>
+          <w:szCs w:val="20"/>
+          <w:lang w:val="en-US" w:eastAsia="ru-RU"/>
+        </w:rPr>
+      </w:pPr>
+      <w:r>
+        <w:rPr>
+          <w:noProof/>
+          <w:lang w:eastAsia="ru-RU"/>
+        </w:rPr>
+        <w:lastRenderedPageBreak/>
+        <w:drawing>
+          <wp:inline distT="0" distB="0" distL="0" distR="0" wp14:anchorId="27441665" wp14:editId="3CE7B33A">
+            <wp:extent cx="4590476" cy="3819048"/>
+            <wp:effectExtent l="0" t="0" r="635" b="0"/>
+            <wp:docPr id="39" name="Рисунок 39"/>
+            <wp:cNvGraphicFramePr>
+              <a:graphicFrameLocks xmlns:a="http://schemas.openxmlformats.org/drawingml/2006/main" noChangeAspect="1"/>
+            </wp:cNvGraphicFramePr>
+            <a:graphic xmlns:a="http://schemas.openxmlformats.org/drawingml/2006/main">
+              <a:graphicData uri="http://schemas.openxmlformats.org/drawingml/2006/picture">
+                <pic:pic xmlns:pic="http://schemas.openxmlformats.org/drawingml/2006/picture">
+                  <pic:nvPicPr>
+                    <pic:cNvPr id="1" name=""/>
+                    <pic:cNvPicPr/>
+                  </pic:nvPicPr>
+                  <pic:blipFill>
+                    <a:blip r:embed="rId43"/>
+                    <a:stretch>
+                      <a:fillRect/>
+                    </a:stretch>
+                  </pic:blipFill>
+                  <pic:spPr>
+                    <a:xfrm>
+                      <a:off x="0" y="0"/>
+                      <a:ext cx="4590476" cy="3819048"/>
+                    </a:xfrm>
+                    <a:prstGeom prst="rect">
+                      <a:avLst/>
+                    </a:prstGeom>
+                  </pic:spPr>
+                </pic:pic>
+              </a:graphicData>
+            </a:graphic>
+          </wp:inline>
+        </w:drawing>
+      </w:r>
+    </w:p>
+    <w:p>
+      <w:pPr>
+        <w:shd w:val="clear" w:color="auto" w:fill="FFFFFF"/>
+        <w:tabs>
+          <w:tab w:val="left" w:pos="916"/>
+          <w:tab w:val="left" w:pos="1832"/>
+          <w:tab w:val="left" w:pos="2748"/>
+          <w:tab w:val="left" w:pos="3664"/>
+          <w:tab w:val="left" w:pos="4580"/>
+          <w:tab w:val="left" w:pos="5496"/>
+          <w:tab w:val="left" w:pos="6412"/>
+          <w:tab w:val="left" w:pos="7328"/>
+          <w:tab w:val="left" w:pos="8244"/>
+          <w:tab w:val="left" w:pos="9160"/>
+          <w:tab w:val="left" w:pos="10076"/>
+          <w:tab w:val="left" w:pos="10992"/>
+          <w:tab w:val="left" w:pos="11908"/>
+          <w:tab w:val="left" w:pos="12824"/>
+          <w:tab w:val="left" w:pos="13740"/>
+          <w:tab w:val="left" w:pos="14656"/>
+        </w:tabs>
+        <w:spacing w:after="0" w:line="240" w:lineRule="auto"/>
+        <w:rPr>
+          <w:rFonts w:ascii="JetBrains Mono" w:eastAsia="Times New Roman" w:hAnsi="JetBrains Mono" w:cs="Courier New"/>
+          <w:color w:val="080808"/>
+          <w:sz w:val="20"/>
+          <w:szCs w:val="20"/>
+          <w:lang w:val="en-US" w:eastAsia="ru-RU"/>
+        </w:rPr>
+      </w:pPr>
+      <w:r>
+        <w:rPr>
+          <w:noProof/>
+          <w:lang w:eastAsia="ru-RU"/>
+        </w:rPr>
+        <w:drawing>
+          <wp:inline distT="0" distB="0" distL="0" distR="0" wp14:anchorId="5874B784" wp14:editId="770919A3">
+            <wp:extent cx="4923809" cy="3609524"/>
+            <wp:effectExtent l="0" t="0" r="0" b="0"/>
+            <wp:docPr id="40" name="Рисунок 40"/>
+            <wp:cNvGraphicFramePr>
+              <a:graphicFrameLocks xmlns:a="http://schemas.openxmlformats.org/drawingml/2006/main" noChangeAspect="1"/>
+            </wp:cNvGraphicFramePr>
+            <a:graphic xmlns:a="http://schemas.openxmlformats.org/drawingml/2006/main">
+              <a:graphicData uri="http://schemas.openxmlformats.org/drawingml/2006/picture">
+                <pic:pic xmlns:pic="http://schemas.openxmlformats.org/drawingml/2006/picture">
+                  <pic:nvPicPr>
+                    <pic:cNvPr id="1" name=""/>
+                    <pic:cNvPicPr/>
+                  </pic:nvPicPr>
+                  <pic:blipFill>
+                    <a:blip r:embed="rId44"/>
+                    <a:stretch>
+                      <a:fillRect/>
+                    </a:stretch>
+                  </pic:blipFill>
+                  <pic:spPr>
+                    <a:xfrm>
+                      <a:off x="0" y="0"/>
+                      <a:ext cx="4923809" cy="3609524"/>
+                    </a:xfrm>
+                    <a:prstGeom prst="rect">
+                      <a:avLst/>
+                    </a:prstGeom>
+                  </pic:spPr>
+                </pic:pic>
+              </a:graphicData>
+            </a:graphic>
+          </wp:inline>
+        </w:drawing>
+      </w:r>
+    </w:p>
+    <w:p>
+      <w:pPr>
+        <w:shd w:val="clear" w:color="auto" w:fill="FFFFFF"/>
+        <w:tabs>
+          <w:tab w:val="left" w:pos="916"/>
+          <w:tab w:val="left" w:pos="1832"/>
+          <w:tab w:val="left" w:pos="2748"/>
+          <w:tab w:val="left" w:pos="3664"/>
+          <w:tab w:val="left" w:pos="4580"/>
+          <w:tab w:val="left" w:pos="5496"/>
+          <w:tab w:val="left" w:pos="6412"/>
+          <w:tab w:val="left" w:pos="7328"/>
+          <w:tab w:val="left" w:pos="8244"/>
+          <w:tab w:val="left" w:pos="9160"/>
+          <w:tab w:val="left" w:pos="10076"/>
+          <w:tab w:val="left" w:pos="10992"/>
+          <w:tab w:val="left" w:pos="11908"/>
+          <w:tab w:val="left" w:pos="12824"/>
+          <w:tab w:val="left" w:pos="13740"/>
+          <w:tab w:val="left" w:pos="14656"/>
+        </w:tabs>
+        <w:spacing w:after="0" w:line="240" w:lineRule="auto"/>
+        <w:rPr>
+          <w:rFonts w:ascii="JetBrains Mono" w:eastAsia="Times New Roman" w:hAnsi="JetBrains Mono" w:cs="Courier New"/>
+          <w:color w:val="080808"/>
+          <w:sz w:val="20"/>
+          <w:szCs w:val="20"/>
+          <w:lang w:val="en-US" w:eastAsia="ru-RU"/>
+        </w:rPr>
+      </w:pPr>
+    </w:p>
+    <w:p>
+      <w:pPr>
+        <w:shd w:val="clear" w:color="auto" w:fill="FFFFFF"/>
+        <w:tabs>
+          <w:tab w:val="left" w:pos="916"/>
+          <w:tab w:val="left" w:pos="1832"/>
+          <w:tab w:val="left" w:pos="2748"/>
+          <w:tab w:val="left" w:pos="3664"/>
+          <w:tab w:val="left" w:pos="4580"/>
+          <w:tab w:val="left" w:pos="5496"/>
+          <w:tab w:val="left" w:pos="6412"/>
+          <w:tab w:val="left" w:pos="7328"/>
+          <w:tab w:val="left" w:pos="8244"/>
+          <w:tab w:val="left" w:pos="9160"/>
+          <w:tab w:val="left" w:pos="10076"/>
+          <w:tab w:val="left" w:pos="10992"/>
+          <w:tab w:val="left" w:pos="11908"/>
+          <w:tab w:val="left" w:pos="12824"/>
+          <w:tab w:val="left" w:pos="13740"/>
+          <w:tab w:val="left" w:pos="14656"/>
+        </w:tabs>
+        <w:spacing w:after="0" w:line="240" w:lineRule="auto"/>
+        <w:rPr>
+          <w:rFonts w:ascii="JetBrains Mono" w:eastAsia="Times New Roman" w:hAnsi="JetBrains Mono" w:cs="Courier New"/>
+          <w:color w:val="080808"/>
+          <w:sz w:val="20"/>
+          <w:szCs w:val="20"/>
+          <w:lang w:eastAsia="ru-RU"/>
+        </w:rPr>
+      </w:pPr>
+      <w:proofErr w:type="gramStart"/>
+      <w:r>
+        <w:rPr>
+          <w:rFonts w:ascii="JetBrains Mono" w:eastAsia="Times New Roman" w:hAnsi="JetBrains Mono" w:cs="Courier New"/>
+          <w:color w:val="080808"/>
+          <w:sz w:val="20"/>
+          <w:szCs w:val="20"/>
+          <w:lang w:eastAsia="ru-RU"/>
+        </w:rPr>
+        <w:t>.</w:t>
+      </w:r>
+      <w:r>
+        <w:rPr>
+          <w:rFonts w:ascii="JetBrains Mono" w:eastAsia="Times New Roman" w:hAnsi="JetBrains Mono" w:cs="Courier New"/>
+          <w:color w:val="080808"/>
+          <w:sz w:val="20"/>
+          <w:szCs w:val="20"/>
+          <w:lang w:val="en-US" w:eastAsia="ru-RU"/>
+        </w:rPr>
+        <w:t>then</w:t>
+      </w:r>
+      <w:proofErr w:type="gramEnd"/>
+      <w:r>
+        <w:rPr>
+          <w:rFonts w:ascii="JetBrains Mono" w:eastAsia="Times New Roman" w:hAnsi="JetBrains Mono" w:cs="Courier New"/>
+          <w:color w:val="080808"/>
+          <w:sz w:val="20"/>
+          <w:szCs w:val="20"/>
+          <w:lang w:eastAsia="ru-RU"/>
+        </w:rPr>
+        <w:t xml:space="preserve"> </w:t>
+      </w:r>
+      <w:r>
+        <w:rPr>
+          <w:rFonts w:ascii="JetBrains Mono" w:eastAsia="Times New Roman" w:hAnsi="JetBrains Mono" w:cs="Courier New"/>
+          <w:color w:val="080808"/>
+          <w:sz w:val="20"/>
+          <w:szCs w:val="20"/>
+          <w:lang w:eastAsia="ru-RU"/>
+        </w:rPr>
+        <w:t xml:space="preserve">идет за </w:t>
+      </w:r>
+      <w:r>
+        <w:rPr>
+          <w:rFonts w:ascii="JetBrains Mono" w:eastAsia="Times New Roman" w:hAnsi="JetBrains Mono" w:cs="Courier New"/>
+          <w:color w:val="080808"/>
+          <w:sz w:val="20"/>
+          <w:szCs w:val="20"/>
+          <w:lang w:eastAsia="ru-RU"/>
+        </w:rPr>
+        <w:t>.</w:t>
+      </w:r>
+      <w:r>
+        <w:rPr>
+          <w:rFonts w:ascii="JetBrains Mono" w:eastAsia="Times New Roman" w:hAnsi="JetBrains Mono" w:cs="Courier New"/>
+          <w:color w:val="080808"/>
+          <w:sz w:val="20"/>
+          <w:szCs w:val="20"/>
+          <w:lang w:val="en-US" w:eastAsia="ru-RU"/>
+        </w:rPr>
+        <w:t>then</w:t>
+      </w:r>
+      <w:r>
+        <w:rPr>
+          <w:rFonts w:ascii="JetBrains Mono" w:eastAsia="Times New Roman" w:hAnsi="JetBrains Mono" w:cs="Courier New"/>
+          <w:color w:val="080808"/>
+          <w:sz w:val="20"/>
+          <w:szCs w:val="20"/>
+          <w:lang w:eastAsia="ru-RU"/>
+        </w:rPr>
+        <w:t xml:space="preserve"> </w:t>
+      </w:r>
+      <w:r>
+        <w:rPr>
+          <w:rFonts w:ascii="JetBrains Mono" w:eastAsia="Times New Roman" w:hAnsi="JetBrains Mono" w:cs="Courier New"/>
+          <w:color w:val="080808"/>
+          <w:sz w:val="20"/>
+          <w:szCs w:val="20"/>
+          <w:lang w:eastAsia="ru-RU"/>
+        </w:rPr>
+        <w:t>последовательно.</w:t>
+      </w:r>
+    </w:p>
+    <w:p>
+      <w:pPr>
+        <w:shd w:val="clear" w:color="auto" w:fill="FFFFFF"/>
+        <w:tabs>
+          <w:tab w:val="left" w:pos="916"/>
+          <w:tab w:val="left" w:pos="1832"/>
+          <w:tab w:val="left" w:pos="2748"/>
+          <w:tab w:val="left" w:pos="3664"/>
+          <w:tab w:val="left" w:pos="4580"/>
+          <w:tab w:val="left" w:pos="5496"/>
+          <w:tab w:val="left" w:pos="6412"/>
+          <w:tab w:val="left" w:pos="7328"/>
+          <w:tab w:val="left" w:pos="8244"/>
+          <w:tab w:val="left" w:pos="9160"/>
+          <w:tab w:val="left" w:pos="10076"/>
+          <w:tab w:val="left" w:pos="10992"/>
+          <w:tab w:val="left" w:pos="11908"/>
+          <w:tab w:val="left" w:pos="12824"/>
+          <w:tab w:val="left" w:pos="13740"/>
+          <w:tab w:val="left" w:pos="14656"/>
+        </w:tabs>
+        <w:spacing w:after="0" w:line="240" w:lineRule="auto"/>
+        <w:rPr>
+          <w:rFonts w:ascii="JetBrains Mono" w:eastAsia="Times New Roman" w:hAnsi="JetBrains Mono" w:cs="Courier New"/>
+          <w:color w:val="080808"/>
+          <w:sz w:val="20"/>
+          <w:szCs w:val="20"/>
+          <w:lang w:eastAsia="ru-RU"/>
+        </w:rPr>
+      </w:pPr>
+    </w:p>
+    <w:p>
+      <w:pPr>
+        <w:shd w:val="clear" w:color="auto" w:fill="FFFFFF"/>
+        <w:tabs>
+          <w:tab w:val="left" w:pos="916"/>
+          <w:tab w:val="left" w:pos="1832"/>
+          <w:tab w:val="left" w:pos="2748"/>
+          <w:tab w:val="left" w:pos="3664"/>
+          <w:tab w:val="left" w:pos="4580"/>
+          <w:tab w:val="left" w:pos="5496"/>
+          <w:tab w:val="left" w:pos="6412"/>
+          <w:tab w:val="left" w:pos="7328"/>
+          <w:tab w:val="left" w:pos="8244"/>
+          <w:tab w:val="left" w:pos="9160"/>
+          <w:tab w:val="left" w:pos="10076"/>
+          <w:tab w:val="left" w:pos="10992"/>
+          <w:tab w:val="left" w:pos="11908"/>
+          <w:tab w:val="left" w:pos="12824"/>
+          <w:tab w:val="left" w:pos="13740"/>
+          <w:tab w:val="left" w:pos="14656"/>
+        </w:tabs>
+        <w:spacing w:after="0" w:line="240" w:lineRule="auto"/>
+        <w:rPr>
+          <w:rFonts w:ascii="JetBrains Mono" w:eastAsia="Times New Roman" w:hAnsi="JetBrains Mono" w:cs="Courier New"/>
+          <w:color w:val="080808"/>
+          <w:sz w:val="20"/>
+          <w:szCs w:val="20"/>
+          <w:lang w:eastAsia="ru-RU"/>
+        </w:rPr>
+      </w:pPr>
+      <w:r>
+        <w:rPr>
+          <w:rFonts w:ascii="JetBrains Mono" w:eastAsia="Times New Roman" w:hAnsi="JetBrains Mono" w:cs="Courier New"/>
+          <w:color w:val="080808"/>
+          <w:sz w:val="20"/>
+          <w:szCs w:val="20"/>
+          <w:lang w:eastAsia="ru-RU"/>
+        </w:rPr>
+        <w:t xml:space="preserve">Данные, полученные в </w:t>
+      </w:r>
+      <w:r>
+        <w:rPr>
+          <w:rFonts w:ascii="JetBrains Mono" w:eastAsia="Times New Roman" w:hAnsi="JetBrains Mono" w:cs="Courier New"/>
+          <w:color w:val="080808"/>
+          <w:sz w:val="20"/>
+          <w:szCs w:val="20"/>
+          <w:lang w:val="en-US" w:eastAsia="ru-RU"/>
+        </w:rPr>
+        <w:t>resolve</w:t>
+      </w:r>
+      <w:r>
+        <w:rPr>
+          <w:rFonts w:ascii="JetBrains Mono" w:eastAsia="Times New Roman" w:hAnsi="JetBrains Mono" w:cs="Courier New"/>
+          <w:color w:val="080808"/>
+          <w:sz w:val="20"/>
+          <w:szCs w:val="20"/>
+          <w:lang w:eastAsia="ru-RU"/>
+        </w:rPr>
+        <w:t xml:space="preserve"> </w:t>
+      </w:r>
+      <w:r>
+        <w:rPr>
+          <w:rFonts w:ascii="JetBrains Mono" w:eastAsia="Times New Roman" w:hAnsi="JetBrains Mono" w:cs="Courier New"/>
+          <w:color w:val="080808"/>
+          <w:sz w:val="20"/>
+          <w:szCs w:val="20"/>
+          <w:lang w:eastAsia="ru-RU"/>
+        </w:rPr>
+        <w:t xml:space="preserve">(или </w:t>
+      </w:r>
+      <w:r>
+        <w:rPr>
+          <w:rFonts w:ascii="JetBrains Mono" w:eastAsia="Times New Roman" w:hAnsi="JetBrains Mono" w:cs="Courier New"/>
+          <w:color w:val="080808"/>
+          <w:sz w:val="20"/>
+          <w:szCs w:val="20"/>
+          <w:lang w:val="en-US" w:eastAsia="ru-RU"/>
+        </w:rPr>
+        <w:t>reject</w:t>
+      </w:r>
+      <w:r>
+        <w:rPr>
+          <w:rFonts w:ascii="JetBrains Mono" w:eastAsia="Times New Roman" w:hAnsi="JetBrains Mono" w:cs="Courier New"/>
+          <w:color w:val="080808"/>
+          <w:sz w:val="20"/>
+          <w:szCs w:val="20"/>
+          <w:lang w:eastAsia="ru-RU"/>
+        </w:rPr>
+        <w:t xml:space="preserve">) </w:t>
+      </w:r>
+      <w:r>
+        <w:rPr>
+          <w:rFonts w:ascii="JetBrains Mono" w:eastAsia="Times New Roman" w:hAnsi="JetBrains Mono" w:cs="Courier New"/>
+          <w:color w:val="080808"/>
+          <w:sz w:val="20"/>
+          <w:szCs w:val="20"/>
+          <w:lang w:eastAsia="ru-RU"/>
+        </w:rPr>
+        <w:t xml:space="preserve">могут быть переданы и выведены в </w:t>
+      </w:r>
+      <w:r>
+        <w:rPr>
+          <w:rFonts w:ascii="JetBrains Mono" w:eastAsia="Times New Roman" w:hAnsi="JetBrains Mono" w:cs="Courier New"/>
+          <w:color w:val="080808"/>
+          <w:sz w:val="20"/>
+          <w:szCs w:val="20"/>
+          <w:lang w:val="en-US" w:eastAsia="ru-RU"/>
+        </w:rPr>
+        <w:t>UI</w:t>
+      </w:r>
+      <w:r>
+        <w:rPr>
+          <w:rFonts w:ascii="JetBrains Mono" w:eastAsia="Times New Roman" w:hAnsi="JetBrains Mono" w:cs="Courier New"/>
+          <w:color w:val="080808"/>
+          <w:sz w:val="20"/>
+          <w:szCs w:val="20"/>
+          <w:lang w:eastAsia="ru-RU"/>
+        </w:rPr>
+        <w:t>:</w:t>
+      </w:r>
+    </w:p>
+    <w:p>
+      <w:pPr>
+        <w:shd w:val="clear" w:color="auto" w:fill="FFFFFF"/>
+        <w:tabs>
+          <w:tab w:val="left" w:pos="916"/>
+          <w:tab w:val="left" w:pos="1832"/>
+          <w:tab w:val="left" w:pos="2748"/>
+          <w:tab w:val="left" w:pos="3664"/>
+          <w:tab w:val="left" w:pos="4580"/>
+          <w:tab w:val="left" w:pos="5496"/>
+          <w:tab w:val="left" w:pos="6412"/>
+          <w:tab w:val="left" w:pos="7328"/>
+          <w:tab w:val="left" w:pos="8244"/>
+          <w:tab w:val="left" w:pos="9160"/>
+          <w:tab w:val="left" w:pos="10076"/>
+          <w:tab w:val="left" w:pos="10992"/>
+          <w:tab w:val="left" w:pos="11908"/>
+          <w:tab w:val="left" w:pos="12824"/>
+          <w:tab w:val="left" w:pos="13740"/>
+          <w:tab w:val="left" w:pos="14656"/>
+        </w:tabs>
+        <w:spacing w:after="0" w:line="240" w:lineRule="auto"/>
+        <w:rPr>
+          <w:rFonts w:ascii="JetBrains Mono" w:eastAsia="Times New Roman" w:hAnsi="JetBrains Mono" w:cs="Courier New"/>
+          <w:color w:val="080808"/>
+          <w:sz w:val="20"/>
+          <w:szCs w:val="20"/>
+          <w:lang w:eastAsia="ru-RU"/>
+        </w:rPr>
+      </w:pPr>
+      <w:r>
+        <w:rPr>
+          <w:noProof/>
+          <w:lang w:eastAsia="ru-RU"/>
+        </w:rPr>
+        <w:lastRenderedPageBreak/>
+        <w:drawing>
+          <wp:inline distT="0" distB="0" distL="0" distR="0" wp14:anchorId="14AD4ECB" wp14:editId="71FDBFEC">
+            <wp:extent cx="5940425" cy="4339590"/>
+            <wp:effectExtent l="0" t="0" r="3175" b="3810"/>
+            <wp:docPr id="41" name="Рисунок 41"/>
+            <wp:cNvGraphicFramePr>
+              <a:graphicFrameLocks xmlns:a="http://schemas.openxmlformats.org/drawingml/2006/main" noChangeAspect="1"/>
+            </wp:cNvGraphicFramePr>
+            <a:graphic xmlns:a="http://schemas.openxmlformats.org/drawingml/2006/main">
+              <a:graphicData uri="http://schemas.openxmlformats.org/drawingml/2006/picture">
+                <pic:pic xmlns:pic="http://schemas.openxmlformats.org/drawingml/2006/picture">
+                  <pic:nvPicPr>
+                    <pic:cNvPr id="1" name=""/>
+                    <pic:cNvPicPr/>
+                  </pic:nvPicPr>
+                  <pic:blipFill>
+                    <a:blip r:embed="rId45"/>
+                    <a:stretch>
+                      <a:fillRect/>
+                    </a:stretch>
+                  </pic:blipFill>
+                  <pic:spPr>
+                    <a:xfrm>
+                      <a:off x="0" y="0"/>
+                      <a:ext cx="5940425" cy="4339590"/>
+                    </a:xfrm>
+                    <a:prstGeom prst="rect">
+                      <a:avLst/>
+                    </a:prstGeom>
+                  </pic:spPr>
+                </pic:pic>
+              </a:graphicData>
+            </a:graphic>
+          </wp:inline>
+        </w:drawing>
+      </w:r>
+    </w:p>
+    <w:p>
+      <w:pPr>
+        <w:shd w:val="clear" w:color="auto" w:fill="FFFFFF"/>
+        <w:tabs>
+          <w:tab w:val="left" w:pos="916"/>
+          <w:tab w:val="left" w:pos="1832"/>
+          <w:tab w:val="left" w:pos="2748"/>
+          <w:tab w:val="left" w:pos="3664"/>
+          <w:tab w:val="left" w:pos="4580"/>
+          <w:tab w:val="left" w:pos="5496"/>
+          <w:tab w:val="left" w:pos="6412"/>
+          <w:tab w:val="left" w:pos="7328"/>
+          <w:tab w:val="left" w:pos="8244"/>
+          <w:tab w:val="left" w:pos="9160"/>
+          <w:tab w:val="left" w:pos="10076"/>
+          <w:tab w:val="left" w:pos="10992"/>
+          <w:tab w:val="left" w:pos="11908"/>
+          <w:tab w:val="left" w:pos="12824"/>
+          <w:tab w:val="left" w:pos="13740"/>
+          <w:tab w:val="left" w:pos="14656"/>
+        </w:tabs>
+        <w:spacing w:after="0" w:line="240" w:lineRule="auto"/>
+        <w:rPr>
+          <w:rFonts w:ascii="JetBrains Mono" w:eastAsia="Times New Roman" w:hAnsi="JetBrains Mono" w:cs="Courier New"/>
+          <w:color w:val="080808"/>
+          <w:sz w:val="20"/>
+          <w:szCs w:val="20"/>
+          <w:lang w:eastAsia="ru-RU"/>
+        </w:rPr>
+      </w:pPr>
+      <w:r>
+        <w:rPr>
+          <w:noProof/>
+          <w:lang w:eastAsia="ru-RU"/>
+        </w:rPr>
+        <w:drawing>
+          <wp:inline distT="0" distB="0" distL="0" distR="0" wp14:anchorId="7786DD33" wp14:editId="1B9F552B">
+            <wp:extent cx="5940425" cy="2875915"/>
+            <wp:effectExtent l="0" t="0" r="3175" b="635"/>
+            <wp:docPr id="42" name="Рисунок 42"/>
+            <wp:cNvGraphicFramePr>
+              <a:graphicFrameLocks xmlns:a="http://schemas.openxmlformats.org/drawingml/2006/main" noChangeAspect="1"/>
+            </wp:cNvGraphicFramePr>
+            <a:graphic xmlns:a="http://schemas.openxmlformats.org/drawingml/2006/main">
+              <a:graphicData uri="http://schemas.openxmlformats.org/drawingml/2006/picture">
+                <pic:pic xmlns:pic="http://schemas.openxmlformats.org/drawingml/2006/picture">
+                  <pic:nvPicPr>
+                    <pic:cNvPr id="1" name=""/>
+                    <pic:cNvPicPr/>
+                  </pic:nvPicPr>
+                  <pic:blipFill>
+                    <a:blip r:embed="rId46"/>
+                    <a:stretch>
+                      <a:fillRect/>
+                    </a:stretch>
+                  </pic:blipFill>
+                  <pic:spPr>
+                    <a:xfrm>
+                      <a:off x="0" y="0"/>
+                      <a:ext cx="5940425" cy="2875915"/>
+                    </a:xfrm>
+                    <a:prstGeom prst="rect">
+                      <a:avLst/>
+                    </a:prstGeom>
+                  </pic:spPr>
+                </pic:pic>
+              </a:graphicData>
+            </a:graphic>
+          </wp:inline>
+        </w:drawing>
+      </w:r>
+      <w:bookmarkStart w:id="0" w:name="_GoBack"/>
+      <w:bookmarkEnd w:id="0"/>
+    </w:p>
+    <w:p>
+      <w:pPr>
+        <w:shd w:val="clear" w:color="auto" w:fill="FFFFFF"/>
+        <w:tabs>
+          <w:tab w:val="left" w:pos="916"/>
+          <w:tab w:val="left" w:pos="1832"/>
+          <w:tab w:val="left" w:pos="2748"/>
+          <w:tab w:val="left" w:pos="3664"/>
+          <w:tab w:val="left" w:pos="4580"/>
+          <w:tab w:val="left" w:pos="5496"/>
+          <w:tab w:val="left" w:pos="6412"/>
+          <w:tab w:val="left" w:pos="7328"/>
+          <w:tab w:val="left" w:pos="8244"/>
+          <w:tab w:val="left" w:pos="9160"/>
+          <w:tab w:val="left" w:pos="10076"/>
+          <w:tab w:val="left" w:pos="10992"/>
+          <w:tab w:val="left" w:pos="11908"/>
+          <w:tab w:val="left" w:pos="12824"/>
+          <w:tab w:val="left" w:pos="13740"/>
+          <w:tab w:val="left" w:pos="14656"/>
+        </w:tabs>
+        <w:spacing w:after="0" w:line="240" w:lineRule="auto"/>
+        <w:rPr>
+          <w:rFonts w:ascii="JetBrains Mono" w:eastAsia="Times New Roman" w:hAnsi="JetBrains Mono" w:cs="Courier New"/>
+          <w:color w:val="080808"/>
+          <w:sz w:val="20"/>
+          <w:szCs w:val="20"/>
+          <w:lang w:eastAsia="ru-RU"/>
         </w:rPr>
       </w:pPr>
     </w:p>

</xml_diff>